<commit_message>
add the project group numb
</commit_message>
<xml_diff>
--- a/Project Plan grop33.docx
+++ b/Project Plan grop33.docx
@@ -1,6 +1,6 @@
 
 <file path=word/document.xml><?xml version="1.0" encoding="utf-8"?>
-<w:document xmlns:wpc="http://schemas.microsoft.com/office/word/2010/wordprocessingCanvas" xmlns:cx="http://schemas.microsoft.com/office/drawing/2014/chartex" xmlns:cx1="http://schemas.microsoft.com/office/drawing/2015/9/8/chartex" xmlns:mc="http://schemas.openxmlformats.org/markup-compatibility/2006" xmlns:o="urn:schemas-microsoft-com:office:office" xmlns:r="http://schemas.openxmlformats.org/officeDocument/2006/relationships" xmlns:m="http://schemas.openxmlformats.org/officeDocument/2006/math" xmlns:v="urn:schemas-microsoft-com:vml" xmlns:wp14="http://schemas.microsoft.com/office/word/2010/wordprocessingDrawing" xmlns:wp="http://schemas.openxmlformats.org/drawingml/2006/wordprocessingDrawing" xmlns:w10="urn:schemas-microsoft-com:office:word" xmlns:w="http://schemas.openxmlformats.org/wordprocessingml/2006/main" xmlns:w14="http://schemas.microsoft.com/office/word/2010/wordml" xmlns:w15="http://schemas.microsoft.com/office/word/2012/wordml" xmlns:w16se="http://schemas.microsoft.com/office/word/2015/wordml/symex" xmlns:wpg="http://schemas.microsoft.com/office/word/2010/wordprocessingGroup" xmlns:wpi="http://schemas.microsoft.com/office/word/2010/wordprocessingInk" xmlns:wne="http://schemas.microsoft.com/office/word/2006/wordml" xmlns:wps="http://schemas.microsoft.com/office/word/2010/wordprocessingShape" mc:Ignorable="w14 w15 w16se wp14">
+<w:document xmlns:wpc="http://schemas.microsoft.com/office/word/2010/wordprocessingCanvas" xmlns:cx="http://schemas.microsoft.com/office/drawing/2014/chartex" xmlns:cx1="http://schemas.microsoft.com/office/drawing/2015/9/8/chartex" xmlns:cx2="http://schemas.microsoft.com/office/drawing/2015/10/21/chartex" xmlns:cx3="http://schemas.microsoft.com/office/drawing/2016/5/9/chartex" xmlns:cx4="http://schemas.microsoft.com/office/drawing/2016/5/10/chartex" xmlns:cx5="http://schemas.microsoft.com/office/drawing/2016/5/11/chartex" xmlns:cx6="http://schemas.microsoft.com/office/drawing/2016/5/12/chartex" xmlns:cx7="http://schemas.microsoft.com/office/drawing/2016/5/13/chartex" xmlns:cx8="http://schemas.microsoft.com/office/drawing/2016/5/14/chartex" xmlns:mc="http://schemas.openxmlformats.org/markup-compatibility/2006" xmlns:aink="http://schemas.microsoft.com/office/drawing/2016/ink" xmlns:am3d="http://schemas.microsoft.com/office/drawing/2017/model3d" xmlns:o="urn:schemas-microsoft-com:office:office" xmlns:oel="http://schemas.microsoft.com/office/2019/extlst" xmlns:r="http://schemas.openxmlformats.org/officeDocument/2006/relationships" xmlns:m="http://schemas.openxmlformats.org/officeDocument/2006/math" xmlns:v="urn:schemas-microsoft-com:vml" xmlns:wp14="http://schemas.microsoft.com/office/word/2010/wordprocessingDrawing" xmlns:wp="http://schemas.openxmlformats.org/drawingml/2006/wordprocessingDrawing" xmlns:w10="urn:schemas-microsoft-com:office:word" xmlns:w="http://schemas.openxmlformats.org/wordprocessingml/2006/main" xmlns:w14="http://schemas.microsoft.com/office/word/2010/wordml" xmlns:w15="http://schemas.microsoft.com/office/word/2012/wordml" xmlns:w16cex="http://schemas.microsoft.com/office/word/2018/wordml/cex" xmlns:w16cid="http://schemas.microsoft.com/office/word/2016/wordml/cid" xmlns:w16="http://schemas.microsoft.com/office/word/2018/wordml" xmlns:w16sdtdh="http://schemas.microsoft.com/office/word/2020/wordml/sdtdatahash" xmlns:w16se="http://schemas.microsoft.com/office/word/2015/wordml/symex" xmlns:wpg="http://schemas.microsoft.com/office/word/2010/wordprocessingGroup" xmlns:wpi="http://schemas.microsoft.com/office/word/2010/wordprocessingInk" xmlns:wne="http://schemas.microsoft.com/office/word/2006/wordml" xmlns:wps="http://schemas.microsoft.com/office/word/2010/wordprocessingShape" mc:Ignorable="w14 w15 w16se w16cid w16 w16cex w16sdtdh wp14">
   <w:body>
     <w:p>
       <w:pPr>
@@ -12,6 +12,9 @@
       <w:r>
         <w:t xml:space="preserve"> </w:t>
       </w:r>
+      <w:r>
+        <w:t>Group 33</w:t>
+      </w:r>
     </w:p>
     <w:p>
       <w:pPr>
@@ -27,6 +30,12 @@
       </w:r>
       <w:r>
         <w:t>s</w:t>
+      </w:r>
+    </w:p>
+    <w:p/>
+    <w:p>
+      <w:r>
+        <w:t>Add the name?</w:t>
       </w:r>
     </w:p>
     <w:p>
@@ -846,8 +855,17 @@
           <w:i/>
           <w:color w:val="FF0000"/>
         </w:rPr>
-        <w:t>. Remember to consider ALL project activities – anything you do or will need to do should be included in the WBS</w:t>
-      </w:r>
+        <w:t xml:space="preserve">. Remember to consider ALL project activities – anything you do or will need to do should be included in the </w:t>
+      </w:r>
+      <w:proofErr w:type="gramStart"/>
+      <w:r>
+        <w:rPr>
+          <w:i/>
+          <w:color w:val="FF0000"/>
+        </w:rPr>
+        <w:t>WBS</w:t>
+      </w:r>
+      <w:proofErr w:type="gramEnd"/>
     </w:p>
     <w:p>
       <w:pPr>
@@ -929,8 +947,6 @@
         </w:rPr>
         <w:t>Activity Definition</w:t>
       </w:r>
-      <w:bookmarkStart w:id="4" w:name="_GoBack"/>
-      <w:bookmarkEnd w:id="4"/>
     </w:p>
     <w:p>
       <w:pPr>
@@ -968,7 +984,7 @@
           <w:numId w:val="2"/>
         </w:numPr>
       </w:pPr>
-      <w:bookmarkStart w:id="5" w:name="_Toc46748292"/>
+      <w:bookmarkStart w:id="4" w:name="_Toc46748292"/>
       <w:r>
         <w:lastRenderedPageBreak/>
         <w:t>Activity Definition</w:t>
@@ -976,7 +992,7 @@
       <w:r>
         <w:t xml:space="preserve"> &amp; Estimation</w:t>
       </w:r>
-      <w:bookmarkEnd w:id="5"/>
+      <w:bookmarkEnd w:id="4"/>
     </w:p>
     <w:p>
       <w:pPr>
@@ -1033,12 +1049,12 @@
           <w:numId w:val="2"/>
         </w:numPr>
       </w:pPr>
-      <w:bookmarkStart w:id="6" w:name="_Toc46748293"/>
+      <w:bookmarkStart w:id="5" w:name="_Toc46748293"/>
       <w:r>
         <w:lastRenderedPageBreak/>
         <w:t>Gantt Chart</w:t>
       </w:r>
-      <w:bookmarkEnd w:id="6"/>
+      <w:bookmarkEnd w:id="5"/>
     </w:p>
     <w:p>
       <w:pPr>
@@ -1080,7 +1096,7 @@
 </file>
 
 <file path=word/numbering.xml><?xml version="1.0" encoding="utf-8"?>
-<w:numbering xmlns:wpc="http://schemas.microsoft.com/office/word/2010/wordprocessingCanvas" xmlns:cx="http://schemas.microsoft.com/office/drawing/2014/chartex" xmlns:cx1="http://schemas.microsoft.com/office/drawing/2015/9/8/chartex" xmlns:mc="http://schemas.openxmlformats.org/markup-compatibility/2006" xmlns:o="urn:schemas-microsoft-com:office:office" xmlns:r="http://schemas.openxmlformats.org/officeDocument/2006/relationships" xmlns:m="http://schemas.openxmlformats.org/officeDocument/2006/math" xmlns:v="urn:schemas-microsoft-com:vml" xmlns:wp14="http://schemas.microsoft.com/office/word/2010/wordprocessingDrawing" xmlns:wp="http://schemas.openxmlformats.org/drawingml/2006/wordprocessingDrawing" xmlns:w10="urn:schemas-microsoft-com:office:word" xmlns:w="http://schemas.openxmlformats.org/wordprocessingml/2006/main" xmlns:w14="http://schemas.microsoft.com/office/word/2010/wordml" xmlns:w15="http://schemas.microsoft.com/office/word/2012/wordml" xmlns:w16se="http://schemas.microsoft.com/office/word/2015/wordml/symex" xmlns:wpg="http://schemas.microsoft.com/office/word/2010/wordprocessingGroup" xmlns:wpi="http://schemas.microsoft.com/office/word/2010/wordprocessingInk" xmlns:wne="http://schemas.microsoft.com/office/word/2006/wordml" xmlns:wps="http://schemas.microsoft.com/office/word/2010/wordprocessingShape" mc:Ignorable="w14 w15 w16se wp14">
+<w:numbering xmlns:wpc="http://schemas.microsoft.com/office/word/2010/wordprocessingCanvas" xmlns:cx="http://schemas.microsoft.com/office/drawing/2014/chartex" xmlns:cx1="http://schemas.microsoft.com/office/drawing/2015/9/8/chartex" xmlns:cx2="http://schemas.microsoft.com/office/drawing/2015/10/21/chartex" xmlns:cx3="http://schemas.microsoft.com/office/drawing/2016/5/9/chartex" xmlns:cx4="http://schemas.microsoft.com/office/drawing/2016/5/10/chartex" xmlns:cx5="http://schemas.microsoft.com/office/drawing/2016/5/11/chartex" xmlns:cx6="http://schemas.microsoft.com/office/drawing/2016/5/12/chartex" xmlns:cx7="http://schemas.microsoft.com/office/drawing/2016/5/13/chartex" xmlns:cx8="http://schemas.microsoft.com/office/drawing/2016/5/14/chartex" xmlns:mc="http://schemas.openxmlformats.org/markup-compatibility/2006" xmlns:aink="http://schemas.microsoft.com/office/drawing/2016/ink" xmlns:am3d="http://schemas.microsoft.com/office/drawing/2017/model3d" xmlns:o="urn:schemas-microsoft-com:office:office" xmlns:oel="http://schemas.microsoft.com/office/2019/extlst" xmlns:r="http://schemas.openxmlformats.org/officeDocument/2006/relationships" xmlns:m="http://schemas.openxmlformats.org/officeDocument/2006/math" xmlns:v="urn:schemas-microsoft-com:vml" xmlns:wp14="http://schemas.microsoft.com/office/word/2010/wordprocessingDrawing" xmlns:wp="http://schemas.openxmlformats.org/drawingml/2006/wordprocessingDrawing" xmlns:w10="urn:schemas-microsoft-com:office:word" xmlns:w="http://schemas.openxmlformats.org/wordprocessingml/2006/main" xmlns:w14="http://schemas.microsoft.com/office/word/2010/wordml" xmlns:w15="http://schemas.microsoft.com/office/word/2012/wordml" xmlns:w16cex="http://schemas.microsoft.com/office/word/2018/wordml/cex" xmlns:w16cid="http://schemas.microsoft.com/office/word/2016/wordml/cid" xmlns:w16="http://schemas.microsoft.com/office/word/2018/wordml" xmlns:w16sdtdh="http://schemas.microsoft.com/office/word/2020/wordml/sdtdatahash" xmlns:w16se="http://schemas.microsoft.com/office/word/2015/wordml/symex" xmlns:wpg="http://schemas.microsoft.com/office/word/2010/wordprocessingGroup" xmlns:wpi="http://schemas.microsoft.com/office/word/2010/wordprocessingInk" xmlns:wne="http://schemas.microsoft.com/office/word/2006/wordml" xmlns:wps="http://schemas.microsoft.com/office/word/2010/wordprocessingShape" mc:Ignorable="w14 w15 w16se w16cid w16 w16cex w16sdtdh wp14">
   <w:abstractNum w:abstractNumId="0" w15:restartNumberingAfterBreak="0">
     <w:nsid w:val="375D36C8"/>
     <w:multiLevelType w:val="multilevel"/>
@@ -1307,17 +1323,17 @@
       </w:rPr>
     </w:lvl>
   </w:abstractNum>
-  <w:num w:numId="1">
+  <w:num w:numId="1" w16cid:durableId="325130116">
     <w:abstractNumId w:val="0"/>
   </w:num>
-  <w:num w:numId="2">
+  <w:num w:numId="2" w16cid:durableId="1776704778">
     <w:abstractNumId w:val="1"/>
   </w:num>
 </w:numbering>
 </file>
 
 <file path=word/styles.xml><?xml version="1.0" encoding="utf-8"?>
-<w:styles xmlns:mc="http://schemas.openxmlformats.org/markup-compatibility/2006" xmlns:r="http://schemas.openxmlformats.org/officeDocument/2006/relationships" xmlns:w="http://schemas.openxmlformats.org/wordprocessingml/2006/main" xmlns:w14="http://schemas.microsoft.com/office/word/2010/wordml" xmlns:w15="http://schemas.microsoft.com/office/word/2012/wordml" xmlns:w16se="http://schemas.microsoft.com/office/word/2015/wordml/symex" mc:Ignorable="w14 w15 w16se">
+<w:styles xmlns:mc="http://schemas.openxmlformats.org/markup-compatibility/2006" xmlns:r="http://schemas.openxmlformats.org/officeDocument/2006/relationships" xmlns:w="http://schemas.openxmlformats.org/wordprocessingml/2006/main" xmlns:w14="http://schemas.microsoft.com/office/word/2010/wordml" xmlns:w15="http://schemas.microsoft.com/office/word/2012/wordml" xmlns:w16cex="http://schemas.microsoft.com/office/word/2018/wordml/cex" xmlns:w16cid="http://schemas.microsoft.com/office/word/2016/wordml/cid" xmlns:w16="http://schemas.microsoft.com/office/word/2018/wordml" xmlns:w16sdtdh="http://schemas.microsoft.com/office/word/2020/wordml/sdtdatahash" xmlns:w16se="http://schemas.microsoft.com/office/word/2015/wordml/symex" mc:Ignorable="w14 w15 w16se w16cid w16 w16cex w16sdtdh">
   <w:docDefaults>
     <w:rPrDefault>
       <w:rPr>
@@ -1333,7 +1349,7 @@
       </w:pPr>
     </w:pPrDefault>
   </w:docDefaults>
-  <w:latentStyles w:defLockedState="0" w:defUIPriority="99" w:defSemiHidden="0" w:defUnhideWhenUsed="0" w:defQFormat="0" w:count="371">
+  <w:latentStyles w:defLockedState="0" w:defUIPriority="99" w:defSemiHidden="0" w:defUnhideWhenUsed="0" w:defQFormat="0" w:count="376">
     <w:lsdException w:name="Normal" w:uiPriority="0" w:qFormat="1"/>
     <w:lsdException w:name="heading 1" w:uiPriority="9" w:qFormat="1"/>
     <w:lsdException w:name="heading 2" w:semiHidden="1" w:uiPriority="9" w:unhideWhenUsed="1" w:qFormat="1"/>
@@ -1705,6 +1721,11 @@
     <w:lsdException w:name="List Table 5 Dark Accent 6" w:uiPriority="50"/>
     <w:lsdException w:name="List Table 6 Colorful Accent 6" w:uiPriority="51"/>
     <w:lsdException w:name="List Table 7 Colorful Accent 6" w:uiPriority="52"/>
+    <w:lsdException w:name="Mention" w:semiHidden="1" w:unhideWhenUsed="1"/>
+    <w:lsdException w:name="Smart Hyperlink" w:semiHidden="1" w:unhideWhenUsed="1"/>
+    <w:lsdException w:name="Hashtag" w:semiHidden="1" w:unhideWhenUsed="1"/>
+    <w:lsdException w:name="Unresolved Mention" w:semiHidden="1" w:unhideWhenUsed="1"/>
+    <w:lsdException w:name="Smart Link" w:semiHidden="1" w:unhideWhenUsed="1"/>
   </w:latentStyles>
   <w:style w:type="paragraph" w:default="1" w:styleId="Normal">
     <w:name w:val="Normal"/>
@@ -2682,4 +2703,10 @@
     <ds:schemaRef ds:uri="http://schemas.openxmlformats.org/officeDocument/2006/bibliography"/>
   </ds:schemaRefs>
 </ds:datastoreItem>
+</file>
+
+<file path=docMetadata/LabelInfo.xml><?xml version="1.0" encoding="utf-8"?>
+<clbl:labelList xmlns:clbl="http://schemas.microsoft.com/office/2020/mipLabelMetadata">
+  <clbl:label id="{c9f92db8-2851-4df9-9d12-fab52f5b1415}" enabled="1" method="Standard" siteId="{5a7cc8ab-a4dc-4f9b-bf60-66714049ad62}" contentBits="0" removed="0"/>
+</clbl:labelList>
 </file>
</xml_diff>

<commit_message>
Introduction (Background, Scope, Document Content)
</commit_message>
<xml_diff>
--- a/Project Plan grop33.docx
+++ b/Project Plan grop33.docx
@@ -25,60 +25,141 @@
       </w:r>
     </w:p>
     <w:p>
-      <w:r>
-        <w:t>Student Name</w:t>
-      </w:r>
-      <w:r>
-        <w:t>s</w:t>
-      </w:r>
-    </w:p>
-    <w:p>
-      <w:r>
-        <w:t>Test 123</w:t>
-      </w:r>
-    </w:p>
-    <w:p>
-      <w:r>
-        <w:t>Add the name?</w:t>
-      </w:r>
-    </w:p>
-    <w:p>
       <w:pPr>
         <w:rPr>
           <w:b/>
           <w:bCs/>
         </w:rPr>
       </w:pPr>
-      <w:r>
+    </w:p>
+    <w:p>
+      <w:pPr>
         <w:rPr>
           <w:b/>
           <w:bCs/>
         </w:rPr>
-        <w:t xml:space="preserve">Victoria State Accident </w:t>
-      </w:r>
-      <w:proofErr w:type="spellStart"/>
+      </w:pPr>
       <w:r>
         <w:rPr>
           <w:b/>
           <w:bCs/>
         </w:rPr>
-        <w:t>DataSet</w:t>
-      </w:r>
-      <w:proofErr w:type="spellEnd"/>
-    </w:p>
-    <w:p>
-      <w:pPr>
+        <w:t>Submitted By:</w:t>
+      </w:r>
+    </w:p>
+    <w:p>
+      <w:pPr>
+        <w:spacing w:after="0" w:line="240" w:lineRule="auto"/>
         <w:rPr>
           <w:b/>
           <w:bCs/>
         </w:rPr>
       </w:pPr>
-      <w:hyperlink r:id="rId6" w:history="1">
+      <w:r>
+        <w:rPr>
+          <w:b/>
+          <w:bCs/>
+        </w:rPr>
+        <w:t>Augustine Kim |</w:t>
+      </w:r>
+    </w:p>
+    <w:p>
+      <w:pPr>
+        <w:spacing w:after="0" w:line="240" w:lineRule="auto"/>
+        <w:rPr>
+          <w:b/>
+          <w:bCs/>
+        </w:rPr>
+      </w:pPr>
+      <w:r>
+        <w:rPr>
+          <w:b/>
+          <w:bCs/>
+        </w:rPr>
+        <w:t xml:space="preserve">Ann Tapiador </w:t>
+      </w:r>
+      <w:r>
+        <w:rPr>
+          <w:b/>
+          <w:bCs/>
+        </w:rPr>
+        <w:t>| s5314834</w:t>
+      </w:r>
+    </w:p>
+    <w:p>
+      <w:pPr>
+        <w:spacing w:after="0" w:line="240" w:lineRule="auto"/>
+        <w:rPr>
+          <w:b/>
+          <w:bCs/>
+        </w:rPr>
+      </w:pPr>
+      <w:r>
+        <w:rPr>
+          <w:b/>
+          <w:bCs/>
+        </w:rPr>
+        <w:t>Kai Chun Yu |</w:t>
+      </w:r>
+    </w:p>
+    <w:p>
+      <w:pPr>
+        <w:rPr>
+          <w:b/>
+          <w:bCs/>
+        </w:rPr>
+      </w:pPr>
+    </w:p>
+    <w:p>
+      <w:pPr>
+        <w:rPr>
+          <w:b/>
+          <w:bCs/>
+        </w:rPr>
+      </w:pPr>
+    </w:p>
+    <w:p>
+      <w:pPr>
+        <w:rPr>
+          <w:b/>
+          <w:bCs/>
+          <w:color w:val="A6A6A6" w:themeColor="background1" w:themeShade="A6"/>
+        </w:rPr>
+      </w:pPr>
+      <w:r>
+        <w:rPr>
+          <w:b/>
+          <w:bCs/>
+          <w:color w:val="A6A6A6" w:themeColor="background1" w:themeShade="A6"/>
+        </w:rPr>
+        <w:t xml:space="preserve">Victoria State Accident </w:t>
+      </w:r>
+      <w:proofErr w:type="spellStart"/>
+      <w:r>
+        <w:rPr>
+          <w:b/>
+          <w:bCs/>
+          <w:color w:val="A6A6A6" w:themeColor="background1" w:themeShade="A6"/>
+        </w:rPr>
+        <w:t>DataSet</w:t>
+      </w:r>
+      <w:proofErr w:type="spellEnd"/>
+    </w:p>
+    <w:p>
+      <w:pPr>
+        <w:rPr>
+          <w:b/>
+          <w:bCs/>
+          <w:color w:val="A6A6A6" w:themeColor="background1" w:themeShade="A6"/>
+        </w:rPr>
+      </w:pPr>
+      <w:hyperlink r:id="rId8" w:history="1">
         <w:r>
           <w:rPr>
             <w:rStyle w:val="Hyperlink"/>
             <w:b/>
             <w:bCs/>
+            <w:color w:val="A6A6A6" w:themeColor="background1" w:themeShade="A6"/>
           </w:rPr>
           <w:t>https://www.kaggle.com/gaurav896/victoria-state-accident-dataset</w:t>
         </w:r>
@@ -89,12 +170,14 @@
         <w:rPr>
           <w:b/>
           <w:bCs/>
+          <w:color w:val="A6A6A6" w:themeColor="background1" w:themeShade="A6"/>
         </w:rPr>
       </w:pPr>
       <w:r>
         <w:rPr>
           <w:b/>
           <w:bCs/>
+          <w:color w:val="A6A6A6" w:themeColor="background1" w:themeShade="A6"/>
         </w:rPr>
         <w:t>Required Features:</w:t>
       </w:r>
@@ -108,12 +191,14 @@
         <w:rPr>
           <w:b/>
           <w:bCs/>
+          <w:color w:val="A6A6A6" w:themeColor="background1" w:themeShade="A6"/>
         </w:rPr>
       </w:pPr>
       <w:r>
         <w:rPr>
           <w:b/>
           <w:bCs/>
+          <w:color w:val="A6A6A6" w:themeColor="background1" w:themeShade="A6"/>
         </w:rPr>
         <w:t>For a user-selected period, display the information of all accidents that happened in the period.</w:t>
       </w:r>
@@ -127,12 +212,14 @@
         <w:rPr>
           <w:b/>
           <w:bCs/>
+          <w:color w:val="A6A6A6" w:themeColor="background1" w:themeShade="A6"/>
         </w:rPr>
       </w:pPr>
       <w:r>
         <w:rPr>
           <w:b/>
           <w:bCs/>
+          <w:color w:val="A6A6A6" w:themeColor="background1" w:themeShade="A6"/>
         </w:rPr>
         <w:t>For a user-selected period, produce a chart to show the number of accidents in each hour of the day (on average).</w:t>
       </w:r>
@@ -146,12 +233,14 @@
         <w:rPr>
           <w:b/>
           <w:bCs/>
+          <w:color w:val="A6A6A6" w:themeColor="background1" w:themeShade="A6"/>
         </w:rPr>
       </w:pPr>
       <w:r>
         <w:rPr>
           <w:b/>
           <w:bCs/>
+          <w:color w:val="A6A6A6" w:themeColor="background1" w:themeShade="A6"/>
         </w:rPr>
         <w:t xml:space="preserve">For a user-selected period, retrieve all accidents caused by an accident type that contains a keyword (user entered), </w:t>
       </w:r>
@@ -160,6 +249,7 @@
         <w:rPr>
           <w:b/>
           <w:bCs/>
+          <w:color w:val="A6A6A6" w:themeColor="background1" w:themeShade="A6"/>
         </w:rPr>
         <w:t>e.g.</w:t>
       </w:r>
@@ -168,6 +258,7 @@
         <w:rPr>
           <w:b/>
           <w:bCs/>
+          <w:color w:val="A6A6A6" w:themeColor="background1" w:themeShade="A6"/>
         </w:rPr>
         <w:t xml:space="preserve"> collision, pedestrian.</w:t>
       </w:r>
@@ -181,12 +272,14 @@
         <w:rPr>
           <w:b/>
           <w:bCs/>
+          <w:color w:val="A6A6A6" w:themeColor="background1" w:themeShade="A6"/>
         </w:rPr>
       </w:pPr>
       <w:r>
         <w:rPr>
           <w:b/>
           <w:bCs/>
+          <w:color w:val="A6A6A6" w:themeColor="background1" w:themeShade="A6"/>
         </w:rPr>
         <w:t xml:space="preserve">Allow the user to </w:t>
       </w:r>
@@ -195,6 +288,7 @@
         <w:rPr>
           <w:b/>
           <w:bCs/>
+          <w:color w:val="A6A6A6" w:themeColor="background1" w:themeShade="A6"/>
         </w:rPr>
         <w:t>analyze</w:t>
       </w:r>
@@ -203,6 +297,7 @@
         <w:rPr>
           <w:b/>
           <w:bCs/>
+          <w:color w:val="A6A6A6" w:themeColor="background1" w:themeShade="A6"/>
         </w:rPr>
         <w:t xml:space="preserve"> the impact of alcohol in accidents – </w:t>
       </w:r>
@@ -211,6 +306,7 @@
         <w:rPr>
           <w:b/>
           <w:bCs/>
+          <w:color w:val="A6A6A6" w:themeColor="background1" w:themeShade="A6"/>
         </w:rPr>
         <w:t>ie</w:t>
       </w:r>
@@ -219,6 +315,7 @@
         <w:rPr>
           <w:b/>
           <w:bCs/>
+          <w:color w:val="A6A6A6" w:themeColor="background1" w:themeShade="A6"/>
         </w:rPr>
         <w:t>: trends over time, accident types involving alcohol, etc.</w:t>
       </w:r>
@@ -232,12 +329,14 @@
         <w:rPr>
           <w:b/>
           <w:bCs/>
+          <w:color w:val="A6A6A6" w:themeColor="background1" w:themeShade="A6"/>
         </w:rPr>
       </w:pPr>
       <w:r>
         <w:rPr>
           <w:b/>
           <w:bCs/>
+          <w:color w:val="A6A6A6" w:themeColor="background1" w:themeShade="A6"/>
         </w:rPr>
         <w:t>One other ‘insight’ or analysis tool of your choice</w:t>
       </w:r>
@@ -939,11 +1038,16 @@
     </w:p>
     <w:p>
       <w:pPr>
+        <w:pStyle w:val="ListParagraph"/>
+        <w:ind w:left="709"/>
         <w:jc w:val="both"/>
         <w:rPr>
-          <w:i/>
-        </w:rPr>
-      </w:pPr>
+          <w:iCs/>
+        </w:rPr>
+      </w:pPr>
+      <w:r>
+        <w:t>The goal of this project is to be able to develop a simple data analysis and visualisation tool pertaining to road crashes in the state of Victoria, to aid the Victoria State Government in their overall goal of improving road safety. The required output involves a graphical user interface that will allow users access data and view these in tables and charts that will aid in the analysis, details of which are listed in the succeeding sections below.</w:t>
+      </w:r>
     </w:p>
     <w:p>
       <w:pPr>
@@ -959,7 +1063,300 @@
       </w:r>
       <w:bookmarkEnd w:id="1"/>
     </w:p>
-    <w:p/>
+    <w:p>
+      <w:pPr>
+        <w:spacing w:after="0" w:line="240" w:lineRule="auto"/>
+        <w:ind w:left="709"/>
+        <w:jc w:val="both"/>
+      </w:pPr>
+      <w:r>
+        <w:t xml:space="preserve">The scope of the project will cover parts of Scope, Time, and Quality Management, which involves designing, building, and testing activities. Other areas, i.e., Cost, HR, Communication, Risk, and Procurement Management will not be included. </w:t>
+      </w:r>
+    </w:p>
+    <w:p>
+      <w:pPr>
+        <w:spacing w:after="0" w:line="240" w:lineRule="auto"/>
+        <w:ind w:left="709"/>
+        <w:jc w:val="both"/>
+      </w:pPr>
+    </w:p>
+    <w:p>
+      <w:pPr>
+        <w:spacing w:after="60" w:line="240" w:lineRule="auto"/>
+        <w:ind w:left="709"/>
+        <w:jc w:val="both"/>
+      </w:pPr>
+      <w:r>
+        <w:t>The end output is a software with a graphical user interface that must show the following:</w:t>
+      </w:r>
+    </w:p>
+    <w:p>
+      <w:pPr>
+        <w:pStyle w:val="ListParagraph"/>
+        <w:numPr>
+          <w:ilvl w:val="0"/>
+          <w:numId w:val="5"/>
+        </w:numPr>
+        <w:spacing w:after="60" w:line="240" w:lineRule="auto"/>
+        <w:ind w:left="1560"/>
+        <w:contextualSpacing w:val="0"/>
+        <w:jc w:val="both"/>
+      </w:pPr>
+      <w:r>
+        <w:t>Information of all accidents based on user-selected period.</w:t>
+      </w:r>
+    </w:p>
+    <w:p>
+      <w:pPr>
+        <w:pStyle w:val="ListParagraph"/>
+        <w:numPr>
+          <w:ilvl w:val="0"/>
+          <w:numId w:val="5"/>
+        </w:numPr>
+        <w:spacing w:after="60" w:line="259" w:lineRule="auto"/>
+        <w:ind w:left="1560"/>
+        <w:contextualSpacing w:val="0"/>
+        <w:jc w:val="both"/>
+      </w:pPr>
+      <w:r>
+        <w:t>A chart showing the average number of accidents in each hour of the day based on user-selected period.</w:t>
+      </w:r>
+    </w:p>
+    <w:p>
+      <w:pPr>
+        <w:pStyle w:val="ListParagraph"/>
+        <w:numPr>
+          <w:ilvl w:val="0"/>
+          <w:numId w:val="5"/>
+        </w:numPr>
+        <w:spacing w:after="60" w:line="259" w:lineRule="auto"/>
+        <w:ind w:left="1560"/>
+        <w:contextualSpacing w:val="0"/>
+        <w:jc w:val="both"/>
+      </w:pPr>
+      <w:r>
+        <w:t>Information of all accidents caused by an accident type that contains a keyword entered by the user (e.g., collision, pedestrian), based on a user-selected period.</w:t>
+      </w:r>
+    </w:p>
+    <w:p>
+      <w:pPr>
+        <w:pStyle w:val="ListParagraph"/>
+        <w:numPr>
+          <w:ilvl w:val="0"/>
+          <w:numId w:val="5"/>
+        </w:numPr>
+        <w:spacing w:after="60" w:line="259" w:lineRule="auto"/>
+        <w:ind w:left="1560"/>
+        <w:contextualSpacing w:val="0"/>
+        <w:jc w:val="both"/>
+      </w:pPr>
+      <w:r>
+        <w:t>A chart that shows the impact of alcohol in accidents with the following filters:</w:t>
+      </w:r>
+    </w:p>
+    <w:p>
+      <w:pPr>
+        <w:pStyle w:val="ListParagraph"/>
+        <w:numPr>
+          <w:ilvl w:val="1"/>
+          <w:numId w:val="5"/>
+        </w:numPr>
+        <w:spacing w:after="60" w:line="240" w:lineRule="auto"/>
+        <w:ind w:left="2268"/>
+        <w:contextualSpacing w:val="0"/>
+        <w:jc w:val="both"/>
+      </w:pPr>
+      <w:r>
+        <w:t>Period Covered: Number of accidents by year, by month across a 5-year period, by day across a 5-year period, day of the week, hour of the day.</w:t>
+      </w:r>
+    </w:p>
+    <w:p>
+      <w:pPr>
+        <w:pStyle w:val="ListParagraph"/>
+        <w:numPr>
+          <w:ilvl w:val="1"/>
+          <w:numId w:val="5"/>
+        </w:numPr>
+        <w:spacing w:after="60" w:line="240" w:lineRule="auto"/>
+        <w:ind w:left="2268"/>
+        <w:contextualSpacing w:val="0"/>
+        <w:jc w:val="both"/>
+      </w:pPr>
+      <w:r>
+        <w:t>Type of accident</w:t>
+      </w:r>
+    </w:p>
+    <w:p>
+      <w:pPr>
+        <w:pStyle w:val="ListParagraph"/>
+        <w:numPr>
+          <w:ilvl w:val="0"/>
+          <w:numId w:val="5"/>
+        </w:numPr>
+        <w:spacing w:after="60" w:line="240" w:lineRule="auto"/>
+        <w:ind w:left="1560"/>
+        <w:contextualSpacing w:val="0"/>
+        <w:jc w:val="both"/>
+      </w:pPr>
+      <w:r>
+        <w:t>A chart showing accidents that caused harm to each type of road user i.e., pedestrian, cyclists, motorists, older people, etc., based on user-selected period and area.</w:t>
+      </w:r>
+    </w:p>
+    <w:p>
+      <w:pPr>
+        <w:pStyle w:val="ListParagraph"/>
+        <w:ind w:left="709"/>
+        <w:jc w:val="both"/>
+      </w:pPr>
+    </w:p>
+    <w:p>
+      <w:pPr>
+        <w:pStyle w:val="ListParagraph"/>
+        <w:ind w:left="709"/>
+        <w:jc w:val="both"/>
+      </w:pPr>
+      <w:r>
+        <w:t>Project documentation is also included, as listed below:</w:t>
+      </w:r>
+    </w:p>
+    <w:p>
+      <w:pPr>
+        <w:pStyle w:val="ListParagraph"/>
+        <w:numPr>
+          <w:ilvl w:val="0"/>
+          <w:numId w:val="6"/>
+        </w:numPr>
+        <w:spacing w:after="160" w:line="259" w:lineRule="auto"/>
+        <w:ind w:left="1560"/>
+        <w:jc w:val="both"/>
+      </w:pPr>
+      <w:r>
+        <w:t>Project Plan</w:t>
+      </w:r>
+    </w:p>
+    <w:p>
+      <w:pPr>
+        <w:pStyle w:val="ListParagraph"/>
+        <w:numPr>
+          <w:ilvl w:val="0"/>
+          <w:numId w:val="6"/>
+        </w:numPr>
+        <w:spacing w:after="160" w:line="259" w:lineRule="auto"/>
+        <w:ind w:left="1560"/>
+        <w:jc w:val="both"/>
+      </w:pPr>
+      <w:r>
+        <w:t>Gantt Chart</w:t>
+      </w:r>
+    </w:p>
+    <w:p>
+      <w:pPr>
+        <w:pStyle w:val="ListParagraph"/>
+        <w:numPr>
+          <w:ilvl w:val="0"/>
+          <w:numId w:val="6"/>
+        </w:numPr>
+        <w:spacing w:after="160" w:line="259" w:lineRule="auto"/>
+        <w:ind w:left="1560"/>
+        <w:jc w:val="both"/>
+      </w:pPr>
+      <w:r>
+        <w:t>Software Design Document</w:t>
+      </w:r>
+    </w:p>
+    <w:p>
+      <w:pPr>
+        <w:pStyle w:val="ListParagraph"/>
+        <w:numPr>
+          <w:ilvl w:val="0"/>
+          <w:numId w:val="6"/>
+        </w:numPr>
+        <w:spacing w:after="160" w:line="259" w:lineRule="auto"/>
+        <w:ind w:left="1560"/>
+        <w:jc w:val="both"/>
+      </w:pPr>
+      <w:r>
+        <w:t xml:space="preserve">Git Log in .txt </w:t>
+      </w:r>
+      <w:proofErr w:type="gramStart"/>
+      <w:r>
+        <w:t>file</w:t>
+      </w:r>
+      <w:proofErr w:type="gramEnd"/>
+    </w:p>
+    <w:p>
+      <w:pPr>
+        <w:pStyle w:val="ListParagraph"/>
+        <w:numPr>
+          <w:ilvl w:val="0"/>
+          <w:numId w:val="6"/>
+        </w:numPr>
+        <w:spacing w:after="160" w:line="259" w:lineRule="auto"/>
+        <w:ind w:left="1560"/>
+        <w:jc w:val="both"/>
+      </w:pPr>
+      <w:r>
+        <w:t>All .</w:t>
+      </w:r>
+      <w:proofErr w:type="spellStart"/>
+      <w:r>
+        <w:t>py</w:t>
+      </w:r>
+      <w:proofErr w:type="spellEnd"/>
+      <w:r>
+        <w:t xml:space="preserve"> files containing the </w:t>
+      </w:r>
+      <w:proofErr w:type="gramStart"/>
+      <w:r>
+        <w:t>program</w:t>
+      </w:r>
+      <w:proofErr w:type="gramEnd"/>
+    </w:p>
+    <w:p>
+      <w:pPr>
+        <w:pStyle w:val="ListParagraph"/>
+        <w:numPr>
+          <w:ilvl w:val="0"/>
+          <w:numId w:val="6"/>
+        </w:numPr>
+        <w:spacing w:after="160" w:line="259" w:lineRule="auto"/>
+        <w:ind w:left="1560"/>
+        <w:jc w:val="both"/>
+      </w:pPr>
+      <w:r>
+        <w:t>User Manual</w:t>
+      </w:r>
+    </w:p>
+    <w:p>
+      <w:pPr>
+        <w:pStyle w:val="ListParagraph"/>
+        <w:numPr>
+          <w:ilvl w:val="0"/>
+          <w:numId w:val="6"/>
+        </w:numPr>
+        <w:spacing w:after="160" w:line="259" w:lineRule="auto"/>
+        <w:ind w:left="1560"/>
+        <w:jc w:val="both"/>
+      </w:pPr>
+      <w:r>
+        <w:t>Software Testing Report</w:t>
+      </w:r>
+    </w:p>
+    <w:p>
+      <w:pPr>
+        <w:pStyle w:val="ListParagraph"/>
+        <w:numPr>
+          <w:ilvl w:val="0"/>
+          <w:numId w:val="6"/>
+        </w:numPr>
+        <w:spacing w:after="160" w:line="259" w:lineRule="auto"/>
+        <w:ind w:left="1560"/>
+        <w:jc w:val="both"/>
+      </w:pPr>
+      <w:r>
+        <w:t>Executive Summary</w:t>
+      </w:r>
+    </w:p>
     <w:p>
       <w:pPr>
         <w:pStyle w:val="Heading2"/>
@@ -977,33 +1374,13 @@
     <w:p>
       <w:pPr>
         <w:pStyle w:val="ListParagraph"/>
-        <w:ind w:left="857"/>
-      </w:pPr>
-    </w:p>
-    <w:p>
-      <w:pPr>
-        <w:pStyle w:val="ListParagraph"/>
-        <w:ind w:left="857"/>
-      </w:pPr>
-    </w:p>
-    <w:p>
-      <w:pPr>
+        <w:ind w:left="709"/>
         <w:jc w:val="both"/>
-        <w:rPr>
-          <w:i/>
-          <w:color w:val="FF0000"/>
-        </w:rPr>
-      </w:pPr>
-      <w:r>
-        <w:rPr>
-          <w:i/>
-          <w:color w:val="FF0000"/>
-        </w:rPr>
-        <w:t xml:space="preserve">Include some background information about the problem, the scope and what this document will contain. </w:t>
-      </w:r>
-    </w:p>
-    <w:p/>
-    <w:p/>
+      </w:pPr>
+      <w:r>
+        <w:t>This document contains a Phase-Based Work Breakdown Structure (WBS). The detailed steps of the WBS are listed on the succeeding section under Activity Definition and Estimation, and the schedule of which is plotted on the Gantt Chart, shown at the end of the document.</w:t>
+      </w:r>
+    </w:p>
     <w:p/>
     <w:p>
       <w:r>
@@ -1032,6 +1409,9 @@
     </w:p>
     <w:p>
       <w:r>
+        <w:rPr>
+          <w:noProof/>
+        </w:rPr>
         <w:drawing>
           <wp:inline distT="0" distB="0" distL="0" distR="0" wp14:anchorId="5610E57E" wp14:editId="0CE42E65">
             <wp:extent cx="5731510" cy="3178175"/>
@@ -1048,7 +1428,7 @@
                     <pic:cNvPicPr/>
                   </pic:nvPicPr>
                   <pic:blipFill>
-                    <a:blip r:embed="rId7"/>
+                    <a:blip r:embed="rId9"/>
                     <a:stretch>
                       <a:fillRect/>
                     </a:stretch>
@@ -1257,15 +1637,11 @@
           <w:numId w:val="4"/>
         </w:numPr>
         <w:rPr>
-          <w:sz w:val="28"/>
-          <w:szCs w:val="28"/>
-          <w:lang w:eastAsia="ko-KR"/>
-        </w:rPr>
-      </w:pPr>
-      <w:r>
-        <w:rPr>
-          <w:sz w:val="28"/>
-          <w:szCs w:val="28"/>
+          <w:lang w:eastAsia="ko-KR"/>
+        </w:rPr>
+      </w:pPr>
+      <w:r>
+        <w:rPr>
           <w:lang w:eastAsia="ko-KR"/>
         </w:rPr>
         <w:t xml:space="preserve">Project management </w:t>
@@ -1279,23 +1655,17 @@
           <w:numId w:val="4"/>
         </w:numPr>
         <w:rPr>
-          <w:sz w:val="28"/>
-          <w:szCs w:val="28"/>
-          <w:lang w:eastAsia="ko-KR"/>
-        </w:rPr>
-      </w:pPr>
-      <w:r>
-        <w:rPr>
-          <w:sz w:val="28"/>
-          <w:szCs w:val="28"/>
+          <w:lang w:eastAsia="ko-KR"/>
+        </w:rPr>
+      </w:pPr>
+      <w:r>
+        <w:rPr>
           <w:lang w:eastAsia="ko-KR"/>
         </w:rPr>
         <w:t>Project Background</w:t>
       </w:r>
       <w:r>
         <w:rPr>
-          <w:sz w:val="28"/>
-          <w:szCs w:val="28"/>
           <w:lang w:eastAsia="ko-KR"/>
         </w:rPr>
         <w:t xml:space="preserve"> – 1Day</w:t>
@@ -1309,23 +1679,17 @@
           <w:numId w:val="4"/>
         </w:numPr>
         <w:rPr>
-          <w:sz w:val="28"/>
-          <w:szCs w:val="28"/>
-          <w:lang w:eastAsia="ko-KR"/>
-        </w:rPr>
-      </w:pPr>
-      <w:r>
-        <w:rPr>
-          <w:sz w:val="28"/>
-          <w:szCs w:val="28"/>
+          <w:lang w:eastAsia="ko-KR"/>
+        </w:rPr>
+      </w:pPr>
+      <w:r>
+        <w:rPr>
           <w:lang w:eastAsia="ko-KR"/>
         </w:rPr>
         <w:t>Project Scope</w:t>
       </w:r>
       <w:r>
         <w:rPr>
-          <w:sz w:val="28"/>
-          <w:szCs w:val="28"/>
           <w:lang w:eastAsia="ko-KR"/>
         </w:rPr>
         <w:t>– 2Day</w:t>
@@ -1339,23 +1703,17 @@
           <w:numId w:val="4"/>
         </w:numPr>
         <w:rPr>
-          <w:sz w:val="28"/>
-          <w:szCs w:val="28"/>
-          <w:lang w:eastAsia="ko-KR"/>
-        </w:rPr>
-      </w:pPr>
-      <w:r>
-        <w:rPr>
-          <w:sz w:val="28"/>
-          <w:szCs w:val="28"/>
+          <w:lang w:eastAsia="ko-KR"/>
+        </w:rPr>
+      </w:pPr>
+      <w:r>
+        <w:rPr>
           <w:lang w:eastAsia="ko-KR"/>
         </w:rPr>
         <w:t>WBS</w:t>
       </w:r>
       <w:r>
         <w:rPr>
-          <w:sz w:val="28"/>
-          <w:szCs w:val="28"/>
           <w:lang w:eastAsia="ko-KR"/>
         </w:rPr>
         <w:t>– 2Day</w:t>
@@ -1369,23 +1727,17 @@
           <w:numId w:val="4"/>
         </w:numPr>
         <w:rPr>
-          <w:sz w:val="28"/>
-          <w:szCs w:val="28"/>
-          <w:lang w:eastAsia="ko-KR"/>
-        </w:rPr>
-      </w:pPr>
-      <w:r>
-        <w:rPr>
-          <w:sz w:val="28"/>
-          <w:szCs w:val="28"/>
+          <w:lang w:eastAsia="ko-KR"/>
+        </w:rPr>
+      </w:pPr>
+      <w:r>
+        <w:rPr>
           <w:lang w:eastAsia="ko-KR"/>
         </w:rPr>
         <w:t>Project Management Plan</w:t>
       </w:r>
       <w:r>
         <w:rPr>
-          <w:sz w:val="28"/>
-          <w:szCs w:val="28"/>
           <w:lang w:eastAsia="ko-KR"/>
         </w:rPr>
         <w:t>– 2Day</w:t>
@@ -1399,39 +1751,29 @@
           <w:numId w:val="4"/>
         </w:numPr>
         <w:rPr>
-          <w:sz w:val="28"/>
-          <w:szCs w:val="28"/>
-          <w:lang w:eastAsia="ko-KR"/>
-        </w:rPr>
-      </w:pPr>
-      <w:r>
-        <w:rPr>
-          <w:sz w:val="28"/>
-          <w:szCs w:val="28"/>
+          <w:lang w:eastAsia="ko-KR"/>
+        </w:rPr>
+      </w:pPr>
+      <w:r>
+        <w:rPr>
           <w:lang w:eastAsia="ko-KR"/>
         </w:rPr>
         <w:t>Server Management Plan</w:t>
       </w:r>
       <w:r>
         <w:rPr>
-          <w:sz w:val="28"/>
-          <w:szCs w:val="28"/>
           <w:lang w:eastAsia="ko-KR"/>
         </w:rPr>
         <w:t xml:space="preserve">– </w:t>
       </w:r>
       <w:r>
         <w:rPr>
-          <w:sz w:val="28"/>
-          <w:szCs w:val="28"/>
           <w:lang w:eastAsia="ko-KR"/>
         </w:rPr>
         <w:t>2</w:t>
       </w:r>
       <w:r>
         <w:rPr>
-          <w:sz w:val="28"/>
-          <w:szCs w:val="28"/>
           <w:lang w:eastAsia="ko-KR"/>
         </w:rPr>
         <w:t>Day</w:t>
@@ -1445,15 +1787,11 @@
           <w:numId w:val="4"/>
         </w:numPr>
         <w:rPr>
-          <w:sz w:val="28"/>
-          <w:szCs w:val="28"/>
-          <w:lang w:eastAsia="ko-KR"/>
-        </w:rPr>
-      </w:pPr>
-      <w:r>
-        <w:rPr>
-          <w:sz w:val="28"/>
-          <w:szCs w:val="28"/>
+          <w:lang w:eastAsia="ko-KR"/>
+        </w:rPr>
+      </w:pPr>
+      <w:r>
+        <w:rPr>
           <w:lang w:eastAsia="ko-KR"/>
         </w:rPr>
         <w:t xml:space="preserve">Requirement </w:t>
@@ -1467,39 +1805,29 @@
           <w:numId w:val="4"/>
         </w:numPr>
         <w:rPr>
-          <w:sz w:val="28"/>
-          <w:szCs w:val="28"/>
-          <w:lang w:eastAsia="ko-KR"/>
-        </w:rPr>
-      </w:pPr>
-      <w:r>
-        <w:rPr>
-          <w:sz w:val="28"/>
-          <w:szCs w:val="28"/>
+          <w:lang w:eastAsia="ko-KR"/>
+        </w:rPr>
+      </w:pPr>
+      <w:r>
+        <w:rPr>
           <w:lang w:eastAsia="ko-KR"/>
         </w:rPr>
         <w:t xml:space="preserve">Stakeholder Requirement </w:t>
       </w:r>
       <w:r>
         <w:rPr>
-          <w:sz w:val="28"/>
-          <w:szCs w:val="28"/>
           <w:lang w:eastAsia="ko-KR"/>
         </w:rPr>
         <w:t xml:space="preserve">– </w:t>
       </w:r>
       <w:r>
         <w:rPr>
-          <w:sz w:val="28"/>
-          <w:szCs w:val="28"/>
           <w:lang w:eastAsia="ko-KR"/>
         </w:rPr>
         <w:t>2</w:t>
       </w:r>
       <w:r>
         <w:rPr>
-          <w:sz w:val="28"/>
-          <w:szCs w:val="28"/>
           <w:lang w:eastAsia="ko-KR"/>
         </w:rPr>
         <w:t>Day</w:t>
@@ -1513,39 +1841,29 @@
           <w:numId w:val="4"/>
         </w:numPr>
         <w:rPr>
-          <w:sz w:val="28"/>
-          <w:szCs w:val="28"/>
-          <w:lang w:eastAsia="ko-KR"/>
-        </w:rPr>
-      </w:pPr>
-      <w:r>
-        <w:rPr>
-          <w:sz w:val="28"/>
-          <w:szCs w:val="28"/>
+          <w:lang w:eastAsia="ko-KR"/>
+        </w:rPr>
+      </w:pPr>
+      <w:r>
+        <w:rPr>
           <w:lang w:eastAsia="ko-KR"/>
         </w:rPr>
         <w:t>Software Design Requirement</w:t>
       </w:r>
       <w:r>
         <w:rPr>
-          <w:sz w:val="28"/>
-          <w:szCs w:val="28"/>
           <w:lang w:eastAsia="ko-KR"/>
         </w:rPr>
         <w:t xml:space="preserve">– </w:t>
       </w:r>
       <w:r>
         <w:rPr>
-          <w:sz w:val="28"/>
-          <w:szCs w:val="28"/>
           <w:lang w:eastAsia="ko-KR"/>
         </w:rPr>
         <w:t>2</w:t>
       </w:r>
       <w:r>
         <w:rPr>
-          <w:sz w:val="28"/>
-          <w:szCs w:val="28"/>
           <w:lang w:eastAsia="ko-KR"/>
         </w:rPr>
         <w:t>Day</w:t>
@@ -1559,39 +1877,29 @@
           <w:numId w:val="4"/>
         </w:numPr>
         <w:rPr>
-          <w:sz w:val="28"/>
-          <w:szCs w:val="28"/>
-          <w:lang w:eastAsia="ko-KR"/>
-        </w:rPr>
-      </w:pPr>
-      <w:r>
-        <w:rPr>
-          <w:sz w:val="28"/>
-          <w:szCs w:val="28"/>
+          <w:lang w:eastAsia="ko-KR"/>
+        </w:rPr>
+      </w:pPr>
+      <w:r>
+        <w:rPr>
           <w:lang w:eastAsia="ko-KR"/>
         </w:rPr>
         <w:t>Software Architecture Requirement</w:t>
       </w:r>
       <w:r>
         <w:rPr>
-          <w:sz w:val="28"/>
-          <w:szCs w:val="28"/>
           <w:lang w:eastAsia="ko-KR"/>
         </w:rPr>
         <w:t xml:space="preserve">– </w:t>
       </w:r>
       <w:r>
         <w:rPr>
-          <w:sz w:val="28"/>
-          <w:szCs w:val="28"/>
           <w:lang w:eastAsia="ko-KR"/>
         </w:rPr>
         <w:t>2</w:t>
       </w:r>
       <w:r>
         <w:rPr>
-          <w:sz w:val="28"/>
-          <w:szCs w:val="28"/>
           <w:lang w:eastAsia="ko-KR"/>
         </w:rPr>
         <w:t>Day</w:t>
@@ -1605,39 +1913,29 @@
           <w:numId w:val="4"/>
         </w:numPr>
         <w:rPr>
-          <w:sz w:val="28"/>
-          <w:szCs w:val="28"/>
-          <w:lang w:eastAsia="ko-KR"/>
-        </w:rPr>
-      </w:pPr>
-      <w:r>
-        <w:rPr>
-          <w:sz w:val="28"/>
-          <w:szCs w:val="28"/>
+          <w:lang w:eastAsia="ko-KR"/>
+        </w:rPr>
+      </w:pPr>
+      <w:r>
+        <w:rPr>
           <w:lang w:eastAsia="ko-KR"/>
         </w:rPr>
         <w:t>Server Design</w:t>
       </w:r>
       <w:r>
         <w:rPr>
-          <w:sz w:val="28"/>
-          <w:szCs w:val="28"/>
           <w:lang w:eastAsia="ko-KR"/>
         </w:rPr>
         <w:t xml:space="preserve">– </w:t>
       </w:r>
       <w:r>
         <w:rPr>
-          <w:sz w:val="28"/>
-          <w:szCs w:val="28"/>
           <w:lang w:eastAsia="ko-KR"/>
         </w:rPr>
         <w:t>2</w:t>
       </w:r>
       <w:r>
         <w:rPr>
-          <w:sz w:val="28"/>
-          <w:szCs w:val="28"/>
           <w:lang w:eastAsia="ko-KR"/>
         </w:rPr>
         <w:t>Day</w:t>
@@ -1651,23 +1949,17 @@
           <w:numId w:val="4"/>
         </w:numPr>
         <w:rPr>
-          <w:sz w:val="28"/>
-          <w:szCs w:val="28"/>
-          <w:lang w:eastAsia="ko-KR"/>
-        </w:rPr>
-      </w:pPr>
-      <w:r>
-        <w:rPr>
-          <w:sz w:val="28"/>
-          <w:szCs w:val="28"/>
+          <w:lang w:eastAsia="ko-KR"/>
+        </w:rPr>
+      </w:pPr>
+      <w:r>
+        <w:rPr>
           <w:lang w:eastAsia="ko-KR"/>
         </w:rPr>
         <w:t>UI Design</w:t>
       </w:r>
       <w:r>
         <w:rPr>
-          <w:sz w:val="28"/>
-          <w:szCs w:val="28"/>
           <w:lang w:eastAsia="ko-KR"/>
         </w:rPr>
         <w:t>– 2Day</w:t>
@@ -1681,15 +1973,11 @@
           <w:numId w:val="4"/>
         </w:numPr>
         <w:rPr>
-          <w:sz w:val="28"/>
-          <w:szCs w:val="28"/>
-          <w:lang w:eastAsia="ko-KR"/>
-        </w:rPr>
-      </w:pPr>
-      <w:r>
-        <w:rPr>
-          <w:sz w:val="28"/>
-          <w:szCs w:val="28"/>
+          <w:lang w:eastAsia="ko-KR"/>
+        </w:rPr>
+      </w:pPr>
+      <w:r>
+        <w:rPr>
           <w:lang w:eastAsia="ko-KR"/>
         </w:rPr>
         <w:t>Architecture</w:t>
@@ -1703,39 +1991,29 @@
           <w:numId w:val="4"/>
         </w:numPr>
         <w:rPr>
-          <w:sz w:val="28"/>
-          <w:szCs w:val="28"/>
-          <w:lang w:eastAsia="ko-KR"/>
-        </w:rPr>
-      </w:pPr>
-      <w:r>
-        <w:rPr>
-          <w:sz w:val="28"/>
-          <w:szCs w:val="28"/>
+          <w:lang w:eastAsia="ko-KR"/>
+        </w:rPr>
+      </w:pPr>
+      <w:r>
+        <w:rPr>
           <w:lang w:eastAsia="ko-KR"/>
         </w:rPr>
         <w:t>Analysis Software Architecture</w:t>
       </w:r>
       <w:r>
         <w:rPr>
-          <w:sz w:val="28"/>
-          <w:szCs w:val="28"/>
           <w:lang w:eastAsia="ko-KR"/>
         </w:rPr>
         <w:t xml:space="preserve">– </w:t>
       </w:r>
       <w:r>
         <w:rPr>
-          <w:sz w:val="28"/>
-          <w:szCs w:val="28"/>
           <w:lang w:eastAsia="ko-KR"/>
         </w:rPr>
         <w:t>2</w:t>
       </w:r>
       <w:r>
         <w:rPr>
-          <w:sz w:val="28"/>
-          <w:szCs w:val="28"/>
           <w:lang w:eastAsia="ko-KR"/>
         </w:rPr>
         <w:t>Day</w:t>
@@ -1749,23 +2027,17 @@
           <w:numId w:val="4"/>
         </w:numPr>
         <w:rPr>
-          <w:sz w:val="28"/>
-          <w:szCs w:val="28"/>
-          <w:lang w:eastAsia="ko-KR"/>
-        </w:rPr>
-      </w:pPr>
-      <w:r>
-        <w:rPr>
-          <w:sz w:val="28"/>
-          <w:szCs w:val="28"/>
+          <w:lang w:eastAsia="ko-KR"/>
+        </w:rPr>
+      </w:pPr>
+      <w:r>
+        <w:rPr>
           <w:lang w:eastAsia="ko-KR"/>
         </w:rPr>
         <w:t>Design Software Architecture</w:t>
       </w:r>
       <w:r>
         <w:rPr>
-          <w:sz w:val="28"/>
-          <w:szCs w:val="28"/>
           <w:lang w:eastAsia="ko-KR"/>
         </w:rPr>
         <w:t>– 3Day</w:t>
@@ -1779,39 +2051,29 @@
           <w:numId w:val="4"/>
         </w:numPr>
         <w:rPr>
-          <w:sz w:val="28"/>
-          <w:szCs w:val="28"/>
-          <w:lang w:eastAsia="ko-KR"/>
-        </w:rPr>
-      </w:pPr>
-      <w:r>
-        <w:rPr>
-          <w:sz w:val="28"/>
-          <w:szCs w:val="28"/>
+          <w:lang w:eastAsia="ko-KR"/>
+        </w:rPr>
+      </w:pPr>
+      <w:r>
+        <w:rPr>
           <w:lang w:eastAsia="ko-KR"/>
         </w:rPr>
         <w:t>Development Software Architecture</w:t>
       </w:r>
       <w:r>
         <w:rPr>
-          <w:sz w:val="28"/>
-          <w:szCs w:val="28"/>
           <w:lang w:eastAsia="ko-KR"/>
         </w:rPr>
         <w:t xml:space="preserve">– </w:t>
       </w:r>
       <w:r>
         <w:rPr>
-          <w:sz w:val="28"/>
-          <w:szCs w:val="28"/>
           <w:lang w:eastAsia="ko-KR"/>
         </w:rPr>
         <w:t>4</w:t>
       </w:r>
       <w:r>
         <w:rPr>
-          <w:sz w:val="28"/>
-          <w:szCs w:val="28"/>
           <w:lang w:eastAsia="ko-KR"/>
         </w:rPr>
         <w:t>Day</w:t>
@@ -1825,39 +2087,29 @@
           <w:numId w:val="4"/>
         </w:numPr>
         <w:rPr>
-          <w:sz w:val="28"/>
-          <w:szCs w:val="28"/>
-          <w:lang w:eastAsia="ko-KR"/>
-        </w:rPr>
-      </w:pPr>
-      <w:r>
-        <w:rPr>
-          <w:sz w:val="28"/>
-          <w:szCs w:val="28"/>
+          <w:lang w:eastAsia="ko-KR"/>
+        </w:rPr>
+      </w:pPr>
+      <w:r>
+        <w:rPr>
           <w:lang w:eastAsia="ko-KR"/>
         </w:rPr>
         <w:t>Design Server Architecture</w:t>
       </w:r>
       <w:r>
         <w:rPr>
-          <w:sz w:val="28"/>
-          <w:szCs w:val="28"/>
           <w:lang w:eastAsia="ko-KR"/>
         </w:rPr>
         <w:t xml:space="preserve">– </w:t>
       </w:r>
       <w:r>
         <w:rPr>
-          <w:sz w:val="28"/>
-          <w:szCs w:val="28"/>
           <w:lang w:eastAsia="ko-KR"/>
         </w:rPr>
         <w:t>4</w:t>
       </w:r>
       <w:r>
         <w:rPr>
-          <w:sz w:val="28"/>
-          <w:szCs w:val="28"/>
           <w:lang w:eastAsia="ko-KR"/>
         </w:rPr>
         <w:t>Day</w:t>
@@ -1871,23 +2123,17 @@
           <w:numId w:val="4"/>
         </w:numPr>
         <w:rPr>
-          <w:sz w:val="28"/>
-          <w:szCs w:val="28"/>
-          <w:lang w:eastAsia="ko-KR"/>
-        </w:rPr>
-      </w:pPr>
-      <w:r>
-        <w:rPr>
-          <w:sz w:val="28"/>
-          <w:szCs w:val="28"/>
+          <w:lang w:eastAsia="ko-KR"/>
+        </w:rPr>
+      </w:pPr>
+      <w:r>
+        <w:rPr>
           <w:lang w:eastAsia="ko-KR"/>
         </w:rPr>
         <w:t>Development of Software Architecture</w:t>
       </w:r>
       <w:r>
         <w:rPr>
-          <w:sz w:val="28"/>
-          <w:szCs w:val="28"/>
           <w:lang w:eastAsia="ko-KR"/>
         </w:rPr>
         <w:t>– 5Day</w:t>
@@ -1901,15 +2147,11 @@
           <w:numId w:val="4"/>
         </w:numPr>
         <w:rPr>
-          <w:sz w:val="28"/>
-          <w:szCs w:val="28"/>
-          <w:lang w:eastAsia="ko-KR"/>
-        </w:rPr>
-      </w:pPr>
-      <w:r>
-        <w:rPr>
-          <w:sz w:val="28"/>
-          <w:szCs w:val="28"/>
+          <w:lang w:eastAsia="ko-KR"/>
+        </w:rPr>
+      </w:pPr>
+      <w:r>
+        <w:rPr>
           <w:lang w:eastAsia="ko-KR"/>
         </w:rPr>
         <w:t>Development</w:t>
@@ -1923,39 +2165,29 @@
           <w:numId w:val="4"/>
         </w:numPr>
         <w:rPr>
-          <w:sz w:val="28"/>
-          <w:szCs w:val="28"/>
-          <w:lang w:eastAsia="ko-KR"/>
-        </w:rPr>
-      </w:pPr>
-      <w:r>
-        <w:rPr>
-          <w:sz w:val="28"/>
-          <w:szCs w:val="28"/>
+          <w:lang w:eastAsia="ko-KR"/>
+        </w:rPr>
+      </w:pPr>
+      <w:r>
+        <w:rPr>
           <w:lang w:eastAsia="ko-KR"/>
         </w:rPr>
         <w:t xml:space="preserve">Software Development </w:t>
       </w:r>
       <w:r>
         <w:rPr>
-          <w:sz w:val="28"/>
-          <w:szCs w:val="28"/>
           <w:lang w:eastAsia="ko-KR"/>
         </w:rPr>
         <w:t xml:space="preserve">– </w:t>
       </w:r>
       <w:r>
         <w:rPr>
-          <w:sz w:val="28"/>
-          <w:szCs w:val="28"/>
           <w:lang w:eastAsia="ko-KR"/>
         </w:rPr>
         <w:t>7</w:t>
       </w:r>
       <w:r>
         <w:rPr>
-          <w:sz w:val="28"/>
-          <w:szCs w:val="28"/>
           <w:lang w:eastAsia="ko-KR"/>
         </w:rPr>
         <w:t>Day</w:t>
@@ -1969,39 +2201,29 @@
           <w:numId w:val="4"/>
         </w:numPr>
         <w:rPr>
-          <w:sz w:val="28"/>
-          <w:szCs w:val="28"/>
-          <w:lang w:eastAsia="ko-KR"/>
-        </w:rPr>
-      </w:pPr>
-      <w:r>
-        <w:rPr>
-          <w:sz w:val="28"/>
-          <w:szCs w:val="28"/>
+          <w:lang w:eastAsia="ko-KR"/>
+        </w:rPr>
+      </w:pPr>
+      <w:r>
+        <w:rPr>
           <w:lang w:eastAsia="ko-KR"/>
         </w:rPr>
         <w:t>Server Development</w:t>
       </w:r>
       <w:r>
         <w:rPr>
-          <w:sz w:val="28"/>
-          <w:szCs w:val="28"/>
           <w:lang w:eastAsia="ko-KR"/>
         </w:rPr>
         <w:t xml:space="preserve">– </w:t>
       </w:r>
       <w:r>
         <w:rPr>
-          <w:sz w:val="28"/>
-          <w:szCs w:val="28"/>
           <w:lang w:eastAsia="ko-KR"/>
         </w:rPr>
         <w:t>7</w:t>
       </w:r>
       <w:r>
         <w:rPr>
-          <w:sz w:val="28"/>
-          <w:szCs w:val="28"/>
           <w:lang w:eastAsia="ko-KR"/>
         </w:rPr>
         <w:t>Day</w:t>
@@ -2015,23 +2237,17 @@
           <w:numId w:val="4"/>
         </w:numPr>
         <w:rPr>
-          <w:sz w:val="28"/>
-          <w:szCs w:val="28"/>
-          <w:lang w:eastAsia="ko-KR"/>
-        </w:rPr>
-      </w:pPr>
-      <w:r>
-        <w:rPr>
-          <w:sz w:val="28"/>
-          <w:szCs w:val="28"/>
+          <w:lang w:eastAsia="ko-KR"/>
+        </w:rPr>
+      </w:pPr>
+      <w:r>
+        <w:rPr>
           <w:lang w:eastAsia="ko-KR"/>
         </w:rPr>
         <w:t xml:space="preserve">UI Development </w:t>
       </w:r>
       <w:r>
         <w:rPr>
-          <w:sz w:val="28"/>
-          <w:szCs w:val="28"/>
           <w:lang w:eastAsia="ko-KR"/>
         </w:rPr>
         <w:t>– 2Day</w:t>
@@ -2045,15 +2261,11 @@
           <w:numId w:val="4"/>
         </w:numPr>
         <w:rPr>
-          <w:sz w:val="28"/>
-          <w:szCs w:val="28"/>
-          <w:lang w:eastAsia="ko-KR"/>
-        </w:rPr>
-      </w:pPr>
-      <w:r>
-        <w:rPr>
-          <w:sz w:val="28"/>
-          <w:szCs w:val="28"/>
+          <w:lang w:eastAsia="ko-KR"/>
+        </w:rPr>
+      </w:pPr>
+      <w:r>
+        <w:rPr>
           <w:lang w:eastAsia="ko-KR"/>
         </w:rPr>
         <w:t>Testing</w:t>
@@ -2067,23 +2279,17 @@
           <w:numId w:val="4"/>
         </w:numPr>
         <w:rPr>
-          <w:sz w:val="28"/>
-          <w:szCs w:val="28"/>
-          <w:lang w:eastAsia="ko-KR"/>
-        </w:rPr>
-      </w:pPr>
-      <w:r>
-        <w:rPr>
-          <w:sz w:val="28"/>
-          <w:szCs w:val="28"/>
+          <w:lang w:eastAsia="ko-KR"/>
+        </w:rPr>
+      </w:pPr>
+      <w:r>
+        <w:rPr>
           <w:lang w:eastAsia="ko-KR"/>
         </w:rPr>
         <w:t>Software Design Testing</w:t>
       </w:r>
       <w:r>
         <w:rPr>
-          <w:sz w:val="28"/>
-          <w:szCs w:val="28"/>
           <w:lang w:eastAsia="ko-KR"/>
         </w:rPr>
         <w:t>– 2Day</w:t>
@@ -2097,23 +2303,17 @@
           <w:numId w:val="4"/>
         </w:numPr>
         <w:rPr>
-          <w:sz w:val="28"/>
-          <w:szCs w:val="28"/>
-          <w:lang w:eastAsia="ko-KR"/>
-        </w:rPr>
-      </w:pPr>
-      <w:r>
-        <w:rPr>
-          <w:sz w:val="28"/>
-          <w:szCs w:val="28"/>
+          <w:lang w:eastAsia="ko-KR"/>
+        </w:rPr>
+      </w:pPr>
+      <w:r>
+        <w:rPr>
           <w:lang w:eastAsia="ko-KR"/>
         </w:rPr>
         <w:t>Software Response Testing</w:t>
       </w:r>
       <w:r>
         <w:rPr>
-          <w:sz w:val="28"/>
-          <w:szCs w:val="28"/>
           <w:lang w:eastAsia="ko-KR"/>
         </w:rPr>
         <w:t>– 2Day</w:t>
@@ -2149,6 +2349,13 @@
           <w:i/>
           <w:color w:val="FF0000"/>
         </w:rPr>
+        <w:sectPr>
+          <w:footerReference w:type="default" r:id="rId10"/>
+          <w:pgSz w:w="11906" w:h="16838"/>
+          <w:pgMar w:top="1440" w:right="1440" w:bottom="1440" w:left="1440" w:header="708" w:footer="708" w:gutter="0"/>
+          <w:cols w:space="708"/>
+          <w:docGrid w:linePitch="360"/>
+        </w:sectPr>
       </w:pPr>
       <w:r>
         <w:rPr>
@@ -2157,9 +2364,6 @@
         </w:rPr>
         <w:t>Each activity should be clearly identified by a number and should match up to your Gantt chart. You should provide some estimations for the time you think each activity will take. This should make it easy to prepare your Gantt chart.</w:t>
       </w:r>
-      <w:r>
-        <w:br w:type="page"/>
-      </w:r>
     </w:p>
     <w:p>
       <w:pPr>
@@ -2178,12 +2382,6 @@
     </w:p>
     <w:p>
       <w:pPr>
-        <w:pStyle w:val="ListParagraph"/>
-        <w:ind w:left="432"/>
-      </w:pPr>
-    </w:p>
-    <w:p>
-      <w:pPr>
         <w:rPr>
           <w:i/>
           <w:color w:val="FF0000"/>
@@ -2209,10 +2407,11 @@
         <w:rPr>
           <w:noProof/>
         </w:rPr>
+        <w:lastRenderedPageBreak/>
         <w:drawing>
-          <wp:inline distT="0" distB="0" distL="0" distR="0" wp14:anchorId="467BFA04" wp14:editId="4D263A2A">
-            <wp:extent cx="5731510" cy="5995035"/>
-            <wp:effectExtent l="0" t="0" r="0" b="0"/>
+          <wp:inline distT="0" distB="0" distL="0" distR="0" wp14:anchorId="467BFA04" wp14:editId="5EDEB5C5">
+            <wp:extent cx="4411376" cy="4614203"/>
+            <wp:effectExtent l="0" t="0" r="8255" b="0"/>
             <wp:docPr id="131067756" name="Picture 1"/>
             <wp:cNvGraphicFramePr>
               <a:graphicFrameLocks xmlns:a="http://schemas.openxmlformats.org/drawingml/2006/main" noChangeAspect="1"/>
@@ -2225,7 +2424,7 @@
                     <pic:cNvPicPr/>
                   </pic:nvPicPr>
                   <pic:blipFill>
-                    <a:blip r:embed="rId8">
+                    <a:blip r:embed="rId11">
                       <a:extLst>
                         <a:ext uri="{28A0092B-C50C-407E-A947-70E740481C1C}">
                           <a14:useLocalDpi xmlns:a14="http://schemas.microsoft.com/office/drawing/2010/main" val="0"/>
@@ -2239,7 +2438,7 @@
                   <pic:spPr>
                     <a:xfrm>
                       <a:off x="0" y="0"/>
-                      <a:ext cx="5731510" cy="5995035"/>
+                      <a:ext cx="4435582" cy="4639522"/>
                     </a:xfrm>
                     <a:prstGeom prst="rect">
                       <a:avLst/>
@@ -2253,13 +2452,116 @@
       </w:r>
     </w:p>
     <w:sectPr>
-      <w:pgSz w:w="11906" w:h="16838"/>
+      <w:pgSz w:w="16838" w:h="11906" w:orient="landscape"/>
       <w:pgMar w:top="1440" w:right="1440" w:bottom="1440" w:left="1440" w:header="708" w:footer="708" w:gutter="0"/>
       <w:cols w:space="708"/>
       <w:docGrid w:linePitch="360"/>
     </w:sectPr>
   </w:body>
 </w:document>
+</file>
+
+<file path=word/endnotes.xml><?xml version="1.0" encoding="utf-8"?>
+<w:endnotes xmlns:wpc="http://schemas.microsoft.com/office/word/2010/wordprocessingCanvas" xmlns:cx="http://schemas.microsoft.com/office/drawing/2014/chartex" xmlns:cx1="http://schemas.microsoft.com/office/drawing/2015/9/8/chartex" xmlns:cx2="http://schemas.microsoft.com/office/drawing/2015/10/21/chartex" xmlns:cx3="http://schemas.microsoft.com/office/drawing/2016/5/9/chartex" xmlns:cx4="http://schemas.microsoft.com/office/drawing/2016/5/10/chartex" xmlns:cx5="http://schemas.microsoft.com/office/drawing/2016/5/11/chartex" xmlns:cx6="http://schemas.microsoft.com/office/drawing/2016/5/12/chartex" xmlns:cx7="http://schemas.microsoft.com/office/drawing/2016/5/13/chartex" xmlns:cx8="http://schemas.microsoft.com/office/drawing/2016/5/14/chartex" xmlns:mc="http://schemas.openxmlformats.org/markup-compatibility/2006" xmlns:aink="http://schemas.microsoft.com/office/drawing/2016/ink" xmlns:am3d="http://schemas.microsoft.com/office/drawing/2017/model3d" xmlns:o="urn:schemas-microsoft-com:office:office" xmlns:oel="http://schemas.microsoft.com/office/2019/extlst" xmlns:r="http://schemas.openxmlformats.org/officeDocument/2006/relationships" xmlns:m="http://schemas.openxmlformats.org/officeDocument/2006/math" xmlns:v="urn:schemas-microsoft-com:vml" xmlns:wp14="http://schemas.microsoft.com/office/word/2010/wordprocessingDrawing" xmlns:wp="http://schemas.openxmlformats.org/drawingml/2006/wordprocessingDrawing" xmlns:w10="urn:schemas-microsoft-com:office:word" xmlns:w="http://schemas.openxmlformats.org/wordprocessingml/2006/main" xmlns:w14="http://schemas.microsoft.com/office/word/2010/wordml" xmlns:w15="http://schemas.microsoft.com/office/word/2012/wordml" xmlns:w16cex="http://schemas.microsoft.com/office/word/2018/wordml/cex" xmlns:w16cid="http://schemas.microsoft.com/office/word/2016/wordml/cid" xmlns:w16="http://schemas.microsoft.com/office/word/2018/wordml" xmlns:w16sdtdh="http://schemas.microsoft.com/office/word/2020/wordml/sdtdatahash" xmlns:w16se="http://schemas.microsoft.com/office/word/2015/wordml/symex" xmlns:wpg="http://schemas.microsoft.com/office/word/2010/wordprocessingGroup" xmlns:wpi="http://schemas.microsoft.com/office/word/2010/wordprocessingInk" xmlns:wne="http://schemas.microsoft.com/office/word/2006/wordml" xmlns:wps="http://schemas.microsoft.com/office/word/2010/wordprocessingShape" mc:Ignorable="w14 w15 w16se w16cid w16 w16cex w16sdtdh wp14">
+  <w:endnote w:type="separator" w:id="-1">
+    <w:p>
+      <w:pPr>
+        <w:spacing w:after="0" w:line="240" w:lineRule="auto"/>
+      </w:pPr>
+      <w:r>
+        <w:separator/>
+      </w:r>
+    </w:p>
+  </w:endnote>
+  <w:endnote w:type="continuationSeparator" w:id="0">
+    <w:p>
+      <w:pPr>
+        <w:spacing w:after="0" w:line="240" w:lineRule="auto"/>
+      </w:pPr>
+      <w:r>
+        <w:continuationSeparator/>
+      </w:r>
+    </w:p>
+  </w:endnote>
+</w:endnotes>
+</file>
+
+<file path=word/footer1.xml><?xml version="1.0" encoding="utf-8"?>
+<w:ftr xmlns:wpc="http://schemas.microsoft.com/office/word/2010/wordprocessingCanvas" xmlns:cx="http://schemas.microsoft.com/office/drawing/2014/chartex" xmlns:cx1="http://schemas.microsoft.com/office/drawing/2015/9/8/chartex" xmlns:cx2="http://schemas.microsoft.com/office/drawing/2015/10/21/chartex" xmlns:cx3="http://schemas.microsoft.com/office/drawing/2016/5/9/chartex" xmlns:cx4="http://schemas.microsoft.com/office/drawing/2016/5/10/chartex" xmlns:cx5="http://schemas.microsoft.com/office/drawing/2016/5/11/chartex" xmlns:cx6="http://schemas.microsoft.com/office/drawing/2016/5/12/chartex" xmlns:cx7="http://schemas.microsoft.com/office/drawing/2016/5/13/chartex" xmlns:cx8="http://schemas.microsoft.com/office/drawing/2016/5/14/chartex" xmlns:mc="http://schemas.openxmlformats.org/markup-compatibility/2006" xmlns:aink="http://schemas.microsoft.com/office/drawing/2016/ink" xmlns:am3d="http://schemas.microsoft.com/office/drawing/2017/model3d" xmlns:o="urn:schemas-microsoft-com:office:office" xmlns:oel="http://schemas.microsoft.com/office/2019/extlst" xmlns:r="http://schemas.openxmlformats.org/officeDocument/2006/relationships" xmlns:m="http://schemas.openxmlformats.org/officeDocument/2006/math" xmlns:v="urn:schemas-microsoft-com:vml" xmlns:wp14="http://schemas.microsoft.com/office/word/2010/wordprocessingDrawing" xmlns:wp="http://schemas.openxmlformats.org/drawingml/2006/wordprocessingDrawing" xmlns:w10="urn:schemas-microsoft-com:office:word" xmlns:w="http://schemas.openxmlformats.org/wordprocessingml/2006/main" xmlns:w14="http://schemas.microsoft.com/office/word/2010/wordml" xmlns:w15="http://schemas.microsoft.com/office/word/2012/wordml" xmlns:w16cex="http://schemas.microsoft.com/office/word/2018/wordml/cex" xmlns:w16cid="http://schemas.microsoft.com/office/word/2016/wordml/cid" xmlns:w16="http://schemas.microsoft.com/office/word/2018/wordml" xmlns:w16sdtdh="http://schemas.microsoft.com/office/word/2020/wordml/sdtdatahash" xmlns:w16se="http://schemas.microsoft.com/office/word/2015/wordml/symex" xmlns:wpg="http://schemas.microsoft.com/office/word/2010/wordprocessingGroup" xmlns:wpi="http://schemas.microsoft.com/office/word/2010/wordprocessingInk" xmlns:wne="http://schemas.microsoft.com/office/word/2006/wordml" xmlns:wps="http://schemas.microsoft.com/office/word/2010/wordprocessingShape" mc:Ignorable="w14 w15 w16se w16cid w16 w16cex w16sdtdh wp14">
+  <w:sdt>
+    <w:sdtPr>
+      <w:id w:val="-457871663"/>
+      <w:docPartObj>
+        <w:docPartGallery w:val="Page Numbers (Bottom of Page)"/>
+        <w:docPartUnique/>
+      </w:docPartObj>
+    </w:sdtPr>
+    <w:sdtEndPr>
+      <w:rPr>
+        <w:noProof/>
+      </w:rPr>
+    </w:sdtEndPr>
+    <w:sdtContent>
+      <w:p>
+        <w:pPr>
+          <w:pStyle w:val="Footer"/>
+          <w:jc w:val="right"/>
+        </w:pPr>
+        <w:r>
+          <w:fldChar w:fldCharType="begin"/>
+        </w:r>
+        <w:r>
+          <w:instrText xml:space="preserve"> PAGE   \* MERGEFORMAT </w:instrText>
+        </w:r>
+        <w:r>
+          <w:fldChar w:fldCharType="separate"/>
+        </w:r>
+        <w:r>
+          <w:rPr>
+            <w:noProof/>
+          </w:rPr>
+          <w:t>2</w:t>
+        </w:r>
+        <w:r>
+          <w:rPr>
+            <w:noProof/>
+          </w:rPr>
+          <w:fldChar w:fldCharType="end"/>
+        </w:r>
+      </w:p>
+    </w:sdtContent>
+  </w:sdt>
+  <w:p>
+    <w:pPr>
+      <w:pStyle w:val="Footer"/>
+    </w:pPr>
+  </w:p>
+</w:ftr>
+</file>
+
+<file path=word/footnotes.xml><?xml version="1.0" encoding="utf-8"?>
+<w:footnotes xmlns:wpc="http://schemas.microsoft.com/office/word/2010/wordprocessingCanvas" xmlns:cx="http://schemas.microsoft.com/office/drawing/2014/chartex" xmlns:cx1="http://schemas.microsoft.com/office/drawing/2015/9/8/chartex" xmlns:cx2="http://schemas.microsoft.com/office/drawing/2015/10/21/chartex" xmlns:cx3="http://schemas.microsoft.com/office/drawing/2016/5/9/chartex" xmlns:cx4="http://schemas.microsoft.com/office/drawing/2016/5/10/chartex" xmlns:cx5="http://schemas.microsoft.com/office/drawing/2016/5/11/chartex" xmlns:cx6="http://schemas.microsoft.com/office/drawing/2016/5/12/chartex" xmlns:cx7="http://schemas.microsoft.com/office/drawing/2016/5/13/chartex" xmlns:cx8="http://schemas.microsoft.com/office/drawing/2016/5/14/chartex" xmlns:mc="http://schemas.openxmlformats.org/markup-compatibility/2006" xmlns:aink="http://schemas.microsoft.com/office/drawing/2016/ink" xmlns:am3d="http://schemas.microsoft.com/office/drawing/2017/model3d" xmlns:o="urn:schemas-microsoft-com:office:office" xmlns:oel="http://schemas.microsoft.com/office/2019/extlst" xmlns:r="http://schemas.openxmlformats.org/officeDocument/2006/relationships" xmlns:m="http://schemas.openxmlformats.org/officeDocument/2006/math" xmlns:v="urn:schemas-microsoft-com:vml" xmlns:wp14="http://schemas.microsoft.com/office/word/2010/wordprocessingDrawing" xmlns:wp="http://schemas.openxmlformats.org/drawingml/2006/wordprocessingDrawing" xmlns:w10="urn:schemas-microsoft-com:office:word" xmlns:w="http://schemas.openxmlformats.org/wordprocessingml/2006/main" xmlns:w14="http://schemas.microsoft.com/office/word/2010/wordml" xmlns:w15="http://schemas.microsoft.com/office/word/2012/wordml" xmlns:w16cex="http://schemas.microsoft.com/office/word/2018/wordml/cex" xmlns:w16cid="http://schemas.microsoft.com/office/word/2016/wordml/cid" xmlns:w16="http://schemas.microsoft.com/office/word/2018/wordml" xmlns:w16sdtdh="http://schemas.microsoft.com/office/word/2020/wordml/sdtdatahash" xmlns:w16se="http://schemas.microsoft.com/office/word/2015/wordml/symex" xmlns:wpg="http://schemas.microsoft.com/office/word/2010/wordprocessingGroup" xmlns:wpi="http://schemas.microsoft.com/office/word/2010/wordprocessingInk" xmlns:wne="http://schemas.microsoft.com/office/word/2006/wordml" xmlns:wps="http://schemas.microsoft.com/office/word/2010/wordprocessingShape" mc:Ignorable="w14 w15 w16se w16cid w16 w16cex w16sdtdh wp14">
+  <w:footnote w:type="separator" w:id="-1">
+    <w:p>
+      <w:pPr>
+        <w:spacing w:after="0" w:line="240" w:lineRule="auto"/>
+      </w:pPr>
+      <w:r>
+        <w:separator/>
+      </w:r>
+    </w:p>
+  </w:footnote>
+  <w:footnote w:type="continuationSeparator" w:id="0">
+    <w:p>
+      <w:pPr>
+        <w:spacing w:after="0" w:line="240" w:lineRule="auto"/>
+      </w:pPr>
+      <w:r>
+        <w:continuationSeparator/>
+      </w:r>
+    </w:p>
+  </w:footnote>
+</w:footnotes>
 </file>
 
 <file path=word/numbering.xml><?xml version="1.0" encoding="utf-8"?>
@@ -2616,6 +2918,95 @@
     </w:lvl>
   </w:abstractNum>
   <w:abstractNum w:abstractNumId="3" w15:restartNumberingAfterBreak="0">
+    <w:nsid w:val="750D4DA6"/>
+    <w:multiLevelType w:val="hybridMultilevel"/>
+    <w:tmpl w:val="5540D46C"/>
+    <w:lvl w:ilvl="0" w:tplc="FFFFFFFF">
+      <w:start w:val="1"/>
+      <w:numFmt w:val="decimal"/>
+      <w:lvlText w:val="%1."/>
+      <w:lvlJc w:val="left"/>
+      <w:pPr>
+        <w:ind w:left="720" w:hanging="360"/>
+      </w:pPr>
+      <w:rPr>
+        <w:rFonts w:hint="default"/>
+      </w:rPr>
+    </w:lvl>
+    <w:lvl w:ilvl="1" w:tplc="FFFFFFFF">
+      <w:start w:val="1"/>
+      <w:numFmt w:val="lowerLetter"/>
+      <w:lvlText w:val="%2."/>
+      <w:lvlJc w:val="left"/>
+      <w:pPr>
+        <w:ind w:left="1440" w:hanging="360"/>
+      </w:pPr>
+    </w:lvl>
+    <w:lvl w:ilvl="2" w:tplc="FFFFFFFF" w:tentative="1">
+      <w:start w:val="1"/>
+      <w:numFmt w:val="lowerRoman"/>
+      <w:lvlText w:val="%3."/>
+      <w:lvlJc w:val="right"/>
+      <w:pPr>
+        <w:ind w:left="2160" w:hanging="180"/>
+      </w:pPr>
+    </w:lvl>
+    <w:lvl w:ilvl="3" w:tplc="FFFFFFFF" w:tentative="1">
+      <w:start w:val="1"/>
+      <w:numFmt w:val="decimal"/>
+      <w:lvlText w:val="%4."/>
+      <w:lvlJc w:val="left"/>
+      <w:pPr>
+        <w:ind w:left="2880" w:hanging="360"/>
+      </w:pPr>
+    </w:lvl>
+    <w:lvl w:ilvl="4" w:tplc="FFFFFFFF" w:tentative="1">
+      <w:start w:val="1"/>
+      <w:numFmt w:val="lowerLetter"/>
+      <w:lvlText w:val="%5."/>
+      <w:lvlJc w:val="left"/>
+      <w:pPr>
+        <w:ind w:left="3600" w:hanging="360"/>
+      </w:pPr>
+    </w:lvl>
+    <w:lvl w:ilvl="5" w:tplc="FFFFFFFF" w:tentative="1">
+      <w:start w:val="1"/>
+      <w:numFmt w:val="lowerRoman"/>
+      <w:lvlText w:val="%6."/>
+      <w:lvlJc w:val="right"/>
+      <w:pPr>
+        <w:ind w:left="4320" w:hanging="180"/>
+      </w:pPr>
+    </w:lvl>
+    <w:lvl w:ilvl="6" w:tplc="FFFFFFFF" w:tentative="1">
+      <w:start w:val="1"/>
+      <w:numFmt w:val="decimal"/>
+      <w:lvlText w:val="%7."/>
+      <w:lvlJc w:val="left"/>
+      <w:pPr>
+        <w:ind w:left="5040" w:hanging="360"/>
+      </w:pPr>
+    </w:lvl>
+    <w:lvl w:ilvl="7" w:tplc="FFFFFFFF" w:tentative="1">
+      <w:start w:val="1"/>
+      <w:numFmt w:val="lowerLetter"/>
+      <w:lvlText w:val="%8."/>
+      <w:lvlJc w:val="left"/>
+      <w:pPr>
+        <w:ind w:left="5760" w:hanging="360"/>
+      </w:pPr>
+    </w:lvl>
+    <w:lvl w:ilvl="8" w:tplc="FFFFFFFF" w:tentative="1">
+      <w:start w:val="1"/>
+      <w:numFmt w:val="lowerRoman"/>
+      <w:lvlText w:val="%9."/>
+      <w:lvlJc w:val="right"/>
+      <w:pPr>
+        <w:ind w:left="6480" w:hanging="180"/>
+      </w:pPr>
+    </w:lvl>
+  </w:abstractNum>
+  <w:abstractNum w:abstractNumId="4" w15:restartNumberingAfterBreak="0">
     <w:nsid w:val="765D23A3"/>
     <w:multiLevelType w:val="multilevel"/>
     <w:tmpl w:val="D2A25216"/>
@@ -2726,19 +3117,114 @@
       <w:rPr>
         <w:rFonts w:hint="default"/>
       </w:rPr>
+    </w:lvl>
+  </w:abstractNum>
+  <w:abstractNum w:abstractNumId="5" w15:restartNumberingAfterBreak="0">
+    <w:nsid w:val="7A05604D"/>
+    <w:multiLevelType w:val="hybridMultilevel"/>
+    <w:tmpl w:val="5540D46C"/>
+    <w:lvl w:ilvl="0" w:tplc="0C09000F">
+      <w:start w:val="1"/>
+      <w:numFmt w:val="decimal"/>
+      <w:lvlText w:val="%1."/>
+      <w:lvlJc w:val="left"/>
+      <w:pPr>
+        <w:ind w:left="720" w:hanging="360"/>
+      </w:pPr>
+      <w:rPr>
+        <w:rFonts w:hint="default"/>
+      </w:rPr>
+    </w:lvl>
+    <w:lvl w:ilvl="1" w:tplc="0C090019">
+      <w:start w:val="1"/>
+      <w:numFmt w:val="lowerLetter"/>
+      <w:lvlText w:val="%2."/>
+      <w:lvlJc w:val="left"/>
+      <w:pPr>
+        <w:ind w:left="1440" w:hanging="360"/>
+      </w:pPr>
+    </w:lvl>
+    <w:lvl w:ilvl="2" w:tplc="0C09001B" w:tentative="1">
+      <w:start w:val="1"/>
+      <w:numFmt w:val="lowerRoman"/>
+      <w:lvlText w:val="%3."/>
+      <w:lvlJc w:val="right"/>
+      <w:pPr>
+        <w:ind w:left="2160" w:hanging="180"/>
+      </w:pPr>
+    </w:lvl>
+    <w:lvl w:ilvl="3" w:tplc="0C09000F" w:tentative="1">
+      <w:start w:val="1"/>
+      <w:numFmt w:val="decimal"/>
+      <w:lvlText w:val="%4."/>
+      <w:lvlJc w:val="left"/>
+      <w:pPr>
+        <w:ind w:left="2880" w:hanging="360"/>
+      </w:pPr>
+    </w:lvl>
+    <w:lvl w:ilvl="4" w:tplc="0C090019" w:tentative="1">
+      <w:start w:val="1"/>
+      <w:numFmt w:val="lowerLetter"/>
+      <w:lvlText w:val="%5."/>
+      <w:lvlJc w:val="left"/>
+      <w:pPr>
+        <w:ind w:left="3600" w:hanging="360"/>
+      </w:pPr>
+    </w:lvl>
+    <w:lvl w:ilvl="5" w:tplc="0C09001B" w:tentative="1">
+      <w:start w:val="1"/>
+      <w:numFmt w:val="lowerRoman"/>
+      <w:lvlText w:val="%6."/>
+      <w:lvlJc w:val="right"/>
+      <w:pPr>
+        <w:ind w:left="4320" w:hanging="180"/>
+      </w:pPr>
+    </w:lvl>
+    <w:lvl w:ilvl="6" w:tplc="0C09000F" w:tentative="1">
+      <w:start w:val="1"/>
+      <w:numFmt w:val="decimal"/>
+      <w:lvlText w:val="%7."/>
+      <w:lvlJc w:val="left"/>
+      <w:pPr>
+        <w:ind w:left="5040" w:hanging="360"/>
+      </w:pPr>
+    </w:lvl>
+    <w:lvl w:ilvl="7" w:tplc="0C090019" w:tentative="1">
+      <w:start w:val="1"/>
+      <w:numFmt w:val="lowerLetter"/>
+      <w:lvlText w:val="%8."/>
+      <w:lvlJc w:val="left"/>
+      <w:pPr>
+        <w:ind w:left="5760" w:hanging="360"/>
+      </w:pPr>
+    </w:lvl>
+    <w:lvl w:ilvl="8" w:tplc="0C09001B" w:tentative="1">
+      <w:start w:val="1"/>
+      <w:numFmt w:val="lowerRoman"/>
+      <w:lvlText w:val="%9."/>
+      <w:lvlJc w:val="right"/>
+      <w:pPr>
+        <w:ind w:left="6480" w:hanging="180"/>
+      </w:pPr>
     </w:lvl>
   </w:abstractNum>
   <w:num w:numId="1" w16cid:durableId="325130116">
     <w:abstractNumId w:val="1"/>
   </w:num>
   <w:num w:numId="2" w16cid:durableId="1776704778">
-    <w:abstractNumId w:val="3"/>
+    <w:abstractNumId w:val="4"/>
   </w:num>
   <w:num w:numId="3" w16cid:durableId="1961454273">
     <w:abstractNumId w:val="2"/>
   </w:num>
   <w:num w:numId="4" w16cid:durableId="936838461">
     <w:abstractNumId w:val="0"/>
+  </w:num>
+  <w:num w:numId="5" w16cid:durableId="83235525">
+    <w:abstractNumId w:val="5"/>
+  </w:num>
+  <w:num w:numId="6" w16cid:durableId="1311058490">
+    <w:abstractNumId w:val="3"/>
   </w:num>
 </w:numbering>
 </file>
@@ -3864,6 +4350,50 @@
       <w:u w:val="single"/>
     </w:rPr>
   </w:style>
+  <w:style w:type="paragraph" w:styleId="Header">
+    <w:name w:val="header"/>
+    <w:basedOn w:val="Normal"/>
+    <w:link w:val="HeaderChar"/>
+    <w:uiPriority w:val="99"/>
+    <w:unhideWhenUsed/>
+    <w:rsid w:val="00CF1A18"/>
+    <w:pPr>
+      <w:tabs>
+        <w:tab w:val="center" w:pos="4513"/>
+        <w:tab w:val="right" w:pos="9026"/>
+      </w:tabs>
+      <w:spacing w:after="0" w:line="240" w:lineRule="auto"/>
+    </w:pPr>
+  </w:style>
+  <w:style w:type="character" w:customStyle="1" w:styleId="HeaderChar">
+    <w:name w:val="Header Char"/>
+    <w:basedOn w:val="DefaultParagraphFont"/>
+    <w:link w:val="Header"/>
+    <w:uiPriority w:val="99"/>
+    <w:rsid w:val="00CF1A18"/>
+  </w:style>
+  <w:style w:type="paragraph" w:styleId="Footer">
+    <w:name w:val="footer"/>
+    <w:basedOn w:val="Normal"/>
+    <w:link w:val="FooterChar"/>
+    <w:uiPriority w:val="99"/>
+    <w:unhideWhenUsed/>
+    <w:rsid w:val="00CF1A18"/>
+    <w:pPr>
+      <w:tabs>
+        <w:tab w:val="center" w:pos="4513"/>
+        <w:tab w:val="right" w:pos="9026"/>
+      </w:tabs>
+      <w:spacing w:after="0" w:line="240" w:lineRule="auto"/>
+    </w:pPr>
+  </w:style>
+  <w:style w:type="character" w:customStyle="1" w:styleId="FooterChar">
+    <w:name w:val="Footer Char"/>
+    <w:basedOn w:val="DefaultParagraphFont"/>
+    <w:link w:val="Footer"/>
+    <w:uiPriority w:val="99"/>
+    <w:rsid w:val="00CF1A18"/>
+  </w:style>
 </w:styles>
 </file>
 

</xml_diff>

<commit_message>
Revised Project Plan (Intro and Document Content), System Design Document (System Vision), and fixed formatting
</commit_message>
<xml_diff>
--- a/Project Plan grop33.docx
+++ b/Project Plan grop33.docx
@@ -5,63 +5,204 @@
     <w:p>
       <w:pPr>
         <w:pStyle w:val="Title"/>
-      </w:pPr>
-      <w:r>
-        <w:t>Project Plan</w:t>
-      </w:r>
-      <w:r>
-        <w:t xml:space="preserve"> </w:t>
-      </w:r>
-      <w:r>
-        <w:t>Group 33</w:t>
-      </w:r>
-    </w:p>
-    <w:p>
-      <w:pPr>
-        <w:pStyle w:val="Title"/>
-      </w:pPr>
-      <w:r>
-        <w:t>&lt;Project Name&gt;</w:t>
-      </w:r>
-    </w:p>
-    <w:p>
-      <w:pPr>
+        <w:spacing w:after="0"/>
         <w:rPr>
           <w:b/>
           <w:bCs/>
         </w:rPr>
       </w:pPr>
-    </w:p>
-    <w:p>
-      <w:pPr>
+      <w:r>
         <w:rPr>
           <w:b/>
           <w:bCs/>
         </w:rPr>
-      </w:pPr>
-      <w:r>
+        <w:t>PROJECT PLAN</w:t>
+      </w:r>
+    </w:p>
+    <w:p>
+      <w:pPr>
+        <w:pStyle w:val="Title"/>
+        <w:spacing w:after="0"/>
         <w:rPr>
           <w:b/>
           <w:bCs/>
-        </w:rPr>
-        <w:t>Submitted By:</w:t>
-      </w:r>
-    </w:p>
-    <w:p>
-      <w:pPr>
-        <w:spacing w:after="0" w:line="240" w:lineRule="auto"/>
+          <w:sz w:val="44"/>
+          <w:szCs w:val="44"/>
+        </w:rPr>
+      </w:pPr>
+      <w:r>
         <w:rPr>
           <w:b/>
           <w:bCs/>
-        </w:rPr>
-      </w:pPr>
-      <w:r>
+          <w:sz w:val="44"/>
+          <w:szCs w:val="44"/>
+        </w:rPr>
+        <w:t>Victoria State Accident Database</w:t>
+      </w:r>
+    </w:p>
+    <w:p>
+      <w:pPr>
+        <w:spacing w:after="0" w:line="240" w:lineRule="auto"/>
         <w:rPr>
           <w:b/>
           <w:bCs/>
         </w:rPr>
-        <w:t>Augustine Kim |</w:t>
-      </w:r>
+      </w:pPr>
+    </w:p>
+    <w:p>
+      <w:pPr>
+        <w:spacing w:after="0" w:line="240" w:lineRule="auto"/>
+      </w:pPr>
+    </w:p>
+    <w:p>
+      <w:pPr>
+        <w:spacing w:after="0" w:line="240" w:lineRule="auto"/>
+      </w:pPr>
+    </w:p>
+    <w:p>
+      <w:pPr>
+        <w:spacing w:after="0" w:line="240" w:lineRule="auto"/>
+      </w:pPr>
+    </w:p>
+    <w:p>
+      <w:pPr>
+        <w:spacing w:after="0" w:line="240" w:lineRule="auto"/>
+      </w:pPr>
+    </w:p>
+    <w:p>
+      <w:pPr>
+        <w:spacing w:after="0" w:line="240" w:lineRule="auto"/>
+      </w:pPr>
+    </w:p>
+    <w:p>
+      <w:pPr>
+        <w:spacing w:after="0" w:line="240" w:lineRule="auto"/>
+      </w:pPr>
+    </w:p>
+    <w:p>
+      <w:pPr>
+        <w:spacing w:after="0" w:line="240" w:lineRule="auto"/>
+      </w:pPr>
+    </w:p>
+    <w:p>
+      <w:pPr>
+        <w:spacing w:after="0" w:line="240" w:lineRule="auto"/>
+      </w:pPr>
+    </w:p>
+    <w:p>
+      <w:pPr>
+        <w:spacing w:after="0" w:line="240" w:lineRule="auto"/>
+      </w:pPr>
+    </w:p>
+    <w:p>
+      <w:pPr>
+        <w:spacing w:after="0" w:line="240" w:lineRule="auto"/>
+      </w:pPr>
+    </w:p>
+    <w:p>
+      <w:pPr>
+        <w:spacing w:after="0" w:line="240" w:lineRule="auto"/>
+      </w:pPr>
+    </w:p>
+    <w:p>
+      <w:pPr>
+        <w:spacing w:after="0" w:line="240" w:lineRule="auto"/>
+      </w:pPr>
+    </w:p>
+    <w:p>
+      <w:pPr>
+        <w:spacing w:after="0" w:line="240" w:lineRule="auto"/>
+      </w:pPr>
+    </w:p>
+    <w:p>
+      <w:pPr>
+        <w:spacing w:after="0" w:line="240" w:lineRule="auto"/>
+      </w:pPr>
+    </w:p>
+    <w:p>
+      <w:pPr>
+        <w:spacing w:after="0" w:line="240" w:lineRule="auto"/>
+      </w:pPr>
+    </w:p>
+    <w:p>
+      <w:pPr>
+        <w:spacing w:after="0" w:line="240" w:lineRule="auto"/>
+      </w:pPr>
+    </w:p>
+    <w:p>
+      <w:pPr>
+        <w:spacing w:after="0" w:line="240" w:lineRule="auto"/>
+      </w:pPr>
+    </w:p>
+    <w:p>
+      <w:pPr>
+        <w:spacing w:after="0" w:line="240" w:lineRule="auto"/>
+      </w:pPr>
+    </w:p>
+    <w:p>
+      <w:pPr>
+        <w:spacing w:after="0" w:line="240" w:lineRule="auto"/>
+      </w:pPr>
+    </w:p>
+    <w:p>
+      <w:pPr>
+        <w:spacing w:after="0" w:line="240" w:lineRule="auto"/>
+      </w:pPr>
+    </w:p>
+    <w:p>
+      <w:pPr>
+        <w:spacing w:after="0" w:line="240" w:lineRule="auto"/>
+      </w:pPr>
+    </w:p>
+    <w:p>
+      <w:pPr>
+        <w:spacing w:after="0" w:line="240" w:lineRule="auto"/>
+      </w:pPr>
+    </w:p>
+    <w:p>
+      <w:pPr>
+        <w:spacing w:after="0" w:line="240" w:lineRule="auto"/>
+      </w:pPr>
+    </w:p>
+    <w:p>
+      <w:pPr>
+        <w:spacing w:after="0" w:line="240" w:lineRule="auto"/>
+      </w:pPr>
+    </w:p>
+    <w:p>
+      <w:pPr>
+        <w:spacing w:after="0" w:line="240" w:lineRule="auto"/>
+      </w:pPr>
+    </w:p>
+    <w:p>
+      <w:pPr>
+        <w:spacing w:after="0" w:line="240" w:lineRule="auto"/>
+      </w:pPr>
+    </w:p>
+    <w:p>
+      <w:pPr>
+        <w:spacing w:after="0" w:line="240" w:lineRule="auto"/>
+      </w:pPr>
+    </w:p>
+    <w:p>
+      <w:pPr>
+        <w:spacing w:after="0" w:line="240" w:lineRule="auto"/>
+      </w:pPr>
+    </w:p>
+    <w:p>
+      <w:pPr>
+        <w:spacing w:after="0" w:line="240" w:lineRule="auto"/>
+      </w:pPr>
+    </w:p>
+    <w:p>
+      <w:pPr>
+        <w:spacing w:after="0" w:line="240" w:lineRule="auto"/>
+      </w:pPr>
+    </w:p>
+    <w:p>
+      <w:pPr>
+        <w:spacing w:after="0" w:line="240" w:lineRule="auto"/>
+      </w:pPr>
     </w:p>
     <w:p>
       <w:pPr>
@@ -76,15 +217,17 @@
           <w:b/>
           <w:bCs/>
         </w:rPr>
-        <w:t xml:space="preserve">Ann Tapiador </w:t>
-      </w:r>
-      <w:r>
+        <w:t>Submitted By:</w:t>
+      </w:r>
+    </w:p>
+    <w:p>
+      <w:pPr>
+        <w:spacing w:after="0" w:line="240" w:lineRule="auto"/>
         <w:rPr>
           <w:b/>
           <w:bCs/>
         </w:rPr>
-        <w:t>| s5314834</w:t>
-      </w:r>
+      </w:pPr>
     </w:p>
     <w:p>
       <w:pPr>
@@ -99,11 +242,59 @@
           <w:b/>
           <w:bCs/>
         </w:rPr>
-        <w:t>Kai Chun Yu |</w:t>
-      </w:r>
-    </w:p>
-    <w:p>
-      <w:pPr>
+        <w:t>GROUP 33</w:t>
+      </w:r>
+    </w:p>
+    <w:p>
+      <w:pPr>
+        <w:spacing w:after="0" w:line="240" w:lineRule="auto"/>
+        <w:rPr>
+          <w:lang w:eastAsia="ko-KR"/>
+        </w:rPr>
+      </w:pPr>
+      <w:r>
+        <w:rPr>
+          <w:lang w:eastAsia="ko-KR"/>
+        </w:rPr>
+        <w:t>Augustine Kim | s5125270</w:t>
+      </w:r>
+    </w:p>
+    <w:p>
+      <w:pPr>
+        <w:spacing w:after="0" w:line="240" w:lineRule="auto"/>
+        <w:rPr>
+          <w:lang w:eastAsia="ko-KR"/>
+        </w:rPr>
+      </w:pPr>
+      <w:r>
+        <w:rPr>
+          <w:lang w:eastAsia="ko-KR"/>
+        </w:rPr>
+        <w:t>Kai Chun Yu | s5309764</w:t>
+      </w:r>
+    </w:p>
+    <w:p>
+      <w:pPr>
+        <w:spacing w:after="0" w:line="240" w:lineRule="auto"/>
+        <w:rPr>
+          <w:lang w:eastAsia="ko-KR"/>
+        </w:rPr>
+      </w:pPr>
+      <w:r>
+        <w:rPr>
+          <w:lang w:eastAsia="ko-KR"/>
+        </w:rPr>
+        <w:t>Ann Tapiador | s5314834</w:t>
+      </w:r>
+    </w:p>
+    <w:p>
+      <w:pPr>
+        <w:spacing w:after="0" w:line="240" w:lineRule="auto"/>
+      </w:pPr>
+    </w:p>
+    <w:p>
+      <w:pPr>
+        <w:spacing w:after="0" w:line="240" w:lineRule="auto"/>
         <w:rPr>
           <w:b/>
           <w:bCs/>
@@ -112,6 +303,7 @@
     </w:p>
     <w:p>
       <w:pPr>
+        <w:spacing w:after="0" w:line="240" w:lineRule="auto"/>
         <w:rPr>
           <w:b/>
           <w:bCs/>
@@ -120,229 +312,13 @@
     </w:p>
     <w:p>
       <w:pPr>
-        <w:rPr>
-          <w:b/>
-          <w:bCs/>
-          <w:color w:val="A6A6A6" w:themeColor="background1" w:themeShade="A6"/>
-        </w:rPr>
-      </w:pPr>
-      <w:r>
-        <w:rPr>
-          <w:b/>
-          <w:bCs/>
-          <w:color w:val="A6A6A6" w:themeColor="background1" w:themeShade="A6"/>
-        </w:rPr>
-        <w:t xml:space="preserve">Victoria State Accident </w:t>
-      </w:r>
-      <w:proofErr w:type="spellStart"/>
-      <w:r>
-        <w:rPr>
-          <w:b/>
-          <w:bCs/>
-          <w:color w:val="A6A6A6" w:themeColor="background1" w:themeShade="A6"/>
-        </w:rPr>
-        <w:t>DataSet</w:t>
-      </w:r>
-      <w:proofErr w:type="spellEnd"/>
-    </w:p>
-    <w:p>
-      <w:pPr>
-        <w:rPr>
-          <w:b/>
-          <w:bCs/>
-          <w:color w:val="A6A6A6" w:themeColor="background1" w:themeShade="A6"/>
-        </w:rPr>
-      </w:pPr>
-      <w:hyperlink r:id="rId8" w:history="1">
-        <w:r>
-          <w:rPr>
-            <w:rStyle w:val="Hyperlink"/>
-            <w:b/>
-            <w:bCs/>
-            <w:color w:val="A6A6A6" w:themeColor="background1" w:themeShade="A6"/>
-          </w:rPr>
-          <w:t>https://www.kaggle.com/gaurav896/victoria-state-accident-dataset</w:t>
-        </w:r>
-      </w:hyperlink>
-    </w:p>
-    <w:p>
-      <w:pPr>
-        <w:rPr>
-          <w:b/>
-          <w:bCs/>
-          <w:color w:val="A6A6A6" w:themeColor="background1" w:themeShade="A6"/>
-        </w:rPr>
-      </w:pPr>
-      <w:r>
-        <w:rPr>
-          <w:b/>
-          <w:bCs/>
-          <w:color w:val="A6A6A6" w:themeColor="background1" w:themeShade="A6"/>
-        </w:rPr>
-        <w:t>Required Features:</w:t>
-      </w:r>
-    </w:p>
-    <w:p>
-      <w:pPr>
-        <w:numPr>
-          <w:ilvl w:val="0"/>
-          <w:numId w:val="3"/>
-        </w:numPr>
-        <w:rPr>
-          <w:b/>
-          <w:bCs/>
-          <w:color w:val="A6A6A6" w:themeColor="background1" w:themeShade="A6"/>
-        </w:rPr>
-      </w:pPr>
-      <w:r>
-        <w:rPr>
-          <w:b/>
-          <w:bCs/>
-          <w:color w:val="A6A6A6" w:themeColor="background1" w:themeShade="A6"/>
-        </w:rPr>
-        <w:t>For a user-selected period, display the information of all accidents that happened in the period.</w:t>
-      </w:r>
-    </w:p>
-    <w:p>
-      <w:pPr>
-        <w:numPr>
-          <w:ilvl w:val="0"/>
-          <w:numId w:val="3"/>
-        </w:numPr>
-        <w:rPr>
-          <w:b/>
-          <w:bCs/>
-          <w:color w:val="A6A6A6" w:themeColor="background1" w:themeShade="A6"/>
-        </w:rPr>
-      </w:pPr>
-      <w:r>
-        <w:rPr>
-          <w:b/>
-          <w:bCs/>
-          <w:color w:val="A6A6A6" w:themeColor="background1" w:themeShade="A6"/>
-        </w:rPr>
-        <w:t>For a user-selected period, produce a chart to show the number of accidents in each hour of the day (on average).</w:t>
-      </w:r>
-    </w:p>
-    <w:p>
-      <w:pPr>
-        <w:numPr>
-          <w:ilvl w:val="0"/>
-          <w:numId w:val="3"/>
-        </w:numPr>
-        <w:rPr>
-          <w:b/>
-          <w:bCs/>
-          <w:color w:val="A6A6A6" w:themeColor="background1" w:themeShade="A6"/>
-        </w:rPr>
-      </w:pPr>
-      <w:r>
-        <w:rPr>
-          <w:b/>
-          <w:bCs/>
-          <w:color w:val="A6A6A6" w:themeColor="background1" w:themeShade="A6"/>
-        </w:rPr>
-        <w:t xml:space="preserve">For a user-selected period, retrieve all accidents caused by an accident type that contains a keyword (user entered), </w:t>
-      </w:r>
-      <w:proofErr w:type="gramStart"/>
-      <w:r>
-        <w:rPr>
-          <w:b/>
-          <w:bCs/>
-          <w:color w:val="A6A6A6" w:themeColor="background1" w:themeShade="A6"/>
-        </w:rPr>
-        <w:t>e.g.</w:t>
-      </w:r>
-      <w:proofErr w:type="gramEnd"/>
-      <w:r>
-        <w:rPr>
-          <w:b/>
-          <w:bCs/>
-          <w:color w:val="A6A6A6" w:themeColor="background1" w:themeShade="A6"/>
-        </w:rPr>
-        <w:t xml:space="preserve"> collision, pedestrian.</w:t>
-      </w:r>
-    </w:p>
-    <w:p>
-      <w:pPr>
-        <w:numPr>
-          <w:ilvl w:val="0"/>
-          <w:numId w:val="3"/>
-        </w:numPr>
-        <w:rPr>
-          <w:b/>
-          <w:bCs/>
-          <w:color w:val="A6A6A6" w:themeColor="background1" w:themeShade="A6"/>
-        </w:rPr>
-      </w:pPr>
-      <w:r>
-        <w:rPr>
-          <w:b/>
-          <w:bCs/>
-          <w:color w:val="A6A6A6" w:themeColor="background1" w:themeShade="A6"/>
-        </w:rPr>
-        <w:t xml:space="preserve">Allow the user to </w:t>
-      </w:r>
-      <w:proofErr w:type="spellStart"/>
-      <w:r>
-        <w:rPr>
-          <w:b/>
-          <w:bCs/>
-          <w:color w:val="A6A6A6" w:themeColor="background1" w:themeShade="A6"/>
-        </w:rPr>
-        <w:t>analyze</w:t>
-      </w:r>
-      <w:proofErr w:type="spellEnd"/>
-      <w:r>
-        <w:rPr>
-          <w:b/>
-          <w:bCs/>
-          <w:color w:val="A6A6A6" w:themeColor="background1" w:themeShade="A6"/>
-        </w:rPr>
-        <w:t xml:space="preserve"> the impact of alcohol in accidents – </w:t>
-      </w:r>
-      <w:proofErr w:type="spellStart"/>
-      <w:r>
-        <w:rPr>
-          <w:b/>
-          <w:bCs/>
-          <w:color w:val="A6A6A6" w:themeColor="background1" w:themeShade="A6"/>
-        </w:rPr>
-        <w:t>ie</w:t>
-      </w:r>
-      <w:proofErr w:type="spellEnd"/>
-      <w:r>
-        <w:rPr>
-          <w:b/>
-          <w:bCs/>
-          <w:color w:val="A6A6A6" w:themeColor="background1" w:themeShade="A6"/>
-        </w:rPr>
-        <w:t>: trends over time, accident types involving alcohol, etc.</w:t>
-      </w:r>
-    </w:p>
-    <w:p>
-      <w:pPr>
-        <w:numPr>
-          <w:ilvl w:val="0"/>
-          <w:numId w:val="3"/>
-        </w:numPr>
-        <w:rPr>
-          <w:b/>
-          <w:bCs/>
-          <w:color w:val="A6A6A6" w:themeColor="background1" w:themeShade="A6"/>
-        </w:rPr>
-      </w:pPr>
-      <w:r>
-        <w:rPr>
-          <w:b/>
-          <w:bCs/>
-          <w:color w:val="A6A6A6" w:themeColor="background1" w:themeShade="A6"/>
-        </w:rPr>
-        <w:t>One other ‘insight’ or analysis tool of your choice</w:t>
-      </w:r>
-    </w:p>
-    <w:p/>
-    <w:p>
+        <w:spacing w:after="0" w:line="240" w:lineRule="auto"/>
+      </w:pPr>
+    </w:p>
+    <w:p>
+      <w:pPr>
+        <w:spacing w:after="0" w:line="240" w:lineRule="auto"/>
+      </w:pPr>
       <w:r>
         <w:br w:type="page"/>
       </w:r>
@@ -372,6 +348,7 @@
         <w:p>
           <w:pPr>
             <w:pStyle w:val="TOCHeading"/>
+            <w:spacing w:before="0" w:after="240" w:line="240" w:lineRule="auto"/>
           </w:pPr>
           <w:r>
             <w:t>Table of Contents</w:t>
@@ -386,7 +363,9 @@
             </w:tabs>
             <w:rPr>
               <w:noProof/>
+              <w:kern w:val="2"/>
               <w:lang w:eastAsia="en-AU"/>
+              <w14:ligatures w14:val="standardContextual"/>
             </w:rPr>
           </w:pPr>
           <w:r>
@@ -413,7 +392,7 @@
             </w:rPr>
             <w:fldChar w:fldCharType="separate"/>
           </w:r>
-          <w:hyperlink w:anchor="_Toc46748287" w:history="1">
+          <w:hyperlink w:anchor="_Toc144640883" w:history="1">
             <w:r>
               <w:rPr>
                 <w:rStyle w:val="Hyperlink"/>
@@ -424,7 +403,9 @@
             <w:r>
               <w:rPr>
                 <w:noProof/>
+                <w:kern w:val="2"/>
                 <w:lang w:eastAsia="en-AU"/>
+                <w14:ligatures w14:val="standardContextual"/>
               </w:rPr>
               <w:tab/>
             </w:r>
@@ -454,7 +435,7 @@
                 <w:noProof/>
                 <w:webHidden/>
               </w:rPr>
-              <w:instrText xml:space="preserve"> PAGEREF _Toc46748287 \h </w:instrText>
+              <w:instrText xml:space="preserve"> PAGEREF _Toc144640883 \h </w:instrText>
             </w:r>
             <w:r>
               <w:rPr>
@@ -494,10 +475,12 @@
             </w:tabs>
             <w:rPr>
               <w:noProof/>
+              <w:kern w:val="2"/>
               <w:lang w:eastAsia="en-AU"/>
+              <w14:ligatures w14:val="standardContextual"/>
             </w:rPr>
           </w:pPr>
-          <w:hyperlink w:anchor="_Toc46748288" w:history="1">
+          <w:hyperlink w:anchor="_Toc144640884" w:history="1">
             <w:r>
               <w:rPr>
                 <w:rStyle w:val="Hyperlink"/>
@@ -508,7 +491,9 @@
             <w:r>
               <w:rPr>
                 <w:noProof/>
+                <w:kern w:val="2"/>
                 <w:lang w:eastAsia="en-AU"/>
+                <w14:ligatures w14:val="standardContextual"/>
               </w:rPr>
               <w:tab/>
             </w:r>
@@ -517,7 +502,7 @@
                 <w:rStyle w:val="Hyperlink"/>
                 <w:noProof/>
               </w:rPr>
-              <w:t>Problem Background</w:t>
+              <w:t>Background</w:t>
             </w:r>
             <w:r>
               <w:rPr>
@@ -538,7 +523,7 @@
                 <w:noProof/>
                 <w:webHidden/>
               </w:rPr>
-              <w:instrText xml:space="preserve"> PAGEREF _Toc46748288 \h </w:instrText>
+              <w:instrText xml:space="preserve"> PAGEREF _Toc144640884 \h </w:instrText>
             </w:r>
             <w:r>
               <w:rPr>
@@ -578,10 +563,12 @@
             </w:tabs>
             <w:rPr>
               <w:noProof/>
+              <w:kern w:val="2"/>
               <w:lang w:eastAsia="en-AU"/>
+              <w14:ligatures w14:val="standardContextual"/>
             </w:rPr>
           </w:pPr>
-          <w:hyperlink w:anchor="_Toc46748289" w:history="1">
+          <w:hyperlink w:anchor="_Toc144640885" w:history="1">
             <w:r>
               <w:rPr>
                 <w:rStyle w:val="Hyperlink"/>
@@ -592,7 +579,9 @@
             <w:r>
               <w:rPr>
                 <w:noProof/>
+                <w:kern w:val="2"/>
                 <w:lang w:eastAsia="en-AU"/>
+                <w14:ligatures w14:val="standardContextual"/>
               </w:rPr>
               <w:tab/>
             </w:r>
@@ -622,7 +611,7 @@
                 <w:noProof/>
                 <w:webHidden/>
               </w:rPr>
-              <w:instrText xml:space="preserve"> PAGEREF _Toc46748289 \h </w:instrText>
+              <w:instrText xml:space="preserve"> PAGEREF _Toc144640885 \h </w:instrText>
             </w:r>
             <w:r>
               <w:rPr>
@@ -662,10 +651,12 @@
             </w:tabs>
             <w:rPr>
               <w:noProof/>
+              <w:kern w:val="2"/>
               <w:lang w:eastAsia="en-AU"/>
+              <w14:ligatures w14:val="standardContextual"/>
             </w:rPr>
           </w:pPr>
-          <w:hyperlink w:anchor="_Toc46748290" w:history="1">
+          <w:hyperlink w:anchor="_Toc144640886" w:history="1">
             <w:r>
               <w:rPr>
                 <w:rStyle w:val="Hyperlink"/>
@@ -676,7 +667,9 @@
             <w:r>
               <w:rPr>
                 <w:noProof/>
+                <w:kern w:val="2"/>
                 <w:lang w:eastAsia="en-AU"/>
+                <w14:ligatures w14:val="standardContextual"/>
               </w:rPr>
               <w:tab/>
             </w:r>
@@ -706,7 +699,7 @@
                 <w:noProof/>
                 <w:webHidden/>
               </w:rPr>
-              <w:instrText xml:space="preserve"> PAGEREF _Toc46748290 \h </w:instrText>
+              <w:instrText xml:space="preserve"> PAGEREF _Toc144640886 \h </w:instrText>
             </w:r>
             <w:r>
               <w:rPr>
@@ -726,7 +719,7 @@
                 <w:noProof/>
                 <w:webHidden/>
               </w:rPr>
-              <w:t>3</w:t>
+              <w:t>4</w:t>
             </w:r>
             <w:r>
               <w:rPr>
@@ -746,10 +739,12 @@
             </w:tabs>
             <w:rPr>
               <w:noProof/>
+              <w:kern w:val="2"/>
               <w:lang w:eastAsia="en-AU"/>
+              <w14:ligatures w14:val="standardContextual"/>
             </w:rPr>
           </w:pPr>
-          <w:hyperlink w:anchor="_Toc46748291" w:history="1">
+          <w:hyperlink w:anchor="_Toc144640887" w:history="1">
             <w:r>
               <w:rPr>
                 <w:rStyle w:val="Hyperlink"/>
@@ -760,7 +755,9 @@
             <w:r>
               <w:rPr>
                 <w:noProof/>
+                <w:kern w:val="2"/>
                 <w:lang w:eastAsia="en-AU"/>
+                <w14:ligatures w14:val="standardContextual"/>
               </w:rPr>
               <w:tab/>
             </w:r>
@@ -790,7 +787,7 @@
                 <w:noProof/>
                 <w:webHidden/>
               </w:rPr>
-              <w:instrText xml:space="preserve"> PAGEREF _Toc46748291 \h </w:instrText>
+              <w:instrText xml:space="preserve"> PAGEREF _Toc144640887 \h </w:instrText>
             </w:r>
             <w:r>
               <w:rPr>
@@ -810,7 +807,7 @@
                 <w:noProof/>
                 <w:webHidden/>
               </w:rPr>
-              <w:t>4</w:t>
+              <w:t>5</w:t>
             </w:r>
             <w:r>
               <w:rPr>
@@ -830,10 +827,12 @@
             </w:tabs>
             <w:rPr>
               <w:noProof/>
+              <w:kern w:val="2"/>
               <w:lang w:eastAsia="en-AU"/>
+              <w14:ligatures w14:val="standardContextual"/>
             </w:rPr>
           </w:pPr>
-          <w:hyperlink w:anchor="_Toc46748292" w:history="1">
+          <w:hyperlink w:anchor="_Toc144640888" w:history="1">
             <w:r>
               <w:rPr>
                 <w:rStyle w:val="Hyperlink"/>
@@ -844,7 +843,9 @@
             <w:r>
               <w:rPr>
                 <w:noProof/>
+                <w:kern w:val="2"/>
                 <w:lang w:eastAsia="en-AU"/>
+                <w14:ligatures w14:val="standardContextual"/>
               </w:rPr>
               <w:tab/>
             </w:r>
@@ -874,7 +875,7 @@
                 <w:noProof/>
                 <w:webHidden/>
               </w:rPr>
-              <w:instrText xml:space="preserve"> PAGEREF _Toc46748292 \h </w:instrText>
+              <w:instrText xml:space="preserve"> PAGEREF _Toc144640888 \h </w:instrText>
             </w:r>
             <w:r>
               <w:rPr>
@@ -894,7 +895,7 @@
                 <w:noProof/>
                 <w:webHidden/>
               </w:rPr>
-              <w:t>5</w:t>
+              <w:t>6</w:t>
             </w:r>
             <w:r>
               <w:rPr>
@@ -914,10 +915,12 @@
             </w:tabs>
             <w:rPr>
               <w:noProof/>
+              <w:kern w:val="2"/>
               <w:lang w:eastAsia="en-AU"/>
+              <w14:ligatures w14:val="standardContextual"/>
             </w:rPr>
           </w:pPr>
-          <w:hyperlink w:anchor="_Toc46748293" w:history="1">
+          <w:hyperlink w:anchor="_Toc144640889" w:history="1">
             <w:r>
               <w:rPr>
                 <w:rStyle w:val="Hyperlink"/>
@@ -928,7 +931,9 @@
             <w:r>
               <w:rPr>
                 <w:noProof/>
+                <w:kern w:val="2"/>
                 <w:lang w:eastAsia="en-AU"/>
+                <w14:ligatures w14:val="standardContextual"/>
               </w:rPr>
               <w:tab/>
             </w:r>
@@ -958,7 +963,7 @@
                 <w:noProof/>
                 <w:webHidden/>
               </w:rPr>
-              <w:instrText xml:space="preserve"> PAGEREF _Toc46748293 \h </w:instrText>
+              <w:instrText xml:space="preserve"> PAGEREF _Toc144640889 \h </w:instrText>
             </w:r>
             <w:r>
               <w:rPr>
@@ -978,7 +983,7 @@
                 <w:noProof/>
                 <w:webHidden/>
               </w:rPr>
-              <w:t>6</w:t>
+              <w:t>7</w:t>
             </w:r>
             <w:r>
               <w:rPr>
@@ -990,6 +995,9 @@
           </w:hyperlink>
         </w:p>
         <w:p>
+          <w:pPr>
+            <w:spacing w:after="240" w:line="240" w:lineRule="auto"/>
+          </w:pPr>
           <w:r>
             <w:rPr>
               <w:b/>
@@ -1001,10 +1009,25 @@
         </w:p>
       </w:sdtContent>
     </w:sdt>
-    <w:p/>
-    <w:p/>
-    <w:p/>
-    <w:p>
+    <w:p>
+      <w:pPr>
+        <w:spacing w:after="0" w:line="240" w:lineRule="auto"/>
+      </w:pPr>
+    </w:p>
+    <w:p>
+      <w:pPr>
+        <w:spacing w:after="0" w:line="240" w:lineRule="auto"/>
+      </w:pPr>
+    </w:p>
+    <w:p>
+      <w:pPr>
+        <w:spacing w:after="0" w:line="240" w:lineRule="auto"/>
+      </w:pPr>
+    </w:p>
+    <w:p>
+      <w:pPr>
+        <w:spacing w:after="0" w:line="240" w:lineRule="auto"/>
+      </w:pPr>
       <w:r>
         <w:br w:type="page"/>
       </w:r>
@@ -1016,13 +1039,21 @@
           <w:ilvl w:val="0"/>
           <w:numId w:val="2"/>
         </w:numPr>
-      </w:pPr>
-      <w:bookmarkStart w:id="0" w:name="_Toc46748287"/>
+        <w:spacing w:before="0" w:line="240" w:lineRule="auto"/>
+      </w:pPr>
+      <w:bookmarkStart w:id="0" w:name="_Toc144640883"/>
       <w:r>
         <w:lastRenderedPageBreak/>
         <w:t>Introduction</w:t>
       </w:r>
       <w:bookmarkEnd w:id="0"/>
+    </w:p>
+    <w:p>
+      <w:pPr>
+        <w:pStyle w:val="Heading2"/>
+        <w:spacing w:before="0" w:line="240" w:lineRule="auto"/>
+        <w:ind w:left="716"/>
+      </w:pPr>
     </w:p>
     <w:p>
       <w:pPr>
@@ -1031,23 +1062,131 @@
           <w:ilvl w:val="1"/>
           <w:numId w:val="2"/>
         </w:numPr>
-      </w:pPr>
+        <w:spacing w:before="0" w:line="240" w:lineRule="auto"/>
+      </w:pPr>
+      <w:bookmarkStart w:id="1" w:name="_Toc144640884"/>
       <w:r>
         <w:t>Background</w:t>
       </w:r>
+      <w:bookmarkEnd w:id="1"/>
     </w:p>
     <w:p>
       <w:pPr>
         <w:pStyle w:val="ListParagraph"/>
+        <w:spacing w:after="0" w:line="240" w:lineRule="auto"/>
         <w:ind w:left="709"/>
         <w:jc w:val="both"/>
+      </w:pPr>
+    </w:p>
+    <w:p>
+      <w:pPr>
+        <w:pStyle w:val="ListParagraph"/>
+        <w:spacing w:after="0" w:line="240" w:lineRule="auto"/>
+        <w:ind w:left="709"/>
+        <w:jc w:val="both"/>
+      </w:pPr>
+      <w:r>
+        <w:t xml:space="preserve">The goal of this project is to be able to develop a simple data analysis and visualisation tool pertaining to road crashes in the state of Victoria, to aid the </w:t>
+      </w:r>
+      <w:r>
+        <w:t>Victorian government</w:t>
+      </w:r>
+      <w:r>
+        <w:t xml:space="preserve"> in their overall goal of improving road safety</w:t>
+      </w:r>
+      <w:r>
+        <w:t xml:space="preserve"> among road users</w:t>
+      </w:r>
+      <w:r>
+        <w:t xml:space="preserve">, and in turn, alleviate </w:t>
+      </w:r>
+      <w:r>
+        <w:t>corresponding social and economic costs.</w:t>
+      </w:r>
+    </w:p>
+    <w:p>
+      <w:pPr>
+        <w:pStyle w:val="ListParagraph"/>
+        <w:spacing w:after="0" w:line="240" w:lineRule="auto"/>
+        <w:ind w:left="709"/>
+        <w:jc w:val="both"/>
+      </w:pPr>
+    </w:p>
+    <w:p>
+      <w:pPr>
+        <w:pStyle w:val="ListParagraph"/>
+        <w:spacing w:after="0" w:line="240" w:lineRule="auto"/>
+        <w:ind w:left="709"/>
+        <w:jc w:val="both"/>
+      </w:pPr>
+      <w:r>
+        <w:t xml:space="preserve">Currently, the raw data is stored as a table in Excel file. </w:t>
+      </w:r>
+      <w:r>
+        <w:t>The tool</w:t>
+      </w:r>
+      <w:r>
+        <w:t xml:space="preserve"> should be able </w:t>
+      </w:r>
+      <w:r>
+        <w:t>transform this data into meaningful information</w:t>
+      </w:r>
+      <w:r>
+        <w:t xml:space="preserve">, </w:t>
+      </w:r>
+      <w:r>
+        <w:t>where the out</w:t>
+      </w:r>
+      <w:r>
+        <w:t>put is</w:t>
+      </w:r>
+      <w:r>
+        <w:t xml:space="preserve"> a graphical user interface </w:t>
+      </w:r>
+      <w:r>
+        <w:t xml:space="preserve">that will allow users </w:t>
+      </w:r>
+      <w:r>
+        <w:t xml:space="preserve">select parameters </w:t>
+      </w:r>
+      <w:r>
+        <w:t>(</w:t>
+      </w:r>
+      <w:proofErr w:type="gramStart"/>
+      <w:r>
+        <w:t>e.g.</w:t>
+      </w:r>
+      <w:proofErr w:type="gramEnd"/>
+      <w:r>
+        <w:t xml:space="preserve"> period, </w:t>
+      </w:r>
+      <w:r>
+        <w:t>type of accident</w:t>
+      </w:r>
+      <w:r>
+        <w:t xml:space="preserve"> etc.)</w:t>
+      </w:r>
+      <w:r>
+        <w:t xml:space="preserve">, </w:t>
+      </w:r>
+      <w:r>
+        <w:t xml:space="preserve">and produce results </w:t>
+      </w:r>
+      <w:r>
+        <w:t xml:space="preserve">in tables and charts that will aid them in data analysis. </w:t>
+      </w:r>
+      <w:r>
+        <w:t>This will allow the Victorian government to measure if the polices that were set to improve road safety are effective, based on actual performance versus identified goals or metrics (e.g., lowering the number of alcohol-related accidents by a set percentage versus previous year).</w:t>
+      </w:r>
+    </w:p>
+    <w:p>
+      <w:pPr>
+        <w:spacing w:after="0" w:line="240" w:lineRule="auto"/>
+        <w:jc w:val="both"/>
         <w:rPr>
           <w:iCs/>
         </w:rPr>
       </w:pPr>
-      <w:r>
-        <w:t>The goal of this project is to be able to develop a simple data analysis and visualisation tool pertaining to road crashes in the state of Victoria, to aid the Victoria State Government in their overall goal of improving road safety. The required output involves a graphical user interface that will allow users access data and view these in tables and charts that will aid in the analysis, details of which are listed in the succeeding sections below.</w:t>
-      </w:r>
     </w:p>
     <w:p>
       <w:pPr>
@@ -1056,12 +1195,13 @@
           <w:ilvl w:val="1"/>
           <w:numId w:val="2"/>
         </w:numPr>
-      </w:pPr>
-      <w:bookmarkStart w:id="1" w:name="_Toc46748289"/>
+        <w:spacing w:before="0" w:line="240" w:lineRule="auto"/>
+      </w:pPr>
+      <w:bookmarkStart w:id="2" w:name="_Toc144640885"/>
       <w:r>
         <w:t>Scope</w:t>
       </w:r>
-      <w:bookmarkEnd w:id="1"/>
+      <w:bookmarkEnd w:id="2"/>
     </w:p>
     <w:p>
       <w:pPr>
@@ -1069,9 +1209,6 @@
         <w:ind w:left="709"/>
         <w:jc w:val="both"/>
       </w:pPr>
-      <w:r>
-        <w:t xml:space="preserve">The scope of the project will cover parts of Scope, Time, and Quality Management, which involves designing, building, and testing activities. Other areas, i.e., Cost, HR, Communication, Risk, and Procurement Management will not be included. </w:t>
-      </w:r>
     </w:p>
     <w:p>
       <w:pPr>
@@ -1079,10 +1216,20 @@
         <w:ind w:left="709"/>
         <w:jc w:val="both"/>
       </w:pPr>
-    </w:p>
-    <w:p>
-      <w:pPr>
-        <w:spacing w:after="60" w:line="240" w:lineRule="auto"/>
+      <w:r>
+        <w:t xml:space="preserve">The scope of the project will cover parts of Scope, Time, and Quality Management, which involves designing, building, and testing activities. Other areas, i.e., Cost, HR, Communication, Risk, and Procurement Management will not be included. </w:t>
+      </w:r>
+    </w:p>
+    <w:p>
+      <w:pPr>
+        <w:spacing w:after="0" w:line="240" w:lineRule="auto"/>
+        <w:ind w:left="709"/>
+        <w:jc w:val="both"/>
+      </w:pPr>
+    </w:p>
+    <w:p>
+      <w:pPr>
+        <w:spacing w:after="0" w:line="240" w:lineRule="auto"/>
         <w:ind w:left="709"/>
         <w:jc w:val="both"/>
       </w:pPr>
@@ -1095,7 +1242,7 @@
         <w:pStyle w:val="ListParagraph"/>
         <w:numPr>
           <w:ilvl w:val="0"/>
-          <w:numId w:val="5"/>
+          <w:numId w:val="8"/>
         </w:numPr>
         <w:spacing w:after="60" w:line="240" w:lineRule="auto"/>
         <w:ind w:left="1560"/>
@@ -1103,7 +1250,7 @@
         <w:jc w:val="both"/>
       </w:pPr>
       <w:r>
-        <w:t>Information of all accidents based on user-selected period.</w:t>
+        <w:t>Information of all accidents based on a user-selected period.</w:t>
       </w:r>
     </w:p>
     <w:p>
@@ -1111,87 +1258,7 @@
         <w:pStyle w:val="ListParagraph"/>
         <w:numPr>
           <w:ilvl w:val="0"/>
-          <w:numId w:val="5"/>
-        </w:numPr>
-        <w:spacing w:after="60" w:line="259" w:lineRule="auto"/>
-        <w:ind w:left="1560"/>
-        <w:contextualSpacing w:val="0"/>
-        <w:jc w:val="both"/>
-      </w:pPr>
-      <w:r>
-        <w:t>A chart showing the average number of accidents in each hour of the day based on user-selected period.</w:t>
-      </w:r>
-    </w:p>
-    <w:p>
-      <w:pPr>
-        <w:pStyle w:val="ListParagraph"/>
-        <w:numPr>
-          <w:ilvl w:val="0"/>
-          <w:numId w:val="5"/>
-        </w:numPr>
-        <w:spacing w:after="60" w:line="259" w:lineRule="auto"/>
-        <w:ind w:left="1560"/>
-        <w:contextualSpacing w:val="0"/>
-        <w:jc w:val="both"/>
-      </w:pPr>
-      <w:r>
-        <w:t>Information of all accidents caused by an accident type that contains a keyword entered by the user (e.g., collision, pedestrian), based on a user-selected period.</w:t>
-      </w:r>
-    </w:p>
-    <w:p>
-      <w:pPr>
-        <w:pStyle w:val="ListParagraph"/>
-        <w:numPr>
-          <w:ilvl w:val="0"/>
-          <w:numId w:val="5"/>
-        </w:numPr>
-        <w:spacing w:after="60" w:line="259" w:lineRule="auto"/>
-        <w:ind w:left="1560"/>
-        <w:contextualSpacing w:val="0"/>
-        <w:jc w:val="both"/>
-      </w:pPr>
-      <w:r>
-        <w:t>A chart that shows the impact of alcohol in accidents with the following filters:</w:t>
-      </w:r>
-    </w:p>
-    <w:p>
-      <w:pPr>
-        <w:pStyle w:val="ListParagraph"/>
-        <w:numPr>
-          <w:ilvl w:val="1"/>
-          <w:numId w:val="5"/>
-        </w:numPr>
-        <w:spacing w:after="60" w:line="240" w:lineRule="auto"/>
-        <w:ind w:left="2268"/>
-        <w:contextualSpacing w:val="0"/>
-        <w:jc w:val="both"/>
-      </w:pPr>
-      <w:r>
-        <w:t>Period Covered: Number of accidents by year, by month across a 5-year period, by day across a 5-year period, day of the week, hour of the day.</w:t>
-      </w:r>
-    </w:p>
-    <w:p>
-      <w:pPr>
-        <w:pStyle w:val="ListParagraph"/>
-        <w:numPr>
-          <w:ilvl w:val="1"/>
-          <w:numId w:val="5"/>
-        </w:numPr>
-        <w:spacing w:after="60" w:line="240" w:lineRule="auto"/>
-        <w:ind w:left="2268"/>
-        <w:contextualSpacing w:val="0"/>
-        <w:jc w:val="both"/>
-      </w:pPr>
-      <w:r>
-        <w:t>Type of accident</w:t>
-      </w:r>
-    </w:p>
-    <w:p>
-      <w:pPr>
-        <w:pStyle w:val="ListParagraph"/>
-        <w:numPr>
-          <w:ilvl w:val="0"/>
-          <w:numId w:val="5"/>
+          <w:numId w:val="8"/>
         </w:numPr>
         <w:spacing w:after="60" w:line="240" w:lineRule="auto"/>
         <w:ind w:left="1560"/>
@@ -1199,12 +1266,61 @@
         <w:jc w:val="both"/>
       </w:pPr>
       <w:r>
-        <w:t>A chart showing accidents that caused harm to each type of road user i.e., pedestrian, cyclists, motorists, older people, etc., based on user-selected period and area.</w:t>
+        <w:t>A chart showing the average number of accidents in each hour of the day based on a user-selected period.</w:t>
       </w:r>
     </w:p>
     <w:p>
       <w:pPr>
         <w:pStyle w:val="ListParagraph"/>
+        <w:numPr>
+          <w:ilvl w:val="0"/>
+          <w:numId w:val="8"/>
+        </w:numPr>
+        <w:spacing w:after="60" w:line="240" w:lineRule="auto"/>
+        <w:ind w:left="1560"/>
+        <w:contextualSpacing w:val="0"/>
+        <w:jc w:val="both"/>
+      </w:pPr>
+      <w:r>
+        <w:t>Retrieve all accidents caused by an accident type that contains a keyword entered by the user (e.g., collision, pedestrian), based on a user-selected period.</w:t>
+      </w:r>
+    </w:p>
+    <w:p>
+      <w:pPr>
+        <w:pStyle w:val="ListParagraph"/>
+        <w:numPr>
+          <w:ilvl w:val="0"/>
+          <w:numId w:val="8"/>
+        </w:numPr>
+        <w:spacing w:after="60" w:line="240" w:lineRule="auto"/>
+        <w:ind w:left="1560"/>
+        <w:contextualSpacing w:val="0"/>
+        <w:jc w:val="both"/>
+      </w:pPr>
+      <w:r>
+        <w:t>A chart that shows the impact of alcohol in accidents such as trends over time and accident types involving alcohol.</w:t>
+      </w:r>
+    </w:p>
+    <w:p>
+      <w:pPr>
+        <w:pStyle w:val="ListParagraph"/>
+        <w:numPr>
+          <w:ilvl w:val="0"/>
+          <w:numId w:val="8"/>
+        </w:numPr>
+        <w:spacing w:after="60" w:line="240" w:lineRule="auto"/>
+        <w:ind w:left="1560"/>
+        <w:contextualSpacing w:val="0"/>
+        <w:jc w:val="both"/>
+      </w:pPr>
+      <w:r>
+        <w:t>A chart showing the number of accidents among road users, i.e., bicyclists, passengers, drivers, pedestrians, pillions, and motorists, based on user-selected period.</w:t>
+      </w:r>
+    </w:p>
+    <w:p>
+      <w:pPr>
+        <w:pStyle w:val="ListParagraph"/>
+        <w:spacing w:after="0" w:line="240" w:lineRule="auto"/>
         <w:ind w:left="709"/>
         <w:jc w:val="both"/>
       </w:pPr>
@@ -1212,6 +1328,7 @@
     <w:p>
       <w:pPr>
         <w:pStyle w:val="ListParagraph"/>
+        <w:spacing w:after="0" w:line="240" w:lineRule="auto"/>
         <w:ind w:left="709"/>
         <w:jc w:val="both"/>
       </w:pPr>
@@ -1226,7 +1343,7 @@
           <w:ilvl w:val="0"/>
           <w:numId w:val="6"/>
         </w:numPr>
-        <w:spacing w:after="160" w:line="259" w:lineRule="auto"/>
+        <w:spacing w:after="0" w:line="240" w:lineRule="auto"/>
         <w:ind w:left="1560"/>
         <w:jc w:val="both"/>
       </w:pPr>
@@ -1241,7 +1358,7 @@
           <w:ilvl w:val="0"/>
           <w:numId w:val="6"/>
         </w:numPr>
-        <w:spacing w:after="160" w:line="259" w:lineRule="auto"/>
+        <w:spacing w:after="0" w:line="240" w:lineRule="auto"/>
         <w:ind w:left="1560"/>
         <w:jc w:val="both"/>
       </w:pPr>
@@ -1256,7 +1373,7 @@
           <w:ilvl w:val="0"/>
           <w:numId w:val="6"/>
         </w:numPr>
-        <w:spacing w:after="160" w:line="259" w:lineRule="auto"/>
+        <w:spacing w:after="0" w:line="240" w:lineRule="auto"/>
         <w:ind w:left="1560"/>
         <w:jc w:val="both"/>
       </w:pPr>
@@ -1271,7 +1388,7 @@
           <w:ilvl w:val="0"/>
           <w:numId w:val="6"/>
         </w:numPr>
-        <w:spacing w:after="160" w:line="259" w:lineRule="auto"/>
+        <w:spacing w:after="0" w:line="240" w:lineRule="auto"/>
         <w:ind w:left="1560"/>
         <w:jc w:val="both"/>
       </w:pPr>
@@ -1291,12 +1408,18 @@
           <w:ilvl w:val="0"/>
           <w:numId w:val="6"/>
         </w:numPr>
-        <w:spacing w:after="160" w:line="259" w:lineRule="auto"/>
+        <w:spacing w:after="0" w:line="240" w:lineRule="auto"/>
         <w:ind w:left="1560"/>
         <w:jc w:val="both"/>
       </w:pPr>
       <w:r>
-        <w:t>All .</w:t>
+        <w:t>Python</w:t>
+      </w:r>
+      <w:r>
+        <w:t xml:space="preserve"> codes in </w:t>
+      </w:r>
+      <w:r>
+        <w:t>.</w:t>
       </w:r>
       <w:proofErr w:type="spellStart"/>
       <w:r>
@@ -1304,13 +1427,11 @@
       </w:r>
       <w:proofErr w:type="spellEnd"/>
       <w:r>
-        <w:t xml:space="preserve"> files containing the </w:t>
-      </w:r>
-      <w:proofErr w:type="gramStart"/>
-      <w:r>
-        <w:t>program</w:t>
-      </w:r>
-      <w:proofErr w:type="gramEnd"/>
+        <w:t xml:space="preserve"> file</w:t>
+      </w:r>
+      <w:r>
+        <w:t>s</w:t>
+      </w:r>
     </w:p>
     <w:p>
       <w:pPr>
@@ -1319,7 +1440,7 @@
           <w:ilvl w:val="0"/>
           <w:numId w:val="6"/>
         </w:numPr>
-        <w:spacing w:after="160" w:line="259" w:lineRule="auto"/>
+        <w:spacing w:after="0" w:line="240" w:lineRule="auto"/>
         <w:ind w:left="1560"/>
         <w:jc w:val="both"/>
       </w:pPr>
@@ -1334,7 +1455,7 @@
           <w:ilvl w:val="0"/>
           <w:numId w:val="6"/>
         </w:numPr>
-        <w:spacing w:after="160" w:line="259" w:lineRule="auto"/>
+        <w:spacing w:after="0" w:line="240" w:lineRule="auto"/>
         <w:ind w:left="1560"/>
         <w:jc w:val="both"/>
       </w:pPr>
@@ -1349,13 +1470,45 @@
           <w:ilvl w:val="0"/>
           <w:numId w:val="6"/>
         </w:numPr>
-        <w:spacing w:after="160" w:line="259" w:lineRule="auto"/>
+        <w:spacing w:after="0" w:line="240" w:lineRule="auto"/>
         <w:ind w:left="1560"/>
         <w:jc w:val="both"/>
       </w:pPr>
       <w:r>
         <w:t>Executive Summary</w:t>
       </w:r>
+    </w:p>
+    <w:p>
+      <w:pPr>
+        <w:pStyle w:val="ListParagraph"/>
+        <w:spacing w:after="0" w:line="240" w:lineRule="auto"/>
+        <w:ind w:left="1560"/>
+        <w:jc w:val="both"/>
+      </w:pPr>
+    </w:p>
+    <w:p>
+      <w:pPr>
+        <w:pStyle w:val="ListParagraph"/>
+        <w:spacing w:after="0" w:line="240" w:lineRule="auto"/>
+        <w:ind w:left="1560"/>
+        <w:jc w:val="both"/>
+      </w:pPr>
+    </w:p>
+    <w:p>
+      <w:pPr>
+        <w:pStyle w:val="ListParagraph"/>
+        <w:spacing w:after="0" w:line="240" w:lineRule="auto"/>
+        <w:ind w:left="1560"/>
+        <w:jc w:val="both"/>
+      </w:pPr>
+    </w:p>
+    <w:p>
+      <w:pPr>
+        <w:pStyle w:val="ListParagraph"/>
+        <w:spacing w:after="0" w:line="240" w:lineRule="auto"/>
+        <w:ind w:left="1560"/>
+        <w:jc w:val="both"/>
+      </w:pPr>
     </w:p>
     <w:p>
       <w:pPr>
@@ -1364,25 +1517,1036 @@
           <w:ilvl w:val="1"/>
           <w:numId w:val="2"/>
         </w:numPr>
-      </w:pPr>
-      <w:bookmarkStart w:id="2" w:name="_Toc46748290"/>
-      <w:r>
+        <w:spacing w:before="0" w:line="240" w:lineRule="auto"/>
+      </w:pPr>
+      <w:bookmarkStart w:id="3" w:name="_Toc144640886"/>
+      <w:r>
+        <w:lastRenderedPageBreak/>
         <w:t>Document contents</w:t>
       </w:r>
-      <w:bookmarkEnd w:id="2"/>
+      <w:bookmarkEnd w:id="3"/>
+    </w:p>
+    <w:p>
+      <w:pPr>
+        <w:spacing w:after="0" w:line="240" w:lineRule="auto"/>
+        <w:jc w:val="both"/>
+      </w:pPr>
     </w:p>
     <w:p>
       <w:pPr>
         <w:pStyle w:val="ListParagraph"/>
+        <w:spacing w:after="0" w:line="240" w:lineRule="auto"/>
         <w:ind w:left="709"/>
         <w:jc w:val="both"/>
       </w:pPr>
-      <w:r>
-        <w:t>This document contains a Phase-Based Work Breakdown Structure (WBS). The detailed steps of the WBS are listed on the succeeding section under Activity Definition and Estimation, and the schedule of which is plotted on the Gantt Chart, shown at the end of the document.</w:t>
-      </w:r>
-    </w:p>
-    <w:p/>
-    <w:p>
+    </w:p>
+    <w:tbl>
+      <w:tblPr>
+        <w:tblStyle w:val="TableGrid"/>
+        <w:tblW w:w="8500" w:type="dxa"/>
+        <w:tblInd w:w="709" w:type="dxa"/>
+        <w:tblLook w:val="04A0" w:firstRow="1" w:lastRow="0" w:firstColumn="1" w:lastColumn="0" w:noHBand="0" w:noVBand="1"/>
+      </w:tblPr>
+      <w:tblGrid>
+        <w:gridCol w:w="420"/>
+        <w:gridCol w:w="1843"/>
+        <w:gridCol w:w="6237"/>
+      </w:tblGrid>
+      <w:tr>
+        <w:tc>
+          <w:tcPr>
+            <w:tcW w:w="420" w:type="dxa"/>
+            <w:shd w:val="clear" w:color="auto" w:fill="072B62" w:themeFill="background2" w:themeFillShade="40"/>
+          </w:tcPr>
+          <w:p>
+            <w:pPr>
+              <w:pStyle w:val="ListParagraph"/>
+              <w:ind w:left="0"/>
+              <w:jc w:val="both"/>
+              <w:rPr>
+                <w:b/>
+                <w:bCs/>
+              </w:rPr>
+            </w:pPr>
+          </w:p>
+        </w:tc>
+        <w:tc>
+          <w:tcPr>
+            <w:tcW w:w="1843" w:type="dxa"/>
+            <w:shd w:val="clear" w:color="auto" w:fill="072B62" w:themeFill="background2" w:themeFillShade="40"/>
+          </w:tcPr>
+          <w:p>
+            <w:pPr>
+              <w:pStyle w:val="ListParagraph"/>
+              <w:ind w:left="0"/>
+              <w:jc w:val="both"/>
+              <w:rPr>
+                <w:b/>
+                <w:bCs/>
+              </w:rPr>
+            </w:pPr>
+            <w:r>
+              <w:rPr>
+                <w:b/>
+                <w:bCs/>
+              </w:rPr>
+              <w:t>Documents</w:t>
+            </w:r>
+          </w:p>
+        </w:tc>
+        <w:tc>
+          <w:tcPr>
+            <w:tcW w:w="6237" w:type="dxa"/>
+            <w:shd w:val="clear" w:color="auto" w:fill="072B62" w:themeFill="background2" w:themeFillShade="40"/>
+          </w:tcPr>
+          <w:p>
+            <w:pPr>
+              <w:pStyle w:val="ListParagraph"/>
+              <w:ind w:left="0"/>
+              <w:jc w:val="both"/>
+              <w:rPr>
+                <w:b/>
+                <w:bCs/>
+              </w:rPr>
+            </w:pPr>
+            <w:r>
+              <w:rPr>
+                <w:b/>
+                <w:bCs/>
+              </w:rPr>
+              <w:t>Details</w:t>
+            </w:r>
+          </w:p>
+        </w:tc>
+      </w:tr>
+      <w:tr>
+        <w:tc>
+          <w:tcPr>
+            <w:tcW w:w="420" w:type="dxa"/>
+          </w:tcPr>
+          <w:p>
+            <w:pPr>
+              <w:pStyle w:val="ListParagraph"/>
+              <w:ind w:left="0"/>
+              <w:jc w:val="both"/>
+              <w:rPr>
+                <w:b/>
+                <w:bCs/>
+              </w:rPr>
+            </w:pPr>
+            <w:r>
+              <w:rPr>
+                <w:b/>
+                <w:bCs/>
+              </w:rPr>
+              <w:t>1</w:t>
+            </w:r>
+          </w:p>
+        </w:tc>
+        <w:tc>
+          <w:tcPr>
+            <w:tcW w:w="1843" w:type="dxa"/>
+          </w:tcPr>
+          <w:p>
+            <w:pPr>
+              <w:pStyle w:val="ListParagraph"/>
+              <w:ind w:left="0"/>
+              <w:rPr>
+                <w:b/>
+                <w:bCs/>
+              </w:rPr>
+            </w:pPr>
+            <w:r>
+              <w:rPr>
+                <w:b/>
+                <w:bCs/>
+              </w:rPr>
+              <w:t>Project Plan</w:t>
+            </w:r>
+          </w:p>
+        </w:tc>
+        <w:tc>
+          <w:tcPr>
+            <w:tcW w:w="6237" w:type="dxa"/>
+          </w:tcPr>
+          <w:p>
+            <w:r>
+              <w:t xml:space="preserve">Details the plan for the </w:t>
+            </w:r>
+            <w:r>
+              <w:t>project containing the following:</w:t>
+            </w:r>
+            <w:r>
+              <w:t xml:space="preserve"> </w:t>
+            </w:r>
+          </w:p>
+          <w:p>
+            <w:pPr>
+              <w:pStyle w:val="ListParagraph"/>
+              <w:numPr>
+                <w:ilvl w:val="0"/>
+                <w:numId w:val="11"/>
+              </w:numPr>
+              <w:ind w:left="599"/>
+            </w:pPr>
+            <w:r>
+              <w:t>Overview of the project</w:t>
+            </w:r>
+          </w:p>
+          <w:p>
+            <w:pPr>
+              <w:pStyle w:val="ListParagraph"/>
+              <w:numPr>
+                <w:ilvl w:val="0"/>
+                <w:numId w:val="13"/>
+              </w:numPr>
+              <w:ind w:left="884" w:hanging="152"/>
+            </w:pPr>
+            <w:r>
+              <w:t>Background</w:t>
+            </w:r>
+          </w:p>
+          <w:p>
+            <w:pPr>
+              <w:pStyle w:val="ListParagraph"/>
+              <w:numPr>
+                <w:ilvl w:val="0"/>
+                <w:numId w:val="13"/>
+              </w:numPr>
+              <w:ind w:left="884" w:hanging="152"/>
+            </w:pPr>
+            <w:r>
+              <w:t>Scope</w:t>
+            </w:r>
+          </w:p>
+          <w:p>
+            <w:pPr>
+              <w:pStyle w:val="ListParagraph"/>
+              <w:numPr>
+                <w:ilvl w:val="0"/>
+                <w:numId w:val="13"/>
+              </w:numPr>
+              <w:ind w:left="884" w:hanging="152"/>
+            </w:pPr>
+            <w:r>
+              <w:t>Document Contents</w:t>
+            </w:r>
+          </w:p>
+          <w:p>
+            <w:pPr>
+              <w:pStyle w:val="ListParagraph"/>
+              <w:numPr>
+                <w:ilvl w:val="0"/>
+                <w:numId w:val="11"/>
+              </w:numPr>
+              <w:ind w:left="599"/>
+            </w:pPr>
+            <w:r>
+              <w:t xml:space="preserve">Phase-Based Work Breakdown Structure (WBS). </w:t>
+            </w:r>
+          </w:p>
+          <w:p>
+            <w:pPr>
+              <w:pStyle w:val="ListParagraph"/>
+              <w:numPr>
+                <w:ilvl w:val="0"/>
+                <w:numId w:val="11"/>
+              </w:numPr>
+              <w:ind w:left="599"/>
+            </w:pPr>
+            <w:r>
+              <w:t xml:space="preserve">Activity Definition and Estimation </w:t>
+            </w:r>
+            <w:r>
+              <w:t xml:space="preserve">showing </w:t>
+            </w:r>
+            <w:r>
+              <w:t>d</w:t>
+            </w:r>
+            <w:r>
+              <w:t>etailed steps of the WBS</w:t>
+            </w:r>
+            <w:r>
+              <w:t xml:space="preserve"> </w:t>
+            </w:r>
+            <w:r>
+              <w:t>and</w:t>
+            </w:r>
+            <w:r>
+              <w:t xml:space="preserve"> corresponding </w:t>
+            </w:r>
+            <w:proofErr w:type="gramStart"/>
+            <w:r>
+              <w:t>timelines</w:t>
+            </w:r>
+            <w:proofErr w:type="gramEnd"/>
+          </w:p>
+          <w:p>
+            <w:pPr>
+              <w:pStyle w:val="ListParagraph"/>
+              <w:numPr>
+                <w:ilvl w:val="0"/>
+                <w:numId w:val="11"/>
+              </w:numPr>
+              <w:ind w:left="599"/>
+            </w:pPr>
+            <w:r>
+              <w:t>Project Gantt Chart showing the schedule with corresponding critical path</w:t>
+            </w:r>
+          </w:p>
+        </w:tc>
+      </w:tr>
+      <w:tr>
+        <w:tc>
+          <w:tcPr>
+            <w:tcW w:w="420" w:type="dxa"/>
+          </w:tcPr>
+          <w:p>
+            <w:pPr>
+              <w:pStyle w:val="ListParagraph"/>
+              <w:ind w:left="0"/>
+              <w:jc w:val="both"/>
+              <w:rPr>
+                <w:b/>
+                <w:bCs/>
+              </w:rPr>
+            </w:pPr>
+            <w:r>
+              <w:rPr>
+                <w:b/>
+                <w:bCs/>
+              </w:rPr>
+              <w:t>2</w:t>
+            </w:r>
+          </w:p>
+        </w:tc>
+        <w:tc>
+          <w:tcPr>
+            <w:tcW w:w="1843" w:type="dxa"/>
+          </w:tcPr>
+          <w:p>
+            <w:pPr>
+              <w:pStyle w:val="ListParagraph"/>
+              <w:ind w:left="0"/>
+              <w:rPr>
+                <w:b/>
+                <w:bCs/>
+              </w:rPr>
+            </w:pPr>
+            <w:r>
+              <w:rPr>
+                <w:b/>
+                <w:bCs/>
+              </w:rPr>
+              <w:t>Gantt Chart</w:t>
+            </w:r>
+          </w:p>
+        </w:tc>
+        <w:tc>
+          <w:tcPr>
+            <w:tcW w:w="6237" w:type="dxa"/>
+          </w:tcPr>
+          <w:p>
+            <w:pPr>
+              <w:pStyle w:val="ListParagraph"/>
+              <w:ind w:left="0"/>
+            </w:pPr>
+            <w:r>
+              <w:t>Project Gantt Chart in Excel file</w:t>
+            </w:r>
+          </w:p>
+        </w:tc>
+      </w:tr>
+      <w:tr>
+        <w:tc>
+          <w:tcPr>
+            <w:tcW w:w="420" w:type="dxa"/>
+          </w:tcPr>
+          <w:p>
+            <w:pPr>
+              <w:pStyle w:val="ListParagraph"/>
+              <w:ind w:left="0"/>
+              <w:jc w:val="both"/>
+              <w:rPr>
+                <w:b/>
+                <w:bCs/>
+              </w:rPr>
+            </w:pPr>
+            <w:r>
+              <w:rPr>
+                <w:b/>
+                <w:bCs/>
+              </w:rPr>
+              <w:t>3</w:t>
+            </w:r>
+          </w:p>
+        </w:tc>
+        <w:tc>
+          <w:tcPr>
+            <w:tcW w:w="1843" w:type="dxa"/>
+          </w:tcPr>
+          <w:p>
+            <w:pPr>
+              <w:pStyle w:val="ListParagraph"/>
+              <w:ind w:left="0"/>
+              <w:rPr>
+                <w:b/>
+                <w:bCs/>
+              </w:rPr>
+            </w:pPr>
+            <w:r>
+              <w:rPr>
+                <w:b/>
+                <w:bCs/>
+              </w:rPr>
+              <w:t>Software Design Documents</w:t>
+            </w:r>
+          </w:p>
+        </w:tc>
+        <w:tc>
+          <w:tcPr>
+            <w:tcW w:w="6237" w:type="dxa"/>
+          </w:tcPr>
+          <w:p>
+            <w:pPr>
+              <w:pStyle w:val="ListParagraph"/>
+              <w:ind w:left="0"/>
+            </w:pPr>
+            <w:r>
+              <w:t>D</w:t>
+            </w:r>
+            <w:r>
+              <w:t>ocument to help the software development team understand the requirement:</w:t>
+            </w:r>
+          </w:p>
+          <w:p>
+            <w:pPr>
+              <w:pStyle w:val="ListParagraph"/>
+              <w:numPr>
+                <w:ilvl w:val="0"/>
+                <w:numId w:val="12"/>
+              </w:numPr>
+              <w:ind w:left="600"/>
+            </w:pPr>
+            <w:r>
+              <w:t>System Vision Document</w:t>
+            </w:r>
+          </w:p>
+          <w:p>
+            <w:pPr>
+              <w:pStyle w:val="ListParagraph"/>
+              <w:numPr>
+                <w:ilvl w:val="0"/>
+                <w:numId w:val="14"/>
+              </w:numPr>
+              <w:ind w:left="742" w:hanging="153"/>
+            </w:pPr>
+            <w:r>
+              <w:t>Background</w:t>
+            </w:r>
+          </w:p>
+          <w:p>
+            <w:pPr>
+              <w:pStyle w:val="ListParagraph"/>
+              <w:numPr>
+                <w:ilvl w:val="0"/>
+                <w:numId w:val="14"/>
+              </w:numPr>
+              <w:ind w:left="742" w:hanging="153"/>
+            </w:pPr>
+            <w:r>
+              <w:t>System Overview</w:t>
+            </w:r>
+          </w:p>
+          <w:p>
+            <w:pPr>
+              <w:pStyle w:val="ListParagraph"/>
+              <w:numPr>
+                <w:ilvl w:val="0"/>
+                <w:numId w:val="14"/>
+              </w:numPr>
+              <w:ind w:left="742" w:hanging="153"/>
+            </w:pPr>
+            <w:r>
+              <w:t>Potential Benefits</w:t>
+            </w:r>
+          </w:p>
+          <w:p>
+            <w:pPr>
+              <w:pStyle w:val="ListParagraph"/>
+              <w:numPr>
+                <w:ilvl w:val="0"/>
+                <w:numId w:val="12"/>
+              </w:numPr>
+              <w:ind w:left="600"/>
+            </w:pPr>
+            <w:r>
+              <w:t>Requirements</w:t>
+            </w:r>
+          </w:p>
+          <w:p>
+            <w:pPr>
+              <w:pStyle w:val="ListParagraph"/>
+              <w:numPr>
+                <w:ilvl w:val="0"/>
+                <w:numId w:val="15"/>
+              </w:numPr>
+              <w:ind w:left="742" w:hanging="153"/>
+            </w:pPr>
+            <w:r>
+              <w:t>User</w:t>
+            </w:r>
+            <w:r>
+              <w:t xml:space="preserve"> requirements</w:t>
+            </w:r>
+          </w:p>
+          <w:p>
+            <w:pPr>
+              <w:pStyle w:val="ListParagraph"/>
+              <w:numPr>
+                <w:ilvl w:val="0"/>
+                <w:numId w:val="15"/>
+              </w:numPr>
+              <w:ind w:left="742" w:hanging="153"/>
+            </w:pPr>
+            <w:r>
+              <w:t>Software</w:t>
+            </w:r>
+            <w:r>
+              <w:t xml:space="preserve"> requirements</w:t>
+            </w:r>
+          </w:p>
+          <w:p>
+            <w:pPr>
+              <w:pStyle w:val="ListParagraph"/>
+              <w:numPr>
+                <w:ilvl w:val="0"/>
+                <w:numId w:val="15"/>
+              </w:numPr>
+              <w:ind w:left="742" w:hanging="153"/>
+            </w:pPr>
+            <w:r>
+              <w:t xml:space="preserve">Use Cases with corresponding use case </w:t>
+            </w:r>
+            <w:proofErr w:type="gramStart"/>
+            <w:r>
+              <w:t>diagram</w:t>
+            </w:r>
+            <w:proofErr w:type="gramEnd"/>
+          </w:p>
+          <w:p>
+            <w:pPr>
+              <w:pStyle w:val="ListParagraph"/>
+              <w:numPr>
+                <w:ilvl w:val="0"/>
+                <w:numId w:val="12"/>
+              </w:numPr>
+              <w:ind w:left="600"/>
+            </w:pPr>
+            <w:r>
+              <w:t>S</w:t>
+            </w:r>
+            <w:r>
+              <w:t>ystem Components and S</w:t>
+            </w:r>
+            <w:r>
+              <w:t>oftware Design</w:t>
+            </w:r>
+          </w:p>
+          <w:p>
+            <w:pPr>
+              <w:pStyle w:val="ListParagraph"/>
+              <w:numPr>
+                <w:ilvl w:val="0"/>
+                <w:numId w:val="16"/>
+              </w:numPr>
+              <w:ind w:left="742" w:hanging="153"/>
+            </w:pPr>
+            <w:r>
+              <w:t>Software Design</w:t>
+            </w:r>
+          </w:p>
+          <w:p>
+            <w:pPr>
+              <w:pStyle w:val="ListParagraph"/>
+              <w:numPr>
+                <w:ilvl w:val="0"/>
+                <w:numId w:val="16"/>
+              </w:numPr>
+              <w:ind w:left="742" w:hanging="153"/>
+            </w:pPr>
+            <w:r>
+              <w:t>System Components</w:t>
+            </w:r>
+            <w:r>
+              <w:t xml:space="preserve"> which </w:t>
+            </w:r>
+            <w:proofErr w:type="gramStart"/>
+            <w:r>
+              <w:t>includes</w:t>
+            </w:r>
+            <w:proofErr w:type="gramEnd"/>
+            <w:r>
+              <w:t xml:space="preserve"> functions, </w:t>
+            </w:r>
+            <w:r>
+              <w:t xml:space="preserve">data structures / data sources, </w:t>
+            </w:r>
+            <w:r>
+              <w:t xml:space="preserve">and </w:t>
+            </w:r>
+            <w:r>
+              <w:t>pseudo</w:t>
+            </w:r>
+            <w:r>
+              <w:t>codes for a</w:t>
+            </w:r>
+            <w:r>
+              <w:t>ll non-standard</w:t>
+            </w:r>
+            <w:r>
+              <w:t xml:space="preserve"> / </w:t>
+            </w:r>
+            <w:r>
+              <w:t>non-trivial</w:t>
+            </w:r>
+            <w:r>
+              <w:t xml:space="preserve"> algorithms that operate on the data structures</w:t>
+            </w:r>
+            <w:r>
+              <w:t>.</w:t>
+            </w:r>
+          </w:p>
+        </w:tc>
+      </w:tr>
+      <w:tr>
+        <w:tc>
+          <w:tcPr>
+            <w:tcW w:w="420" w:type="dxa"/>
+          </w:tcPr>
+          <w:p>
+            <w:pPr>
+              <w:pStyle w:val="ListParagraph"/>
+              <w:ind w:left="0"/>
+              <w:jc w:val="both"/>
+              <w:rPr>
+                <w:b/>
+                <w:bCs/>
+              </w:rPr>
+            </w:pPr>
+            <w:r>
+              <w:rPr>
+                <w:b/>
+                <w:bCs/>
+              </w:rPr>
+              <w:t>4</w:t>
+            </w:r>
+          </w:p>
+        </w:tc>
+        <w:tc>
+          <w:tcPr>
+            <w:tcW w:w="1843" w:type="dxa"/>
+          </w:tcPr>
+          <w:p>
+            <w:pPr>
+              <w:pStyle w:val="ListParagraph"/>
+              <w:ind w:left="0"/>
+              <w:rPr>
+                <w:b/>
+                <w:bCs/>
+              </w:rPr>
+            </w:pPr>
+            <w:r>
+              <w:rPr>
+                <w:b/>
+                <w:bCs/>
+              </w:rPr>
+              <w:t>Git Log in .txt file</w:t>
+            </w:r>
+          </w:p>
+        </w:tc>
+        <w:tc>
+          <w:tcPr>
+            <w:tcW w:w="6237" w:type="dxa"/>
+          </w:tcPr>
+          <w:p>
+            <w:pPr>
+              <w:pStyle w:val="ListParagraph"/>
+              <w:ind w:left="0"/>
+            </w:pPr>
+            <w:r>
+              <w:t>V</w:t>
+            </w:r>
+            <w:r>
+              <w:t>ersion</w:t>
+            </w:r>
+            <w:r>
+              <w:t xml:space="preserve"> control to help keep track of the changes made to the documents throughout the project.</w:t>
+            </w:r>
+          </w:p>
+        </w:tc>
+      </w:tr>
+      <w:tr>
+        <w:tc>
+          <w:tcPr>
+            <w:tcW w:w="420" w:type="dxa"/>
+          </w:tcPr>
+          <w:p>
+            <w:pPr>
+              <w:pStyle w:val="ListParagraph"/>
+              <w:ind w:left="0"/>
+              <w:jc w:val="both"/>
+              <w:rPr>
+                <w:b/>
+                <w:bCs/>
+              </w:rPr>
+            </w:pPr>
+            <w:r>
+              <w:rPr>
+                <w:b/>
+                <w:bCs/>
+              </w:rPr>
+              <w:t>5</w:t>
+            </w:r>
+          </w:p>
+        </w:tc>
+        <w:tc>
+          <w:tcPr>
+            <w:tcW w:w="1843" w:type="dxa"/>
+          </w:tcPr>
+          <w:p>
+            <w:pPr>
+              <w:pStyle w:val="ListParagraph"/>
+              <w:ind w:left="0"/>
+              <w:rPr>
+                <w:b/>
+                <w:bCs/>
+              </w:rPr>
+            </w:pPr>
+            <w:r>
+              <w:rPr>
+                <w:b/>
+                <w:bCs/>
+              </w:rPr>
+              <w:t>Py</w:t>
+            </w:r>
+            <w:r>
+              <w:rPr>
+                <w:b/>
+                <w:bCs/>
+              </w:rPr>
+              <w:t>t</w:t>
+            </w:r>
+            <w:r>
+              <w:rPr>
+                <w:b/>
+                <w:bCs/>
+              </w:rPr>
+              <w:t>hon</w:t>
+            </w:r>
+            <w:r>
+              <w:rPr>
+                <w:b/>
+                <w:bCs/>
+              </w:rPr>
+              <w:t xml:space="preserve"> codes in </w:t>
+            </w:r>
+            <w:r>
+              <w:rPr>
+                <w:b/>
+                <w:bCs/>
+              </w:rPr>
+              <w:t>.</w:t>
+            </w:r>
+            <w:proofErr w:type="spellStart"/>
+            <w:r>
+              <w:rPr>
+                <w:b/>
+                <w:bCs/>
+              </w:rPr>
+              <w:t>py</w:t>
+            </w:r>
+            <w:proofErr w:type="spellEnd"/>
+            <w:r>
+              <w:rPr>
+                <w:b/>
+                <w:bCs/>
+              </w:rPr>
+              <w:t xml:space="preserve"> file</w:t>
+            </w:r>
+          </w:p>
+        </w:tc>
+        <w:tc>
+          <w:tcPr>
+            <w:tcW w:w="6237" w:type="dxa"/>
+          </w:tcPr>
+          <w:p>
+            <w:pPr>
+              <w:pStyle w:val="ListParagraph"/>
+              <w:ind w:left="0"/>
+            </w:pPr>
+            <w:r>
+              <w:t>Codes used for the software</w:t>
+            </w:r>
+          </w:p>
+        </w:tc>
+      </w:tr>
+      <w:tr>
+        <w:tc>
+          <w:tcPr>
+            <w:tcW w:w="420" w:type="dxa"/>
+          </w:tcPr>
+          <w:p>
+            <w:pPr>
+              <w:pStyle w:val="ListParagraph"/>
+              <w:ind w:left="0"/>
+              <w:jc w:val="both"/>
+              <w:rPr>
+                <w:b/>
+                <w:bCs/>
+              </w:rPr>
+            </w:pPr>
+            <w:r>
+              <w:rPr>
+                <w:b/>
+                <w:bCs/>
+              </w:rPr>
+              <w:t>6</w:t>
+            </w:r>
+          </w:p>
+        </w:tc>
+        <w:tc>
+          <w:tcPr>
+            <w:tcW w:w="1843" w:type="dxa"/>
+          </w:tcPr>
+          <w:p>
+            <w:pPr>
+              <w:pStyle w:val="ListParagraph"/>
+              <w:ind w:left="0"/>
+              <w:rPr>
+                <w:b/>
+                <w:bCs/>
+              </w:rPr>
+            </w:pPr>
+            <w:r>
+              <w:rPr>
+                <w:b/>
+                <w:bCs/>
+              </w:rPr>
+              <w:t>User Manual</w:t>
+            </w:r>
+          </w:p>
+        </w:tc>
+        <w:tc>
+          <w:tcPr>
+            <w:tcW w:w="6237" w:type="dxa"/>
+          </w:tcPr>
+          <w:p>
+            <w:pPr>
+              <w:pStyle w:val="ListParagraph"/>
+              <w:ind w:left="0"/>
+            </w:pPr>
+            <w:r>
+              <w:t>Detailed description of how to use the software</w:t>
+            </w:r>
+          </w:p>
+        </w:tc>
+      </w:tr>
+      <w:tr>
+        <w:tc>
+          <w:tcPr>
+            <w:tcW w:w="420" w:type="dxa"/>
+          </w:tcPr>
+          <w:p>
+            <w:pPr>
+              <w:pStyle w:val="ListParagraph"/>
+              <w:ind w:left="0"/>
+              <w:jc w:val="both"/>
+              <w:rPr>
+                <w:b/>
+                <w:bCs/>
+              </w:rPr>
+            </w:pPr>
+            <w:r>
+              <w:rPr>
+                <w:b/>
+                <w:bCs/>
+              </w:rPr>
+              <w:t>7</w:t>
+            </w:r>
+          </w:p>
+        </w:tc>
+        <w:tc>
+          <w:tcPr>
+            <w:tcW w:w="1843" w:type="dxa"/>
+          </w:tcPr>
+          <w:p>
+            <w:pPr>
+              <w:pStyle w:val="ListParagraph"/>
+              <w:ind w:left="0"/>
+              <w:rPr>
+                <w:b/>
+                <w:bCs/>
+              </w:rPr>
+            </w:pPr>
+            <w:r>
+              <w:rPr>
+                <w:b/>
+                <w:bCs/>
+              </w:rPr>
+              <w:t>Software Testing Report</w:t>
+            </w:r>
+          </w:p>
+        </w:tc>
+        <w:tc>
+          <w:tcPr>
+            <w:tcW w:w="6237" w:type="dxa"/>
+          </w:tcPr>
+          <w:p>
+            <w:pPr>
+              <w:pStyle w:val="ListParagraph"/>
+              <w:ind w:left="0"/>
+            </w:pPr>
+            <w:r>
+              <w:t xml:space="preserve">Details of the tests </w:t>
+            </w:r>
+            <w:proofErr w:type="gramStart"/>
+            <w:r>
+              <w:t>conducted;</w:t>
+            </w:r>
+            <w:proofErr w:type="gramEnd"/>
+          </w:p>
+          <w:p>
+            <w:pPr>
+              <w:pStyle w:val="ListParagraph"/>
+              <w:numPr>
+                <w:ilvl w:val="0"/>
+                <w:numId w:val="17"/>
+              </w:numPr>
+            </w:pPr>
+            <w:r>
+              <w:t>Unit tests</w:t>
+            </w:r>
+          </w:p>
+          <w:p>
+            <w:pPr>
+              <w:pStyle w:val="ListParagraph"/>
+              <w:numPr>
+                <w:ilvl w:val="0"/>
+                <w:numId w:val="17"/>
+              </w:numPr>
+            </w:pPr>
+            <w:r>
+              <w:t>Coverage report</w:t>
+            </w:r>
+          </w:p>
+          <w:p>
+            <w:pPr>
+              <w:pStyle w:val="ListParagraph"/>
+              <w:numPr>
+                <w:ilvl w:val="0"/>
+                <w:numId w:val="17"/>
+              </w:numPr>
+            </w:pPr>
+            <w:r>
+              <w:t>Requirements Acceptance testing</w:t>
+            </w:r>
+          </w:p>
+        </w:tc>
+      </w:tr>
+      <w:tr>
+        <w:tc>
+          <w:tcPr>
+            <w:tcW w:w="420" w:type="dxa"/>
+          </w:tcPr>
+          <w:p>
+            <w:pPr>
+              <w:pStyle w:val="ListParagraph"/>
+              <w:ind w:left="0"/>
+              <w:jc w:val="both"/>
+              <w:rPr>
+                <w:b/>
+                <w:bCs/>
+              </w:rPr>
+            </w:pPr>
+            <w:r>
+              <w:rPr>
+                <w:b/>
+                <w:bCs/>
+              </w:rPr>
+              <w:t>8</w:t>
+            </w:r>
+          </w:p>
+        </w:tc>
+        <w:tc>
+          <w:tcPr>
+            <w:tcW w:w="1843" w:type="dxa"/>
+          </w:tcPr>
+          <w:p>
+            <w:pPr>
+              <w:pStyle w:val="ListParagraph"/>
+              <w:ind w:left="0"/>
+              <w:rPr>
+                <w:b/>
+                <w:bCs/>
+              </w:rPr>
+            </w:pPr>
+            <w:r>
+              <w:rPr>
+                <w:b/>
+                <w:bCs/>
+              </w:rPr>
+              <w:t>Executive Summary</w:t>
+            </w:r>
+          </w:p>
+        </w:tc>
+        <w:tc>
+          <w:tcPr>
+            <w:tcW w:w="6237" w:type="dxa"/>
+          </w:tcPr>
+          <w:p>
+            <w:pPr>
+              <w:pStyle w:val="ListParagraph"/>
+              <w:ind w:left="0"/>
+            </w:pPr>
+            <w:r>
+              <w:t>A</w:t>
+            </w:r>
+            <w:r>
+              <w:t xml:space="preserve"> summary of the final output’s </w:t>
+            </w:r>
+            <w:r>
+              <w:t>capabilities</w:t>
+            </w:r>
+          </w:p>
+        </w:tc>
+      </w:tr>
+    </w:tbl>
+    <w:p>
+      <w:pPr>
+        <w:pStyle w:val="ListParagraph"/>
+        <w:spacing w:after="0" w:line="240" w:lineRule="auto"/>
+        <w:ind w:left="709"/>
+        <w:jc w:val="both"/>
+      </w:pPr>
+    </w:p>
+    <w:p>
+      <w:pPr>
+        <w:pStyle w:val="ListParagraph"/>
+        <w:spacing w:after="0" w:line="240" w:lineRule="auto"/>
+        <w:ind w:left="709"/>
+        <w:jc w:val="both"/>
+      </w:pPr>
+    </w:p>
+    <w:p>
+      <w:pPr>
+        <w:spacing w:after="0" w:line="240" w:lineRule="auto"/>
+      </w:pPr>
+    </w:p>
+    <w:p>
+      <w:pPr>
+        <w:spacing w:after="0" w:line="240" w:lineRule="auto"/>
+      </w:pPr>
       <w:r>
         <w:br w:type="page"/>
       </w:r>
@@ -1394,27 +2558,42 @@
           <w:ilvl w:val="0"/>
           <w:numId w:val="2"/>
         </w:numPr>
-      </w:pPr>
-      <w:bookmarkStart w:id="3" w:name="_Toc46748291"/>
+        <w:spacing w:before="0" w:line="240" w:lineRule="auto"/>
+      </w:pPr>
+      <w:bookmarkStart w:id="4" w:name="_Toc144640887"/>
       <w:r>
         <w:lastRenderedPageBreak/>
         <w:t>Work Breakdown Structure</w:t>
       </w:r>
-      <w:bookmarkEnd w:id="3"/>
-    </w:p>
-    <w:p>
+      <w:bookmarkEnd w:id="4"/>
+    </w:p>
+    <w:p>
+      <w:pPr>
+        <w:spacing w:after="0" w:line="240" w:lineRule="auto"/>
+        <w:ind w:left="567"/>
+      </w:pPr>
+    </w:p>
+    <w:p>
+      <w:pPr>
+        <w:spacing w:after="0" w:line="240" w:lineRule="auto"/>
+        <w:ind w:left="567"/>
+      </w:pPr>
       <w:r>
         <w:t xml:space="preserve">WBS is based on Activity Definition &amp;Estimation </w:t>
       </w:r>
     </w:p>
     <w:p>
+      <w:pPr>
+        <w:spacing w:after="0" w:line="240" w:lineRule="auto"/>
+        <w:ind w:left="567"/>
+      </w:pPr>
       <w:r>
         <w:rPr>
           <w:noProof/>
         </w:rPr>
         <w:drawing>
-          <wp:inline distT="0" distB="0" distL="0" distR="0" wp14:anchorId="5610E57E" wp14:editId="0CE42E65">
-            <wp:extent cx="5731510" cy="3178175"/>
+          <wp:inline distT="0" distB="0" distL="0" distR="0" wp14:anchorId="5610E57E" wp14:editId="1F460B38">
+            <wp:extent cx="4577192" cy="2538095"/>
             <wp:effectExtent l="0" t="0" r="0" b="0"/>
             <wp:docPr id="1571972142" name="Picture 1" descr="A diagram of a project&#10;&#10;Description automatically generated"/>
             <wp:cNvGraphicFramePr>
@@ -1428,7 +2607,7 @@
                     <pic:cNvPicPr/>
                   </pic:nvPicPr>
                   <pic:blipFill>
-                    <a:blip r:embed="rId9"/>
+                    <a:blip r:embed="rId8"/>
                     <a:stretch>
                       <a:fillRect/>
                     </a:stretch>
@@ -1436,7 +2615,7 @@
                   <pic:spPr>
                     <a:xfrm>
                       <a:off x="0" y="0"/>
-                      <a:ext cx="5731510" cy="3178175"/>
+                      <a:ext cx="4577192" cy="2538095"/>
                     </a:xfrm>
                     <a:prstGeom prst="rect">
                       <a:avLst/>
@@ -1451,52 +2630,78 @@
     </w:p>
     <w:p>
       <w:pPr>
+        <w:spacing w:after="0" w:line="240" w:lineRule="auto"/>
+        <w:ind w:left="567"/>
         <w:jc w:val="both"/>
         <w:rPr>
           <w:i/>
           <w:color w:val="FF0000"/>
         </w:rPr>
       </w:pPr>
-      <w:r>
+    </w:p>
+    <w:p>
+      <w:pPr>
+        <w:spacing w:after="0" w:line="240" w:lineRule="auto"/>
+        <w:ind w:left="567"/>
+        <w:jc w:val="both"/>
         <w:rPr>
           <w:i/>
           <w:color w:val="FF0000"/>
         </w:rPr>
-        <w:t xml:space="preserve">This section should include the work breakdown structure for the whole project. The elements from the WBS should </w:t>
-      </w:r>
+      </w:pPr>
       <w:r>
         <w:rPr>
           <w:i/>
           <w:color w:val="FF0000"/>
         </w:rPr>
-        <w:t>be used to generate</w:t>
+        <w:t xml:space="preserve">This section should include the work breakdown structure for the whole project. The elements from the WBS should </w:t>
       </w:r>
       <w:r>
         <w:rPr>
           <w:i/>
           <w:color w:val="FF0000"/>
         </w:rPr>
-        <w:t xml:space="preserve"> your activity definition and those activities should then be scheduled in the Gantt Chart</w:t>
+        <w:t>be used to generate</w:t>
       </w:r>
       <w:r>
         <w:rPr>
           <w:i/>
           <w:color w:val="FF0000"/>
         </w:rPr>
-        <w:t xml:space="preserve">. Remember to consider ALL project activities – anything you do or will need to do should be included in the </w:t>
-      </w:r>
-      <w:proofErr w:type="gramStart"/>
+        <w:t xml:space="preserve"> your activity definition and those activities should then be scheduled in the Gantt Chart</w:t>
+      </w:r>
       <w:r>
         <w:rPr>
           <w:i/>
           <w:color w:val="FF0000"/>
         </w:rPr>
+        <w:t xml:space="preserve">. Remember to consider ALL project activities – anything you do or will need to do should be included in the </w:t>
+      </w:r>
+      <w:proofErr w:type="gramStart"/>
+      <w:r>
+        <w:rPr>
+          <w:i/>
+          <w:color w:val="FF0000"/>
+        </w:rPr>
         <w:t>WBS</w:t>
       </w:r>
       <w:proofErr w:type="gramEnd"/>
     </w:p>
     <w:p>
       <w:pPr>
+        <w:spacing w:after="0" w:line="240" w:lineRule="auto"/>
+        <w:ind w:left="567"/>
+        <w:jc w:val="both"/>
+        <w:rPr>
+          <w:i/>
+          <w:color w:val="FF0000"/>
+        </w:rPr>
+      </w:pPr>
+    </w:p>
+    <w:p>
+      <w:pPr>
+        <w:spacing w:after="0" w:line="240" w:lineRule="auto"/>
+        <w:ind w:left="567"/>
         <w:jc w:val="both"/>
         <w:rPr>
           <w:b/>
@@ -1578,28 +2783,44 @@
     </w:p>
     <w:p>
       <w:pPr>
+        <w:spacing w:after="0" w:line="240" w:lineRule="auto"/>
+        <w:ind w:left="567"/>
         <w:jc w:val="both"/>
         <w:rPr>
           <w:i/>
           <w:color w:val="FF0000"/>
         </w:rPr>
       </w:pPr>
-      <w:r>
+    </w:p>
+    <w:p>
+      <w:pPr>
+        <w:spacing w:after="0" w:line="240" w:lineRule="auto"/>
+        <w:ind w:left="567"/>
+        <w:jc w:val="both"/>
         <w:rPr>
           <w:i/>
           <w:color w:val="FF0000"/>
         </w:rPr>
-        <w:t>You do NOT need to do a WBS Dictionary for this project – the activity definition (whilst slightly different) will suffice.</w:t>
-      </w:r>
+      </w:pPr>
       <w:r>
         <w:rPr>
           <w:i/>
           <w:color w:val="FF0000"/>
         </w:rPr>
+        <w:t>You do NOT need to do a WBS Dictionary for this project – the activity definition (whilst slightly different) will suffice.</w:t>
+      </w:r>
+      <w:r>
+        <w:rPr>
+          <w:i/>
+          <w:color w:val="FF0000"/>
+        </w:rPr>
         <w:t xml:space="preserve"> The WBS is focussed on SCOPE. The Activity definition is focussed on TIME.</w:t>
       </w:r>
     </w:p>
     <w:p>
+      <w:pPr>
+        <w:spacing w:after="0" w:line="240" w:lineRule="auto"/>
+      </w:pPr>
       <w:r>
         <w:br w:type="page"/>
       </w:r>
@@ -1611,8 +2832,9 @@
           <w:ilvl w:val="0"/>
           <w:numId w:val="2"/>
         </w:numPr>
-      </w:pPr>
-      <w:bookmarkStart w:id="4" w:name="_Toc46748292"/>
+        <w:spacing w:before="0" w:line="240" w:lineRule="auto"/>
+      </w:pPr>
+      <w:bookmarkStart w:id="5" w:name="_Toc144640888"/>
       <w:r>
         <w:lastRenderedPageBreak/>
         <w:t>Activity Definition</w:t>
@@ -1620,10 +2842,347 @@
       <w:r>
         <w:t xml:space="preserve"> &amp; Estimation</w:t>
       </w:r>
-      <w:bookmarkEnd w:id="4"/>
-    </w:p>
-    <w:p>
-      <w:pPr>
+      <w:bookmarkEnd w:id="5"/>
+    </w:p>
+    <w:p>
+      <w:pPr>
+        <w:spacing w:after="0" w:line="240" w:lineRule="auto"/>
+        <w:ind w:left="426"/>
+        <w:rPr>
+          <w:lang w:eastAsia="ko-KR"/>
+        </w:rPr>
+      </w:pPr>
+    </w:p>
+    <w:p>
+      <w:pPr>
+        <w:spacing w:after="0" w:line="240" w:lineRule="auto"/>
+        <w:ind w:left="426"/>
+        <w:rPr>
+          <w:lang w:eastAsia="ko-KR"/>
+        </w:rPr>
+      </w:pPr>
+      <w:r>
+        <w:rPr>
+          <w:lang w:eastAsia="ko-KR"/>
+        </w:rPr>
+        <w:t>To estimate time periods, periods of 1 day per period was used.</w:t>
+      </w:r>
+    </w:p>
+    <w:tbl>
+      <w:tblPr>
+        <w:tblStyle w:val="TableGrid"/>
+        <w:tblW w:w="0" w:type="auto"/>
+        <w:tblInd w:w="562" w:type="dxa"/>
+        <w:tblLook w:val="04A0" w:firstRow="1" w:lastRow="0" w:firstColumn="1" w:lastColumn="0" w:noHBand="0" w:noVBand="1"/>
+      </w:tblPr>
+      <w:tblGrid>
+        <w:gridCol w:w="567"/>
+        <w:gridCol w:w="1560"/>
+        <w:gridCol w:w="3118"/>
+        <w:gridCol w:w="1134"/>
+        <w:gridCol w:w="2075"/>
+      </w:tblGrid>
+      <w:tr>
+        <w:tc>
+          <w:tcPr>
+            <w:tcW w:w="567" w:type="dxa"/>
+            <w:shd w:val="clear" w:color="auto" w:fill="072B62" w:themeFill="background2" w:themeFillShade="40"/>
+          </w:tcPr>
+          <w:p>
+            <w:pPr>
+              <w:rPr>
+                <w:b/>
+                <w:bCs/>
+                <w:lang w:eastAsia="ko-KR"/>
+              </w:rPr>
+            </w:pPr>
+            <w:r>
+              <w:rPr>
+                <w:b/>
+                <w:bCs/>
+                <w:lang w:eastAsia="ko-KR"/>
+              </w:rPr>
+              <w:t>ID</w:t>
+            </w:r>
+          </w:p>
+        </w:tc>
+        <w:tc>
+          <w:tcPr>
+            <w:tcW w:w="1560" w:type="dxa"/>
+            <w:shd w:val="clear" w:color="auto" w:fill="072B62" w:themeFill="background2" w:themeFillShade="40"/>
+          </w:tcPr>
+          <w:p>
+            <w:pPr>
+              <w:rPr>
+                <w:b/>
+                <w:bCs/>
+                <w:lang w:eastAsia="ko-KR"/>
+              </w:rPr>
+            </w:pPr>
+            <w:r>
+              <w:rPr>
+                <w:b/>
+                <w:bCs/>
+                <w:lang w:eastAsia="ko-KR"/>
+              </w:rPr>
+              <w:t>Name</w:t>
+            </w:r>
+          </w:p>
+        </w:tc>
+        <w:tc>
+          <w:tcPr>
+            <w:tcW w:w="3118" w:type="dxa"/>
+            <w:shd w:val="clear" w:color="auto" w:fill="072B62" w:themeFill="background2" w:themeFillShade="40"/>
+          </w:tcPr>
+          <w:p>
+            <w:pPr>
+              <w:rPr>
+                <w:b/>
+                <w:bCs/>
+                <w:lang w:eastAsia="ko-KR"/>
+              </w:rPr>
+            </w:pPr>
+            <w:r>
+              <w:rPr>
+                <w:b/>
+                <w:bCs/>
+                <w:lang w:eastAsia="ko-KR"/>
+              </w:rPr>
+              <w:t>Description</w:t>
+            </w:r>
+          </w:p>
+        </w:tc>
+        <w:tc>
+          <w:tcPr>
+            <w:tcW w:w="1134" w:type="dxa"/>
+            <w:shd w:val="clear" w:color="auto" w:fill="072B62" w:themeFill="background2" w:themeFillShade="40"/>
+          </w:tcPr>
+          <w:p>
+            <w:pPr>
+              <w:rPr>
+                <w:b/>
+                <w:bCs/>
+                <w:lang w:eastAsia="ko-KR"/>
+              </w:rPr>
+            </w:pPr>
+            <w:r>
+              <w:rPr>
+                <w:b/>
+                <w:bCs/>
+                <w:lang w:eastAsia="ko-KR"/>
+              </w:rPr>
+              <w:t>Duration</w:t>
+            </w:r>
+          </w:p>
+        </w:tc>
+        <w:tc>
+          <w:tcPr>
+            <w:tcW w:w="2075" w:type="dxa"/>
+            <w:shd w:val="clear" w:color="auto" w:fill="072B62" w:themeFill="background2" w:themeFillShade="40"/>
+          </w:tcPr>
+          <w:p>
+            <w:pPr>
+              <w:rPr>
+                <w:b/>
+                <w:bCs/>
+                <w:lang w:eastAsia="ko-KR"/>
+              </w:rPr>
+            </w:pPr>
+            <w:r>
+              <w:rPr>
+                <w:b/>
+                <w:bCs/>
+                <w:lang w:eastAsia="ko-KR"/>
+              </w:rPr>
+              <w:t>Start/end</w:t>
+            </w:r>
+          </w:p>
+        </w:tc>
+      </w:tr>
+      <w:tr>
+        <w:tc>
+          <w:tcPr>
+            <w:tcW w:w="567" w:type="dxa"/>
+          </w:tcPr>
+          <w:p>
+            <w:pPr>
+              <w:rPr>
+                <w:lang w:eastAsia="ko-KR"/>
+              </w:rPr>
+            </w:pPr>
+            <w:r>
+              <w:rPr>
+                <w:lang w:eastAsia="ko-KR"/>
+              </w:rPr>
+              <w:t>1.a</w:t>
+            </w:r>
+          </w:p>
+        </w:tc>
+        <w:tc>
+          <w:tcPr>
+            <w:tcW w:w="1560" w:type="dxa"/>
+          </w:tcPr>
+          <w:p>
+            <w:pPr>
+              <w:rPr>
+                <w:lang w:eastAsia="ko-KR"/>
+              </w:rPr>
+            </w:pPr>
+            <w:r>
+              <w:rPr>
+                <w:lang w:eastAsia="ko-KR"/>
+              </w:rPr>
+              <w:t>Project background</w:t>
+            </w:r>
+          </w:p>
+        </w:tc>
+        <w:tc>
+          <w:tcPr>
+            <w:tcW w:w="3118" w:type="dxa"/>
+          </w:tcPr>
+          <w:p>
+            <w:pPr>
+              <w:rPr>
+                <w:lang w:eastAsia="ko-KR"/>
+              </w:rPr>
+            </w:pPr>
+            <w:r>
+              <w:rPr>
+                <w:lang w:eastAsia="ko-KR"/>
+              </w:rPr>
+              <w:t>Write the project background section. Include details on client history</w:t>
+            </w:r>
+          </w:p>
+        </w:tc>
+        <w:tc>
+          <w:tcPr>
+            <w:tcW w:w="1134" w:type="dxa"/>
+          </w:tcPr>
+          <w:p>
+            <w:pPr>
+              <w:rPr>
+                <w:lang w:eastAsia="ko-KR"/>
+              </w:rPr>
+            </w:pPr>
+            <w:r>
+              <w:rPr>
+                <w:lang w:eastAsia="ko-KR"/>
+              </w:rPr>
+              <w:t>1</w:t>
+            </w:r>
+          </w:p>
+        </w:tc>
+        <w:tc>
+          <w:tcPr>
+            <w:tcW w:w="2075" w:type="dxa"/>
+          </w:tcPr>
+          <w:p>
+            <w:pPr>
+              <w:rPr>
+                <w:lang w:eastAsia="ko-KR"/>
+              </w:rPr>
+            </w:pPr>
+            <w:r>
+              <w:rPr>
+                <w:lang w:eastAsia="ko-KR"/>
+              </w:rPr>
+              <w:t>24</w:t>
+            </w:r>
+            <w:r>
+              <w:rPr>
+                <w:vertAlign w:val="superscript"/>
+                <w:lang w:eastAsia="ko-KR"/>
+              </w:rPr>
+              <w:t>th</w:t>
+            </w:r>
+            <w:r>
+              <w:rPr>
+                <w:lang w:eastAsia="ko-KR"/>
+              </w:rPr>
+              <w:t xml:space="preserve"> Aug – 25</w:t>
+            </w:r>
+            <w:r>
+              <w:rPr>
+                <w:vertAlign w:val="superscript"/>
+                <w:lang w:eastAsia="ko-KR"/>
+              </w:rPr>
+              <w:t>th</w:t>
+            </w:r>
+            <w:r>
+              <w:rPr>
+                <w:lang w:eastAsia="ko-KR"/>
+              </w:rPr>
+              <w:t xml:space="preserve"> Aug</w:t>
+            </w:r>
+          </w:p>
+        </w:tc>
+      </w:tr>
+      <w:tr>
+        <w:tc>
+          <w:tcPr>
+            <w:tcW w:w="567" w:type="dxa"/>
+          </w:tcPr>
+          <w:p>
+            <w:pPr>
+              <w:rPr>
+                <w:lang w:eastAsia="ko-KR"/>
+              </w:rPr>
+            </w:pPr>
+          </w:p>
+        </w:tc>
+        <w:tc>
+          <w:tcPr>
+            <w:tcW w:w="1560" w:type="dxa"/>
+          </w:tcPr>
+          <w:p>
+            <w:pPr>
+              <w:rPr>
+                <w:lang w:eastAsia="ko-KR"/>
+              </w:rPr>
+            </w:pPr>
+          </w:p>
+        </w:tc>
+        <w:tc>
+          <w:tcPr>
+            <w:tcW w:w="3118" w:type="dxa"/>
+          </w:tcPr>
+          <w:p>
+            <w:pPr>
+              <w:rPr>
+                <w:lang w:eastAsia="ko-KR"/>
+              </w:rPr>
+            </w:pPr>
+          </w:p>
+        </w:tc>
+        <w:tc>
+          <w:tcPr>
+            <w:tcW w:w="1134" w:type="dxa"/>
+          </w:tcPr>
+          <w:p>
+            <w:pPr>
+              <w:rPr>
+                <w:lang w:eastAsia="ko-KR"/>
+              </w:rPr>
+            </w:pPr>
+          </w:p>
+        </w:tc>
+        <w:tc>
+          <w:tcPr>
+            <w:tcW w:w="2075" w:type="dxa"/>
+          </w:tcPr>
+          <w:p>
+            <w:pPr>
+              <w:rPr>
+                <w:lang w:eastAsia="ko-KR"/>
+              </w:rPr>
+            </w:pPr>
+          </w:p>
+        </w:tc>
+      </w:tr>
+    </w:tbl>
+    <w:p>
+      <w:pPr>
+        <w:spacing w:after="0" w:line="240" w:lineRule="auto"/>
         <w:rPr>
           <w:lang w:eastAsia="ko-KR"/>
         </w:rPr>
@@ -1636,6 +3195,8 @@
           <w:ilvl w:val="0"/>
           <w:numId w:val="4"/>
         </w:numPr>
+        <w:spacing w:after="0" w:line="240" w:lineRule="auto"/>
+        <w:ind w:left="993"/>
         <w:rPr>
           <w:lang w:eastAsia="ko-KR"/>
         </w:rPr>
@@ -1654,6 +3215,7 @@
           <w:ilvl w:val="1"/>
           <w:numId w:val="4"/>
         </w:numPr>
+        <w:spacing w:after="0" w:line="240" w:lineRule="auto"/>
         <w:rPr>
           <w:lang w:eastAsia="ko-KR"/>
         </w:rPr>
@@ -1678,6 +3240,7 @@
           <w:ilvl w:val="1"/>
           <w:numId w:val="4"/>
         </w:numPr>
+        <w:spacing w:after="0" w:line="240" w:lineRule="auto"/>
         <w:rPr>
           <w:lang w:eastAsia="ko-KR"/>
         </w:rPr>
@@ -1702,6 +3265,7 @@
           <w:ilvl w:val="1"/>
           <w:numId w:val="4"/>
         </w:numPr>
+        <w:spacing w:after="0" w:line="240" w:lineRule="auto"/>
         <w:rPr>
           <w:lang w:eastAsia="ko-KR"/>
         </w:rPr>
@@ -1726,6 +3290,7 @@
           <w:ilvl w:val="1"/>
           <w:numId w:val="4"/>
         </w:numPr>
+        <w:spacing w:after="0" w:line="240" w:lineRule="auto"/>
         <w:rPr>
           <w:lang w:eastAsia="ko-KR"/>
         </w:rPr>
@@ -1750,6 +3315,7 @@
           <w:ilvl w:val="1"/>
           <w:numId w:val="4"/>
         </w:numPr>
+        <w:spacing w:after="0" w:line="240" w:lineRule="auto"/>
         <w:rPr>
           <w:lang w:eastAsia="ko-KR"/>
         </w:rPr>
@@ -1786,6 +3352,8 @@
           <w:ilvl w:val="0"/>
           <w:numId w:val="4"/>
         </w:numPr>
+        <w:spacing w:after="0" w:line="240" w:lineRule="auto"/>
+        <w:ind w:left="993"/>
         <w:rPr>
           <w:lang w:eastAsia="ko-KR"/>
         </w:rPr>
@@ -1804,6 +3372,7 @@
           <w:ilvl w:val="1"/>
           <w:numId w:val="4"/>
         </w:numPr>
+        <w:spacing w:after="0" w:line="240" w:lineRule="auto"/>
         <w:rPr>
           <w:lang w:eastAsia="ko-KR"/>
         </w:rPr>
@@ -1840,6 +3409,7 @@
           <w:ilvl w:val="1"/>
           <w:numId w:val="4"/>
         </w:numPr>
+        <w:spacing w:after="0" w:line="240" w:lineRule="auto"/>
         <w:rPr>
           <w:lang w:eastAsia="ko-KR"/>
         </w:rPr>
@@ -1876,6 +3446,7 @@
           <w:ilvl w:val="1"/>
           <w:numId w:val="4"/>
         </w:numPr>
+        <w:spacing w:after="0" w:line="240" w:lineRule="auto"/>
         <w:rPr>
           <w:lang w:eastAsia="ko-KR"/>
         </w:rPr>
@@ -1912,6 +3483,7 @@
           <w:ilvl w:val="1"/>
           <w:numId w:val="4"/>
         </w:numPr>
+        <w:spacing w:after="0" w:line="240" w:lineRule="auto"/>
         <w:rPr>
           <w:lang w:eastAsia="ko-KR"/>
         </w:rPr>
@@ -1948,6 +3520,7 @@
           <w:ilvl w:val="1"/>
           <w:numId w:val="4"/>
         </w:numPr>
+        <w:spacing w:after="0" w:line="240" w:lineRule="auto"/>
         <w:rPr>
           <w:lang w:eastAsia="ko-KR"/>
         </w:rPr>
@@ -1972,6 +3545,8 @@
           <w:ilvl w:val="0"/>
           <w:numId w:val="4"/>
         </w:numPr>
+        <w:spacing w:after="0" w:line="240" w:lineRule="auto"/>
+        <w:ind w:left="993"/>
         <w:rPr>
           <w:lang w:eastAsia="ko-KR"/>
         </w:rPr>
@@ -1990,6 +3565,7 @@
           <w:ilvl w:val="1"/>
           <w:numId w:val="4"/>
         </w:numPr>
+        <w:spacing w:after="0" w:line="240" w:lineRule="auto"/>
         <w:rPr>
           <w:lang w:eastAsia="ko-KR"/>
         </w:rPr>
@@ -2026,6 +3602,7 @@
           <w:ilvl w:val="1"/>
           <w:numId w:val="4"/>
         </w:numPr>
+        <w:spacing w:after="0" w:line="240" w:lineRule="auto"/>
         <w:rPr>
           <w:lang w:eastAsia="ko-KR"/>
         </w:rPr>
@@ -2050,6 +3627,7 @@
           <w:ilvl w:val="1"/>
           <w:numId w:val="4"/>
         </w:numPr>
+        <w:spacing w:after="0" w:line="240" w:lineRule="auto"/>
         <w:rPr>
           <w:lang w:eastAsia="ko-KR"/>
         </w:rPr>
@@ -2086,6 +3664,7 @@
           <w:ilvl w:val="1"/>
           <w:numId w:val="4"/>
         </w:numPr>
+        <w:spacing w:after="0" w:line="240" w:lineRule="auto"/>
         <w:rPr>
           <w:lang w:eastAsia="ko-KR"/>
         </w:rPr>
@@ -2122,6 +3701,7 @@
           <w:ilvl w:val="1"/>
           <w:numId w:val="4"/>
         </w:numPr>
+        <w:spacing w:after="0" w:line="240" w:lineRule="auto"/>
         <w:rPr>
           <w:lang w:eastAsia="ko-KR"/>
         </w:rPr>
@@ -2146,6 +3726,8 @@
           <w:ilvl w:val="0"/>
           <w:numId w:val="4"/>
         </w:numPr>
+        <w:spacing w:after="0" w:line="240" w:lineRule="auto"/>
+        <w:ind w:left="993"/>
         <w:rPr>
           <w:lang w:eastAsia="ko-KR"/>
         </w:rPr>
@@ -2164,6 +3746,7 @@
           <w:ilvl w:val="1"/>
           <w:numId w:val="4"/>
         </w:numPr>
+        <w:spacing w:after="0" w:line="240" w:lineRule="auto"/>
         <w:rPr>
           <w:lang w:eastAsia="ko-KR"/>
         </w:rPr>
@@ -2200,6 +3783,7 @@
           <w:ilvl w:val="1"/>
           <w:numId w:val="4"/>
         </w:numPr>
+        <w:spacing w:after="0" w:line="240" w:lineRule="auto"/>
         <w:rPr>
           <w:lang w:eastAsia="ko-KR"/>
         </w:rPr>
@@ -2236,6 +3820,7 @@
           <w:ilvl w:val="1"/>
           <w:numId w:val="4"/>
         </w:numPr>
+        <w:spacing w:after="0" w:line="240" w:lineRule="auto"/>
         <w:rPr>
           <w:lang w:eastAsia="ko-KR"/>
         </w:rPr>
@@ -2260,6 +3845,8 @@
           <w:ilvl w:val="0"/>
           <w:numId w:val="4"/>
         </w:numPr>
+        <w:spacing w:after="0" w:line="240" w:lineRule="auto"/>
+        <w:ind w:left="993"/>
         <w:rPr>
           <w:lang w:eastAsia="ko-KR"/>
         </w:rPr>
@@ -2278,6 +3865,7 @@
           <w:ilvl w:val="1"/>
           <w:numId w:val="4"/>
         </w:numPr>
+        <w:spacing w:after="0" w:line="240" w:lineRule="auto"/>
         <w:rPr>
           <w:lang w:eastAsia="ko-KR"/>
         </w:rPr>
@@ -2302,6 +3890,7 @@
           <w:ilvl w:val="1"/>
           <w:numId w:val="4"/>
         </w:numPr>
+        <w:spacing w:after="0" w:line="240" w:lineRule="auto"/>
         <w:rPr>
           <w:lang w:eastAsia="ko-KR"/>
         </w:rPr>
@@ -2321,36 +3910,60 @@
     </w:p>
     <w:p>
       <w:pPr>
+        <w:spacing w:after="0" w:line="240" w:lineRule="auto"/>
         <w:jc w:val="both"/>
         <w:rPr>
           <w:i/>
           <w:color w:val="FF0000"/>
         </w:rPr>
       </w:pPr>
-      <w:r>
+    </w:p>
+    <w:p>
+      <w:pPr>
+        <w:spacing w:after="0" w:line="240" w:lineRule="auto"/>
+        <w:ind w:left="709"/>
+        <w:jc w:val="both"/>
         <w:rPr>
           <w:i/>
           <w:color w:val="FF0000"/>
         </w:rPr>
-        <w:t>From your WBS, define the activities required for your project. You will revise this document and add more detail for part</w:t>
-      </w:r>
+      </w:pPr>
       <w:r>
         <w:rPr>
           <w:i/>
           <w:color w:val="FF0000"/>
         </w:rPr>
-        <w:t xml:space="preserve"> B as you discover more about the project.</w:t>
-      </w:r>
-    </w:p>
-    <w:p>
-      <w:pPr>
-        <w:jc w:val="both"/>
+        <w:t>From your WBS, define the activities required for your project. You will revise this document and add more detail for part</w:t>
+      </w:r>
+      <w:r>
         <w:rPr>
           <w:i/>
           <w:color w:val="FF0000"/>
         </w:rPr>
+        <w:t xml:space="preserve"> B as you discover more about the project.</w:t>
+      </w:r>
+    </w:p>
+    <w:p>
+      <w:pPr>
+        <w:spacing w:after="0" w:line="240" w:lineRule="auto"/>
+        <w:jc w:val="both"/>
+        <w:rPr>
+          <w:i/>
+          <w:color w:val="FF0000"/>
+        </w:rPr>
+      </w:pPr>
+    </w:p>
+    <w:p>
+      <w:pPr>
+        <w:spacing w:after="0" w:line="240" w:lineRule="auto"/>
+        <w:ind w:left="709"/>
+        <w:jc w:val="both"/>
+        <w:rPr>
+          <w:i/>
+          <w:color w:val="FF0000"/>
+        </w:rPr>
         <w:sectPr>
-          <w:footerReference w:type="default" r:id="rId10"/>
+          <w:footerReference w:type="default" r:id="rId9"/>
           <w:pgSz w:w="11906" w:h="16838"/>
           <w:pgMar w:top="1440" w:right="1440" w:bottom="1440" w:left="1440" w:header="708" w:footer="708" w:gutter="0"/>
           <w:cols w:space="708"/>
@@ -2372,16 +3985,18 @@
           <w:ilvl w:val="0"/>
           <w:numId w:val="2"/>
         </w:numPr>
-      </w:pPr>
-      <w:bookmarkStart w:id="5" w:name="_Toc46748293"/>
+        <w:spacing w:before="0" w:line="240" w:lineRule="auto"/>
+      </w:pPr>
+      <w:bookmarkStart w:id="6" w:name="_Toc144640889"/>
       <w:r>
         <w:lastRenderedPageBreak/>
         <w:t>Gantt Chart</w:t>
       </w:r>
-      <w:bookmarkEnd w:id="5"/>
-    </w:p>
-    <w:p>
-      <w:pPr>
+      <w:bookmarkEnd w:id="6"/>
+    </w:p>
+    <w:p>
+      <w:pPr>
+        <w:spacing w:after="0" w:line="240" w:lineRule="auto"/>
         <w:rPr>
           <w:i/>
           <w:color w:val="FF0000"/>
@@ -2403,53 +4018,9 @@
       </w:r>
     </w:p>
     <w:p>
-      <w:r>
-        <w:rPr>
-          <w:noProof/>
-        </w:rPr>
-        <w:lastRenderedPageBreak/>
-        <w:drawing>
-          <wp:inline distT="0" distB="0" distL="0" distR="0" wp14:anchorId="467BFA04" wp14:editId="5EDEB5C5">
-            <wp:extent cx="4411376" cy="4614203"/>
-            <wp:effectExtent l="0" t="0" r="8255" b="0"/>
-            <wp:docPr id="131067756" name="Picture 1"/>
-            <wp:cNvGraphicFramePr>
-              <a:graphicFrameLocks xmlns:a="http://schemas.openxmlformats.org/drawingml/2006/main" noChangeAspect="1"/>
-            </wp:cNvGraphicFramePr>
-            <a:graphic xmlns:a="http://schemas.openxmlformats.org/drawingml/2006/main">
-              <a:graphicData uri="http://schemas.openxmlformats.org/drawingml/2006/picture">
-                <pic:pic xmlns:pic="http://schemas.openxmlformats.org/drawingml/2006/picture">
-                  <pic:nvPicPr>
-                    <pic:cNvPr id="131067756" name="Picture 131067756"/>
-                    <pic:cNvPicPr/>
-                  </pic:nvPicPr>
-                  <pic:blipFill>
-                    <a:blip r:embed="rId11">
-                      <a:extLst>
-                        <a:ext uri="{28A0092B-C50C-407E-A947-70E740481C1C}">
-                          <a14:useLocalDpi xmlns:a14="http://schemas.microsoft.com/office/drawing/2010/main" val="0"/>
-                        </a:ext>
-                      </a:extLst>
-                    </a:blip>
-                    <a:stretch>
-                      <a:fillRect/>
-                    </a:stretch>
-                  </pic:blipFill>
-                  <pic:spPr>
-                    <a:xfrm>
-                      <a:off x="0" y="0"/>
-                      <a:ext cx="4435582" cy="4639522"/>
-                    </a:xfrm>
-                    <a:prstGeom prst="rect">
-                      <a:avLst/>
-                    </a:prstGeom>
-                  </pic:spPr>
-                </pic:pic>
-              </a:graphicData>
-            </a:graphic>
-          </wp:inline>
-        </w:drawing>
-      </w:r>
+      <w:pPr>
+        <w:spacing w:after="0" w:line="240" w:lineRule="auto"/>
+      </w:pPr>
     </w:p>
     <w:sectPr>
       <w:pgSz w:w="16838" w:h="11906" w:orient="landscape"/>
@@ -2567,6 +4138,119 @@
 <file path=word/numbering.xml><?xml version="1.0" encoding="utf-8"?>
 <w:numbering xmlns:wpc="http://schemas.microsoft.com/office/word/2010/wordprocessingCanvas" xmlns:cx="http://schemas.microsoft.com/office/drawing/2014/chartex" xmlns:cx1="http://schemas.microsoft.com/office/drawing/2015/9/8/chartex" xmlns:cx2="http://schemas.microsoft.com/office/drawing/2015/10/21/chartex" xmlns:cx3="http://schemas.microsoft.com/office/drawing/2016/5/9/chartex" xmlns:cx4="http://schemas.microsoft.com/office/drawing/2016/5/10/chartex" xmlns:cx5="http://schemas.microsoft.com/office/drawing/2016/5/11/chartex" xmlns:cx6="http://schemas.microsoft.com/office/drawing/2016/5/12/chartex" xmlns:cx7="http://schemas.microsoft.com/office/drawing/2016/5/13/chartex" xmlns:cx8="http://schemas.microsoft.com/office/drawing/2016/5/14/chartex" xmlns:mc="http://schemas.openxmlformats.org/markup-compatibility/2006" xmlns:aink="http://schemas.microsoft.com/office/drawing/2016/ink" xmlns:am3d="http://schemas.microsoft.com/office/drawing/2017/model3d" xmlns:o="urn:schemas-microsoft-com:office:office" xmlns:oel="http://schemas.microsoft.com/office/2019/extlst" xmlns:r="http://schemas.openxmlformats.org/officeDocument/2006/relationships" xmlns:m="http://schemas.openxmlformats.org/officeDocument/2006/math" xmlns:v="urn:schemas-microsoft-com:vml" xmlns:wp14="http://schemas.microsoft.com/office/word/2010/wordprocessingDrawing" xmlns:wp="http://schemas.openxmlformats.org/drawingml/2006/wordprocessingDrawing" xmlns:w10="urn:schemas-microsoft-com:office:word" xmlns:w="http://schemas.openxmlformats.org/wordprocessingml/2006/main" xmlns:w14="http://schemas.microsoft.com/office/word/2010/wordml" xmlns:w15="http://schemas.microsoft.com/office/word/2012/wordml" xmlns:w16cex="http://schemas.microsoft.com/office/word/2018/wordml/cex" xmlns:w16cid="http://schemas.microsoft.com/office/word/2016/wordml/cid" xmlns:w16="http://schemas.microsoft.com/office/word/2018/wordml" xmlns:w16sdtdh="http://schemas.microsoft.com/office/word/2020/wordml/sdtdatahash" xmlns:w16se="http://schemas.microsoft.com/office/word/2015/wordml/symex" xmlns:wpg="http://schemas.microsoft.com/office/word/2010/wordprocessingGroup" xmlns:wpi="http://schemas.microsoft.com/office/word/2010/wordprocessingInk" xmlns:wne="http://schemas.microsoft.com/office/word/2006/wordml" xmlns:wps="http://schemas.microsoft.com/office/word/2010/wordprocessingShape" mc:Ignorable="w14 w15 w16se w16cid w16 w16cex w16sdtdh wp14">
   <w:abstractNum w:abstractNumId="0" w15:restartNumberingAfterBreak="0">
+    <w:nsid w:val="00142649"/>
+    <w:multiLevelType w:val="hybridMultilevel"/>
+    <w:tmpl w:val="49A25C4A"/>
+    <w:lvl w:ilvl="0" w:tplc="FFFFFFFF">
+      <w:start w:val="1"/>
+      <w:numFmt w:val="decimal"/>
+      <w:lvlText w:val="%1."/>
+      <w:lvlJc w:val="left"/>
+      <w:pPr>
+        <w:ind w:left="720" w:hanging="360"/>
+      </w:pPr>
+      <w:rPr>
+        <w:rFonts w:hint="default"/>
+      </w:rPr>
+    </w:lvl>
+    <w:lvl w:ilvl="1" w:tplc="FFFFFFFF" w:tentative="1">
+      <w:start w:val="1"/>
+      <w:numFmt w:val="bullet"/>
+      <w:lvlText w:val="o"/>
+      <w:lvlJc w:val="left"/>
+      <w:pPr>
+        <w:ind w:left="1440" w:hanging="360"/>
+      </w:pPr>
+      <w:rPr>
+        <w:rFonts w:ascii="Courier New" w:hAnsi="Courier New" w:cs="Courier New" w:hint="default"/>
+      </w:rPr>
+    </w:lvl>
+    <w:lvl w:ilvl="2" w:tplc="FFFFFFFF" w:tentative="1">
+      <w:start w:val="1"/>
+      <w:numFmt w:val="bullet"/>
+      <w:lvlText w:val=""/>
+      <w:lvlJc w:val="left"/>
+      <w:pPr>
+        <w:ind w:left="2160" w:hanging="360"/>
+      </w:pPr>
+      <w:rPr>
+        <w:rFonts w:ascii="Wingdings" w:hAnsi="Wingdings" w:hint="default"/>
+      </w:rPr>
+    </w:lvl>
+    <w:lvl w:ilvl="3" w:tplc="FFFFFFFF" w:tentative="1">
+      <w:start w:val="1"/>
+      <w:numFmt w:val="bullet"/>
+      <w:lvlText w:val=""/>
+      <w:lvlJc w:val="left"/>
+      <w:pPr>
+        <w:ind w:left="2880" w:hanging="360"/>
+      </w:pPr>
+      <w:rPr>
+        <w:rFonts w:ascii="Symbol" w:hAnsi="Symbol" w:hint="default"/>
+      </w:rPr>
+    </w:lvl>
+    <w:lvl w:ilvl="4" w:tplc="FFFFFFFF" w:tentative="1">
+      <w:start w:val="1"/>
+      <w:numFmt w:val="bullet"/>
+      <w:lvlText w:val="o"/>
+      <w:lvlJc w:val="left"/>
+      <w:pPr>
+        <w:ind w:left="3600" w:hanging="360"/>
+      </w:pPr>
+      <w:rPr>
+        <w:rFonts w:ascii="Courier New" w:hAnsi="Courier New" w:cs="Courier New" w:hint="default"/>
+      </w:rPr>
+    </w:lvl>
+    <w:lvl w:ilvl="5" w:tplc="FFFFFFFF" w:tentative="1">
+      <w:start w:val="1"/>
+      <w:numFmt w:val="bullet"/>
+      <w:lvlText w:val=""/>
+      <w:lvlJc w:val="left"/>
+      <w:pPr>
+        <w:ind w:left="4320" w:hanging="360"/>
+      </w:pPr>
+      <w:rPr>
+        <w:rFonts w:ascii="Wingdings" w:hAnsi="Wingdings" w:hint="default"/>
+      </w:rPr>
+    </w:lvl>
+    <w:lvl w:ilvl="6" w:tplc="FFFFFFFF" w:tentative="1">
+      <w:start w:val="1"/>
+      <w:numFmt w:val="bullet"/>
+      <w:lvlText w:val=""/>
+      <w:lvlJc w:val="left"/>
+      <w:pPr>
+        <w:ind w:left="5040" w:hanging="360"/>
+      </w:pPr>
+      <w:rPr>
+        <w:rFonts w:ascii="Symbol" w:hAnsi="Symbol" w:hint="default"/>
+      </w:rPr>
+    </w:lvl>
+    <w:lvl w:ilvl="7" w:tplc="FFFFFFFF" w:tentative="1">
+      <w:start w:val="1"/>
+      <w:numFmt w:val="bullet"/>
+      <w:lvlText w:val="o"/>
+      <w:lvlJc w:val="left"/>
+      <w:pPr>
+        <w:ind w:left="5760" w:hanging="360"/>
+      </w:pPr>
+      <w:rPr>
+        <w:rFonts w:ascii="Courier New" w:hAnsi="Courier New" w:cs="Courier New" w:hint="default"/>
+      </w:rPr>
+    </w:lvl>
+    <w:lvl w:ilvl="8" w:tplc="FFFFFFFF" w:tentative="1">
+      <w:start w:val="1"/>
+      <w:numFmt w:val="bullet"/>
+      <w:lvlText w:val=""/>
+      <w:lvlJc w:val="left"/>
+      <w:pPr>
+        <w:ind w:left="6480" w:hanging="360"/>
+      </w:pPr>
+      <w:rPr>
+        <w:rFonts w:ascii="Wingdings" w:hAnsi="Wingdings" w:hint="default"/>
+      </w:rPr>
+    </w:lvl>
+  </w:abstractNum>
+  <w:abstractNum w:abstractNumId="1" w15:restartNumberingAfterBreak="0">
     <w:nsid w:val="053569A9"/>
     <w:multiLevelType w:val="hybridMultilevel"/>
     <w:tmpl w:val="691CEAB0"/>
@@ -2655,7 +4339,321 @@
       </w:pPr>
     </w:lvl>
   </w:abstractNum>
-  <w:abstractNum w:abstractNumId="1" w15:restartNumberingAfterBreak="0">
+  <w:abstractNum w:abstractNumId="2" w15:restartNumberingAfterBreak="0">
+    <w:nsid w:val="16EC209E"/>
+    <w:multiLevelType w:val="hybridMultilevel"/>
+    <w:tmpl w:val="ECA2B03E"/>
+    <w:lvl w:ilvl="0" w:tplc="EA0ED3EC">
+      <w:numFmt w:val="bullet"/>
+      <w:lvlText w:val="-"/>
+      <w:lvlJc w:val="left"/>
+      <w:pPr>
+        <w:ind w:left="1320" w:hanging="360"/>
+      </w:pPr>
+      <w:rPr>
+        <w:rFonts w:ascii="Calibri" w:eastAsiaTheme="minorHAnsi" w:hAnsi="Calibri" w:cs="Calibri" w:hint="default"/>
+      </w:rPr>
+    </w:lvl>
+    <w:lvl w:ilvl="1" w:tplc="0C090003" w:tentative="1">
+      <w:start w:val="1"/>
+      <w:numFmt w:val="bullet"/>
+      <w:lvlText w:val="o"/>
+      <w:lvlJc w:val="left"/>
+      <w:pPr>
+        <w:ind w:left="2040" w:hanging="360"/>
+      </w:pPr>
+      <w:rPr>
+        <w:rFonts w:ascii="Courier New" w:hAnsi="Courier New" w:cs="Courier New" w:hint="default"/>
+      </w:rPr>
+    </w:lvl>
+    <w:lvl w:ilvl="2" w:tplc="0C090005" w:tentative="1">
+      <w:start w:val="1"/>
+      <w:numFmt w:val="bullet"/>
+      <w:lvlText w:val=""/>
+      <w:lvlJc w:val="left"/>
+      <w:pPr>
+        <w:ind w:left="2760" w:hanging="360"/>
+      </w:pPr>
+      <w:rPr>
+        <w:rFonts w:ascii="Wingdings" w:hAnsi="Wingdings" w:hint="default"/>
+      </w:rPr>
+    </w:lvl>
+    <w:lvl w:ilvl="3" w:tplc="0C090001" w:tentative="1">
+      <w:start w:val="1"/>
+      <w:numFmt w:val="bullet"/>
+      <w:lvlText w:val=""/>
+      <w:lvlJc w:val="left"/>
+      <w:pPr>
+        <w:ind w:left="3480" w:hanging="360"/>
+      </w:pPr>
+      <w:rPr>
+        <w:rFonts w:ascii="Symbol" w:hAnsi="Symbol" w:hint="default"/>
+      </w:rPr>
+    </w:lvl>
+    <w:lvl w:ilvl="4" w:tplc="0C090003" w:tentative="1">
+      <w:start w:val="1"/>
+      <w:numFmt w:val="bullet"/>
+      <w:lvlText w:val="o"/>
+      <w:lvlJc w:val="left"/>
+      <w:pPr>
+        <w:ind w:left="4200" w:hanging="360"/>
+      </w:pPr>
+      <w:rPr>
+        <w:rFonts w:ascii="Courier New" w:hAnsi="Courier New" w:cs="Courier New" w:hint="default"/>
+      </w:rPr>
+    </w:lvl>
+    <w:lvl w:ilvl="5" w:tplc="0C090005" w:tentative="1">
+      <w:start w:val="1"/>
+      <w:numFmt w:val="bullet"/>
+      <w:lvlText w:val=""/>
+      <w:lvlJc w:val="left"/>
+      <w:pPr>
+        <w:ind w:left="4920" w:hanging="360"/>
+      </w:pPr>
+      <w:rPr>
+        <w:rFonts w:ascii="Wingdings" w:hAnsi="Wingdings" w:hint="default"/>
+      </w:rPr>
+    </w:lvl>
+    <w:lvl w:ilvl="6" w:tplc="0C090001" w:tentative="1">
+      <w:start w:val="1"/>
+      <w:numFmt w:val="bullet"/>
+      <w:lvlText w:val=""/>
+      <w:lvlJc w:val="left"/>
+      <w:pPr>
+        <w:ind w:left="5640" w:hanging="360"/>
+      </w:pPr>
+      <w:rPr>
+        <w:rFonts w:ascii="Symbol" w:hAnsi="Symbol" w:hint="default"/>
+      </w:rPr>
+    </w:lvl>
+    <w:lvl w:ilvl="7" w:tplc="0C090003" w:tentative="1">
+      <w:start w:val="1"/>
+      <w:numFmt w:val="bullet"/>
+      <w:lvlText w:val="o"/>
+      <w:lvlJc w:val="left"/>
+      <w:pPr>
+        <w:ind w:left="6360" w:hanging="360"/>
+      </w:pPr>
+      <w:rPr>
+        <w:rFonts w:ascii="Courier New" w:hAnsi="Courier New" w:cs="Courier New" w:hint="default"/>
+      </w:rPr>
+    </w:lvl>
+    <w:lvl w:ilvl="8" w:tplc="0C090005" w:tentative="1">
+      <w:start w:val="1"/>
+      <w:numFmt w:val="bullet"/>
+      <w:lvlText w:val=""/>
+      <w:lvlJc w:val="left"/>
+      <w:pPr>
+        <w:ind w:left="7080" w:hanging="360"/>
+      </w:pPr>
+      <w:rPr>
+        <w:rFonts w:ascii="Wingdings" w:hAnsi="Wingdings" w:hint="default"/>
+      </w:rPr>
+    </w:lvl>
+  </w:abstractNum>
+  <w:abstractNum w:abstractNumId="3" w15:restartNumberingAfterBreak="0">
+    <w:nsid w:val="1A7250AC"/>
+    <w:multiLevelType w:val="hybridMultilevel"/>
+    <w:tmpl w:val="CF383F82"/>
+    <w:lvl w:ilvl="0" w:tplc="0C090001">
+      <w:start w:val="1"/>
+      <w:numFmt w:val="bullet"/>
+      <w:lvlText w:val=""/>
+      <w:lvlJc w:val="left"/>
+      <w:pPr>
+        <w:ind w:left="720" w:hanging="360"/>
+      </w:pPr>
+      <w:rPr>
+        <w:rFonts w:ascii="Symbol" w:hAnsi="Symbol" w:hint="default"/>
+      </w:rPr>
+    </w:lvl>
+    <w:lvl w:ilvl="1" w:tplc="0C090003">
+      <w:start w:val="1"/>
+      <w:numFmt w:val="bullet"/>
+      <w:lvlText w:val="o"/>
+      <w:lvlJc w:val="left"/>
+      <w:pPr>
+        <w:ind w:left="1440" w:hanging="360"/>
+      </w:pPr>
+      <w:rPr>
+        <w:rFonts w:ascii="Courier New" w:hAnsi="Courier New" w:cs="Courier New" w:hint="default"/>
+      </w:rPr>
+    </w:lvl>
+    <w:lvl w:ilvl="2" w:tplc="0C090005" w:tentative="1">
+      <w:start w:val="1"/>
+      <w:numFmt w:val="bullet"/>
+      <w:lvlText w:val=""/>
+      <w:lvlJc w:val="left"/>
+      <w:pPr>
+        <w:ind w:left="2160" w:hanging="360"/>
+      </w:pPr>
+      <w:rPr>
+        <w:rFonts w:ascii="Wingdings" w:hAnsi="Wingdings" w:hint="default"/>
+      </w:rPr>
+    </w:lvl>
+    <w:lvl w:ilvl="3" w:tplc="0C090001" w:tentative="1">
+      <w:start w:val="1"/>
+      <w:numFmt w:val="bullet"/>
+      <w:lvlText w:val=""/>
+      <w:lvlJc w:val="left"/>
+      <w:pPr>
+        <w:ind w:left="2880" w:hanging="360"/>
+      </w:pPr>
+      <w:rPr>
+        <w:rFonts w:ascii="Symbol" w:hAnsi="Symbol" w:hint="default"/>
+      </w:rPr>
+    </w:lvl>
+    <w:lvl w:ilvl="4" w:tplc="0C090003" w:tentative="1">
+      <w:start w:val="1"/>
+      <w:numFmt w:val="bullet"/>
+      <w:lvlText w:val="o"/>
+      <w:lvlJc w:val="left"/>
+      <w:pPr>
+        <w:ind w:left="3600" w:hanging="360"/>
+      </w:pPr>
+      <w:rPr>
+        <w:rFonts w:ascii="Courier New" w:hAnsi="Courier New" w:cs="Courier New" w:hint="default"/>
+      </w:rPr>
+    </w:lvl>
+    <w:lvl w:ilvl="5" w:tplc="0C090005" w:tentative="1">
+      <w:start w:val="1"/>
+      <w:numFmt w:val="bullet"/>
+      <w:lvlText w:val=""/>
+      <w:lvlJc w:val="left"/>
+      <w:pPr>
+        <w:ind w:left="4320" w:hanging="360"/>
+      </w:pPr>
+      <w:rPr>
+        <w:rFonts w:ascii="Wingdings" w:hAnsi="Wingdings" w:hint="default"/>
+      </w:rPr>
+    </w:lvl>
+    <w:lvl w:ilvl="6" w:tplc="0C090001" w:tentative="1">
+      <w:start w:val="1"/>
+      <w:numFmt w:val="bullet"/>
+      <w:lvlText w:val=""/>
+      <w:lvlJc w:val="left"/>
+      <w:pPr>
+        <w:ind w:left="5040" w:hanging="360"/>
+      </w:pPr>
+      <w:rPr>
+        <w:rFonts w:ascii="Symbol" w:hAnsi="Symbol" w:hint="default"/>
+      </w:rPr>
+    </w:lvl>
+    <w:lvl w:ilvl="7" w:tplc="0C090003" w:tentative="1">
+      <w:start w:val="1"/>
+      <w:numFmt w:val="bullet"/>
+      <w:lvlText w:val="o"/>
+      <w:lvlJc w:val="left"/>
+      <w:pPr>
+        <w:ind w:left="5760" w:hanging="360"/>
+      </w:pPr>
+      <w:rPr>
+        <w:rFonts w:ascii="Courier New" w:hAnsi="Courier New" w:cs="Courier New" w:hint="default"/>
+      </w:rPr>
+    </w:lvl>
+    <w:lvl w:ilvl="8" w:tplc="0C090005" w:tentative="1">
+      <w:start w:val="1"/>
+      <w:numFmt w:val="bullet"/>
+      <w:lvlText w:val=""/>
+      <w:lvlJc w:val="left"/>
+      <w:pPr>
+        <w:ind w:left="6480" w:hanging="360"/>
+      </w:pPr>
+      <w:rPr>
+        <w:rFonts w:ascii="Wingdings" w:hAnsi="Wingdings" w:hint="default"/>
+      </w:rPr>
+    </w:lvl>
+  </w:abstractNum>
+  <w:abstractNum w:abstractNumId="4" w15:restartNumberingAfterBreak="0">
+    <w:nsid w:val="2A0F44E6"/>
+    <w:multiLevelType w:val="hybridMultilevel"/>
+    <w:tmpl w:val="5578555A"/>
+    <w:lvl w:ilvl="0" w:tplc="0C09000F">
+      <w:start w:val="1"/>
+      <w:numFmt w:val="decimal"/>
+      <w:lvlText w:val="%1."/>
+      <w:lvlJc w:val="left"/>
+      <w:pPr>
+        <w:ind w:left="720" w:hanging="360"/>
+      </w:pPr>
+      <w:rPr>
+        <w:rFonts w:hint="default"/>
+      </w:rPr>
+    </w:lvl>
+    <w:lvl w:ilvl="1" w:tplc="0C090019" w:tentative="1">
+      <w:start w:val="1"/>
+      <w:numFmt w:val="lowerLetter"/>
+      <w:lvlText w:val="%2."/>
+      <w:lvlJc w:val="left"/>
+      <w:pPr>
+        <w:ind w:left="1440" w:hanging="360"/>
+      </w:pPr>
+    </w:lvl>
+    <w:lvl w:ilvl="2" w:tplc="0C09001B" w:tentative="1">
+      <w:start w:val="1"/>
+      <w:numFmt w:val="lowerRoman"/>
+      <w:lvlText w:val="%3."/>
+      <w:lvlJc w:val="right"/>
+      <w:pPr>
+        <w:ind w:left="2160" w:hanging="180"/>
+      </w:pPr>
+    </w:lvl>
+    <w:lvl w:ilvl="3" w:tplc="0C09000F" w:tentative="1">
+      <w:start w:val="1"/>
+      <w:numFmt w:val="decimal"/>
+      <w:lvlText w:val="%4."/>
+      <w:lvlJc w:val="left"/>
+      <w:pPr>
+        <w:ind w:left="2880" w:hanging="360"/>
+      </w:pPr>
+    </w:lvl>
+    <w:lvl w:ilvl="4" w:tplc="0C090019" w:tentative="1">
+      <w:start w:val="1"/>
+      <w:numFmt w:val="lowerLetter"/>
+      <w:lvlText w:val="%5."/>
+      <w:lvlJc w:val="left"/>
+      <w:pPr>
+        <w:ind w:left="3600" w:hanging="360"/>
+      </w:pPr>
+    </w:lvl>
+    <w:lvl w:ilvl="5" w:tplc="0C09001B" w:tentative="1">
+      <w:start w:val="1"/>
+      <w:numFmt w:val="lowerRoman"/>
+      <w:lvlText w:val="%6."/>
+      <w:lvlJc w:val="right"/>
+      <w:pPr>
+        <w:ind w:left="4320" w:hanging="180"/>
+      </w:pPr>
+    </w:lvl>
+    <w:lvl w:ilvl="6" w:tplc="0C09000F" w:tentative="1">
+      <w:start w:val="1"/>
+      <w:numFmt w:val="decimal"/>
+      <w:lvlText w:val="%7."/>
+      <w:lvlJc w:val="left"/>
+      <w:pPr>
+        <w:ind w:left="5040" w:hanging="360"/>
+      </w:pPr>
+    </w:lvl>
+    <w:lvl w:ilvl="7" w:tplc="0C090019" w:tentative="1">
+      <w:start w:val="1"/>
+      <w:numFmt w:val="lowerLetter"/>
+      <w:lvlText w:val="%8."/>
+      <w:lvlJc w:val="left"/>
+      <w:pPr>
+        <w:ind w:left="5760" w:hanging="360"/>
+      </w:pPr>
+    </w:lvl>
+    <w:lvl w:ilvl="8" w:tplc="0C09001B" w:tentative="1">
+      <w:start w:val="1"/>
+      <w:numFmt w:val="lowerRoman"/>
+      <w:lvlText w:val="%9."/>
+      <w:lvlJc w:val="right"/>
+      <w:pPr>
+        <w:ind w:left="6480" w:hanging="180"/>
+      </w:pPr>
+    </w:lvl>
+  </w:abstractNum>
+  <w:abstractNum w:abstractNumId="5" w15:restartNumberingAfterBreak="0">
     <w:nsid w:val="375D36C8"/>
     <w:multiLevelType w:val="multilevel"/>
     <w:tmpl w:val="CF405D9C"/>
@@ -2768,7 +4766,795 @@
       </w:rPr>
     </w:lvl>
   </w:abstractNum>
-  <w:abstractNum w:abstractNumId="2" w15:restartNumberingAfterBreak="0">
+  <w:abstractNum w:abstractNumId="6" w15:restartNumberingAfterBreak="0">
+    <w:nsid w:val="3C4E4E78"/>
+    <w:multiLevelType w:val="hybridMultilevel"/>
+    <w:tmpl w:val="49A25C4A"/>
+    <w:lvl w:ilvl="0" w:tplc="0C09000F">
+      <w:start w:val="1"/>
+      <w:numFmt w:val="decimal"/>
+      <w:lvlText w:val="%1."/>
+      <w:lvlJc w:val="left"/>
+      <w:pPr>
+        <w:ind w:left="720" w:hanging="360"/>
+      </w:pPr>
+      <w:rPr>
+        <w:rFonts w:hint="default"/>
+      </w:rPr>
+    </w:lvl>
+    <w:lvl w:ilvl="1" w:tplc="FFFFFFFF" w:tentative="1">
+      <w:start w:val="1"/>
+      <w:numFmt w:val="bullet"/>
+      <w:lvlText w:val="o"/>
+      <w:lvlJc w:val="left"/>
+      <w:pPr>
+        <w:ind w:left="1440" w:hanging="360"/>
+      </w:pPr>
+      <w:rPr>
+        <w:rFonts w:ascii="Courier New" w:hAnsi="Courier New" w:cs="Courier New" w:hint="default"/>
+      </w:rPr>
+    </w:lvl>
+    <w:lvl w:ilvl="2" w:tplc="FFFFFFFF" w:tentative="1">
+      <w:start w:val="1"/>
+      <w:numFmt w:val="bullet"/>
+      <w:lvlText w:val=""/>
+      <w:lvlJc w:val="left"/>
+      <w:pPr>
+        <w:ind w:left="2160" w:hanging="360"/>
+      </w:pPr>
+      <w:rPr>
+        <w:rFonts w:ascii="Wingdings" w:hAnsi="Wingdings" w:hint="default"/>
+      </w:rPr>
+    </w:lvl>
+    <w:lvl w:ilvl="3" w:tplc="FFFFFFFF" w:tentative="1">
+      <w:start w:val="1"/>
+      <w:numFmt w:val="bullet"/>
+      <w:lvlText w:val=""/>
+      <w:lvlJc w:val="left"/>
+      <w:pPr>
+        <w:ind w:left="2880" w:hanging="360"/>
+      </w:pPr>
+      <w:rPr>
+        <w:rFonts w:ascii="Symbol" w:hAnsi="Symbol" w:hint="default"/>
+      </w:rPr>
+    </w:lvl>
+    <w:lvl w:ilvl="4" w:tplc="FFFFFFFF" w:tentative="1">
+      <w:start w:val="1"/>
+      <w:numFmt w:val="bullet"/>
+      <w:lvlText w:val="o"/>
+      <w:lvlJc w:val="left"/>
+      <w:pPr>
+        <w:ind w:left="3600" w:hanging="360"/>
+      </w:pPr>
+      <w:rPr>
+        <w:rFonts w:ascii="Courier New" w:hAnsi="Courier New" w:cs="Courier New" w:hint="default"/>
+      </w:rPr>
+    </w:lvl>
+    <w:lvl w:ilvl="5" w:tplc="FFFFFFFF" w:tentative="1">
+      <w:start w:val="1"/>
+      <w:numFmt w:val="bullet"/>
+      <w:lvlText w:val=""/>
+      <w:lvlJc w:val="left"/>
+      <w:pPr>
+        <w:ind w:left="4320" w:hanging="360"/>
+      </w:pPr>
+      <w:rPr>
+        <w:rFonts w:ascii="Wingdings" w:hAnsi="Wingdings" w:hint="default"/>
+      </w:rPr>
+    </w:lvl>
+    <w:lvl w:ilvl="6" w:tplc="FFFFFFFF" w:tentative="1">
+      <w:start w:val="1"/>
+      <w:numFmt w:val="bullet"/>
+      <w:lvlText w:val=""/>
+      <w:lvlJc w:val="left"/>
+      <w:pPr>
+        <w:ind w:left="5040" w:hanging="360"/>
+      </w:pPr>
+      <w:rPr>
+        <w:rFonts w:ascii="Symbol" w:hAnsi="Symbol" w:hint="default"/>
+      </w:rPr>
+    </w:lvl>
+    <w:lvl w:ilvl="7" w:tplc="FFFFFFFF" w:tentative="1">
+      <w:start w:val="1"/>
+      <w:numFmt w:val="bullet"/>
+      <w:lvlText w:val="o"/>
+      <w:lvlJc w:val="left"/>
+      <w:pPr>
+        <w:ind w:left="5760" w:hanging="360"/>
+      </w:pPr>
+      <w:rPr>
+        <w:rFonts w:ascii="Courier New" w:hAnsi="Courier New" w:cs="Courier New" w:hint="default"/>
+      </w:rPr>
+    </w:lvl>
+    <w:lvl w:ilvl="8" w:tplc="FFFFFFFF" w:tentative="1">
+      <w:start w:val="1"/>
+      <w:numFmt w:val="bullet"/>
+      <w:lvlText w:val=""/>
+      <w:lvlJc w:val="left"/>
+      <w:pPr>
+        <w:ind w:left="6480" w:hanging="360"/>
+      </w:pPr>
+      <w:rPr>
+        <w:rFonts w:ascii="Wingdings" w:hAnsi="Wingdings" w:hint="default"/>
+      </w:rPr>
+    </w:lvl>
+  </w:abstractNum>
+  <w:abstractNum w:abstractNumId="7" w15:restartNumberingAfterBreak="0">
+    <w:nsid w:val="3E1B43BA"/>
+    <w:multiLevelType w:val="hybridMultilevel"/>
+    <w:tmpl w:val="DD664136"/>
+    <w:lvl w:ilvl="0" w:tplc="0C090001">
+      <w:start w:val="1"/>
+      <w:numFmt w:val="bullet"/>
+      <w:lvlText w:val=""/>
+      <w:lvlJc w:val="left"/>
+      <w:pPr>
+        <w:ind w:left="720" w:hanging="360"/>
+      </w:pPr>
+      <w:rPr>
+        <w:rFonts w:ascii="Symbol" w:hAnsi="Symbol" w:hint="default"/>
+      </w:rPr>
+    </w:lvl>
+    <w:lvl w:ilvl="1" w:tplc="0C090003" w:tentative="1">
+      <w:start w:val="1"/>
+      <w:numFmt w:val="bullet"/>
+      <w:lvlText w:val="o"/>
+      <w:lvlJc w:val="left"/>
+      <w:pPr>
+        <w:ind w:left="1440" w:hanging="360"/>
+      </w:pPr>
+      <w:rPr>
+        <w:rFonts w:ascii="Courier New" w:hAnsi="Courier New" w:cs="Courier New" w:hint="default"/>
+      </w:rPr>
+    </w:lvl>
+    <w:lvl w:ilvl="2" w:tplc="0C090005" w:tentative="1">
+      <w:start w:val="1"/>
+      <w:numFmt w:val="bullet"/>
+      <w:lvlText w:val=""/>
+      <w:lvlJc w:val="left"/>
+      <w:pPr>
+        <w:ind w:left="2160" w:hanging="360"/>
+      </w:pPr>
+      <w:rPr>
+        <w:rFonts w:ascii="Wingdings" w:hAnsi="Wingdings" w:hint="default"/>
+      </w:rPr>
+    </w:lvl>
+    <w:lvl w:ilvl="3" w:tplc="0C090001" w:tentative="1">
+      <w:start w:val="1"/>
+      <w:numFmt w:val="bullet"/>
+      <w:lvlText w:val=""/>
+      <w:lvlJc w:val="left"/>
+      <w:pPr>
+        <w:ind w:left="2880" w:hanging="360"/>
+      </w:pPr>
+      <w:rPr>
+        <w:rFonts w:ascii="Symbol" w:hAnsi="Symbol" w:hint="default"/>
+      </w:rPr>
+    </w:lvl>
+    <w:lvl w:ilvl="4" w:tplc="0C090003" w:tentative="1">
+      <w:start w:val="1"/>
+      <w:numFmt w:val="bullet"/>
+      <w:lvlText w:val="o"/>
+      <w:lvlJc w:val="left"/>
+      <w:pPr>
+        <w:ind w:left="3600" w:hanging="360"/>
+      </w:pPr>
+      <w:rPr>
+        <w:rFonts w:ascii="Courier New" w:hAnsi="Courier New" w:cs="Courier New" w:hint="default"/>
+      </w:rPr>
+    </w:lvl>
+    <w:lvl w:ilvl="5" w:tplc="0C090005" w:tentative="1">
+      <w:start w:val="1"/>
+      <w:numFmt w:val="bullet"/>
+      <w:lvlText w:val=""/>
+      <w:lvlJc w:val="left"/>
+      <w:pPr>
+        <w:ind w:left="4320" w:hanging="360"/>
+      </w:pPr>
+      <w:rPr>
+        <w:rFonts w:ascii="Wingdings" w:hAnsi="Wingdings" w:hint="default"/>
+      </w:rPr>
+    </w:lvl>
+    <w:lvl w:ilvl="6" w:tplc="0C090001" w:tentative="1">
+      <w:start w:val="1"/>
+      <w:numFmt w:val="bullet"/>
+      <w:lvlText w:val=""/>
+      <w:lvlJc w:val="left"/>
+      <w:pPr>
+        <w:ind w:left="5040" w:hanging="360"/>
+      </w:pPr>
+      <w:rPr>
+        <w:rFonts w:ascii="Symbol" w:hAnsi="Symbol" w:hint="default"/>
+      </w:rPr>
+    </w:lvl>
+    <w:lvl w:ilvl="7" w:tplc="0C090003" w:tentative="1">
+      <w:start w:val="1"/>
+      <w:numFmt w:val="bullet"/>
+      <w:lvlText w:val="o"/>
+      <w:lvlJc w:val="left"/>
+      <w:pPr>
+        <w:ind w:left="5760" w:hanging="360"/>
+      </w:pPr>
+      <w:rPr>
+        <w:rFonts w:ascii="Courier New" w:hAnsi="Courier New" w:cs="Courier New" w:hint="default"/>
+      </w:rPr>
+    </w:lvl>
+    <w:lvl w:ilvl="8" w:tplc="0C090005" w:tentative="1">
+      <w:start w:val="1"/>
+      <w:numFmt w:val="bullet"/>
+      <w:lvlText w:val=""/>
+      <w:lvlJc w:val="left"/>
+      <w:pPr>
+        <w:ind w:left="6480" w:hanging="360"/>
+      </w:pPr>
+      <w:rPr>
+        <w:rFonts w:ascii="Wingdings" w:hAnsi="Wingdings" w:hint="default"/>
+      </w:rPr>
+    </w:lvl>
+  </w:abstractNum>
+  <w:abstractNum w:abstractNumId="8" w15:restartNumberingAfterBreak="0">
+    <w:nsid w:val="419D5CB4"/>
+    <w:multiLevelType w:val="hybridMultilevel"/>
+    <w:tmpl w:val="423AF5FC"/>
+    <w:lvl w:ilvl="0" w:tplc="0C090001">
+      <w:start w:val="1"/>
+      <w:numFmt w:val="bullet"/>
+      <w:lvlText w:val=""/>
+      <w:lvlJc w:val="left"/>
+      <w:pPr>
+        <w:ind w:left="720" w:hanging="360"/>
+      </w:pPr>
+      <w:rPr>
+        <w:rFonts w:ascii="Symbol" w:hAnsi="Symbol" w:hint="default"/>
+      </w:rPr>
+    </w:lvl>
+    <w:lvl w:ilvl="1" w:tplc="0C090003" w:tentative="1">
+      <w:start w:val="1"/>
+      <w:numFmt w:val="bullet"/>
+      <w:lvlText w:val="o"/>
+      <w:lvlJc w:val="left"/>
+      <w:pPr>
+        <w:ind w:left="1440" w:hanging="360"/>
+      </w:pPr>
+      <w:rPr>
+        <w:rFonts w:ascii="Courier New" w:hAnsi="Courier New" w:cs="Courier New" w:hint="default"/>
+      </w:rPr>
+    </w:lvl>
+    <w:lvl w:ilvl="2" w:tplc="0C090005" w:tentative="1">
+      <w:start w:val="1"/>
+      <w:numFmt w:val="bullet"/>
+      <w:lvlText w:val=""/>
+      <w:lvlJc w:val="left"/>
+      <w:pPr>
+        <w:ind w:left="2160" w:hanging="360"/>
+      </w:pPr>
+      <w:rPr>
+        <w:rFonts w:ascii="Wingdings" w:hAnsi="Wingdings" w:hint="default"/>
+      </w:rPr>
+    </w:lvl>
+    <w:lvl w:ilvl="3" w:tplc="0C090001" w:tentative="1">
+      <w:start w:val="1"/>
+      <w:numFmt w:val="bullet"/>
+      <w:lvlText w:val=""/>
+      <w:lvlJc w:val="left"/>
+      <w:pPr>
+        <w:ind w:left="2880" w:hanging="360"/>
+      </w:pPr>
+      <w:rPr>
+        <w:rFonts w:ascii="Symbol" w:hAnsi="Symbol" w:hint="default"/>
+      </w:rPr>
+    </w:lvl>
+    <w:lvl w:ilvl="4" w:tplc="0C090003" w:tentative="1">
+      <w:start w:val="1"/>
+      <w:numFmt w:val="bullet"/>
+      <w:lvlText w:val="o"/>
+      <w:lvlJc w:val="left"/>
+      <w:pPr>
+        <w:ind w:left="3600" w:hanging="360"/>
+      </w:pPr>
+      <w:rPr>
+        <w:rFonts w:ascii="Courier New" w:hAnsi="Courier New" w:cs="Courier New" w:hint="default"/>
+      </w:rPr>
+    </w:lvl>
+    <w:lvl w:ilvl="5" w:tplc="0C090005" w:tentative="1">
+      <w:start w:val="1"/>
+      <w:numFmt w:val="bullet"/>
+      <w:lvlText w:val=""/>
+      <w:lvlJc w:val="left"/>
+      <w:pPr>
+        <w:ind w:left="4320" w:hanging="360"/>
+      </w:pPr>
+      <w:rPr>
+        <w:rFonts w:ascii="Wingdings" w:hAnsi="Wingdings" w:hint="default"/>
+      </w:rPr>
+    </w:lvl>
+    <w:lvl w:ilvl="6" w:tplc="0C090001" w:tentative="1">
+      <w:start w:val="1"/>
+      <w:numFmt w:val="bullet"/>
+      <w:lvlText w:val=""/>
+      <w:lvlJc w:val="left"/>
+      <w:pPr>
+        <w:ind w:left="5040" w:hanging="360"/>
+      </w:pPr>
+      <w:rPr>
+        <w:rFonts w:ascii="Symbol" w:hAnsi="Symbol" w:hint="default"/>
+      </w:rPr>
+    </w:lvl>
+    <w:lvl w:ilvl="7" w:tplc="0C090003" w:tentative="1">
+      <w:start w:val="1"/>
+      <w:numFmt w:val="bullet"/>
+      <w:lvlText w:val="o"/>
+      <w:lvlJc w:val="left"/>
+      <w:pPr>
+        <w:ind w:left="5760" w:hanging="360"/>
+      </w:pPr>
+      <w:rPr>
+        <w:rFonts w:ascii="Courier New" w:hAnsi="Courier New" w:cs="Courier New" w:hint="default"/>
+      </w:rPr>
+    </w:lvl>
+    <w:lvl w:ilvl="8" w:tplc="0C090005" w:tentative="1">
+      <w:start w:val="1"/>
+      <w:numFmt w:val="bullet"/>
+      <w:lvlText w:val=""/>
+      <w:lvlJc w:val="left"/>
+      <w:pPr>
+        <w:ind w:left="6480" w:hanging="360"/>
+      </w:pPr>
+      <w:rPr>
+        <w:rFonts w:ascii="Wingdings" w:hAnsi="Wingdings" w:hint="default"/>
+      </w:rPr>
+    </w:lvl>
+  </w:abstractNum>
+  <w:abstractNum w:abstractNumId="9" w15:restartNumberingAfterBreak="0">
+    <w:nsid w:val="49B2003E"/>
+    <w:multiLevelType w:val="hybridMultilevel"/>
+    <w:tmpl w:val="D0E69DDE"/>
+    <w:lvl w:ilvl="0" w:tplc="EA0ED3EC">
+      <w:numFmt w:val="bullet"/>
+      <w:lvlText w:val="-"/>
+      <w:lvlJc w:val="left"/>
+      <w:pPr>
+        <w:ind w:left="1320" w:hanging="360"/>
+      </w:pPr>
+      <w:rPr>
+        <w:rFonts w:ascii="Calibri" w:eastAsiaTheme="minorHAnsi" w:hAnsi="Calibri" w:cs="Calibri" w:hint="default"/>
+      </w:rPr>
+    </w:lvl>
+    <w:lvl w:ilvl="1" w:tplc="0C090003" w:tentative="1">
+      <w:start w:val="1"/>
+      <w:numFmt w:val="bullet"/>
+      <w:lvlText w:val="o"/>
+      <w:lvlJc w:val="left"/>
+      <w:pPr>
+        <w:ind w:left="2040" w:hanging="360"/>
+      </w:pPr>
+      <w:rPr>
+        <w:rFonts w:ascii="Courier New" w:hAnsi="Courier New" w:cs="Courier New" w:hint="default"/>
+      </w:rPr>
+    </w:lvl>
+    <w:lvl w:ilvl="2" w:tplc="0C090005" w:tentative="1">
+      <w:start w:val="1"/>
+      <w:numFmt w:val="bullet"/>
+      <w:lvlText w:val=""/>
+      <w:lvlJc w:val="left"/>
+      <w:pPr>
+        <w:ind w:left="2760" w:hanging="360"/>
+      </w:pPr>
+      <w:rPr>
+        <w:rFonts w:ascii="Wingdings" w:hAnsi="Wingdings" w:hint="default"/>
+      </w:rPr>
+    </w:lvl>
+    <w:lvl w:ilvl="3" w:tplc="0C090001" w:tentative="1">
+      <w:start w:val="1"/>
+      <w:numFmt w:val="bullet"/>
+      <w:lvlText w:val=""/>
+      <w:lvlJc w:val="left"/>
+      <w:pPr>
+        <w:ind w:left="3480" w:hanging="360"/>
+      </w:pPr>
+      <w:rPr>
+        <w:rFonts w:ascii="Symbol" w:hAnsi="Symbol" w:hint="default"/>
+      </w:rPr>
+    </w:lvl>
+    <w:lvl w:ilvl="4" w:tplc="0C090003" w:tentative="1">
+      <w:start w:val="1"/>
+      <w:numFmt w:val="bullet"/>
+      <w:lvlText w:val="o"/>
+      <w:lvlJc w:val="left"/>
+      <w:pPr>
+        <w:ind w:left="4200" w:hanging="360"/>
+      </w:pPr>
+      <w:rPr>
+        <w:rFonts w:ascii="Courier New" w:hAnsi="Courier New" w:cs="Courier New" w:hint="default"/>
+      </w:rPr>
+    </w:lvl>
+    <w:lvl w:ilvl="5" w:tplc="0C090005" w:tentative="1">
+      <w:start w:val="1"/>
+      <w:numFmt w:val="bullet"/>
+      <w:lvlText w:val=""/>
+      <w:lvlJc w:val="left"/>
+      <w:pPr>
+        <w:ind w:left="4920" w:hanging="360"/>
+      </w:pPr>
+      <w:rPr>
+        <w:rFonts w:ascii="Wingdings" w:hAnsi="Wingdings" w:hint="default"/>
+      </w:rPr>
+    </w:lvl>
+    <w:lvl w:ilvl="6" w:tplc="0C090001" w:tentative="1">
+      <w:start w:val="1"/>
+      <w:numFmt w:val="bullet"/>
+      <w:lvlText w:val=""/>
+      <w:lvlJc w:val="left"/>
+      <w:pPr>
+        <w:ind w:left="5640" w:hanging="360"/>
+      </w:pPr>
+      <w:rPr>
+        <w:rFonts w:ascii="Symbol" w:hAnsi="Symbol" w:hint="default"/>
+      </w:rPr>
+    </w:lvl>
+    <w:lvl w:ilvl="7" w:tplc="0C090003" w:tentative="1">
+      <w:start w:val="1"/>
+      <w:numFmt w:val="bullet"/>
+      <w:lvlText w:val="o"/>
+      <w:lvlJc w:val="left"/>
+      <w:pPr>
+        <w:ind w:left="6360" w:hanging="360"/>
+      </w:pPr>
+      <w:rPr>
+        <w:rFonts w:ascii="Courier New" w:hAnsi="Courier New" w:cs="Courier New" w:hint="default"/>
+      </w:rPr>
+    </w:lvl>
+    <w:lvl w:ilvl="8" w:tplc="0C090005" w:tentative="1">
+      <w:start w:val="1"/>
+      <w:numFmt w:val="bullet"/>
+      <w:lvlText w:val=""/>
+      <w:lvlJc w:val="left"/>
+      <w:pPr>
+        <w:ind w:left="7080" w:hanging="360"/>
+      </w:pPr>
+      <w:rPr>
+        <w:rFonts w:ascii="Wingdings" w:hAnsi="Wingdings" w:hint="default"/>
+      </w:rPr>
+    </w:lvl>
+  </w:abstractNum>
+  <w:abstractNum w:abstractNumId="10" w15:restartNumberingAfterBreak="0">
+    <w:nsid w:val="4BF66011"/>
+    <w:multiLevelType w:val="hybridMultilevel"/>
+    <w:tmpl w:val="837A7714"/>
+    <w:lvl w:ilvl="0" w:tplc="EA0ED3EC">
+      <w:numFmt w:val="bullet"/>
+      <w:lvlText w:val="-"/>
+      <w:lvlJc w:val="left"/>
+      <w:pPr>
+        <w:ind w:left="1320" w:hanging="360"/>
+      </w:pPr>
+      <w:rPr>
+        <w:rFonts w:ascii="Calibri" w:eastAsiaTheme="minorHAnsi" w:hAnsi="Calibri" w:cs="Calibri" w:hint="default"/>
+      </w:rPr>
+    </w:lvl>
+    <w:lvl w:ilvl="1" w:tplc="0C090003" w:tentative="1">
+      <w:start w:val="1"/>
+      <w:numFmt w:val="bullet"/>
+      <w:lvlText w:val="o"/>
+      <w:lvlJc w:val="left"/>
+      <w:pPr>
+        <w:ind w:left="2040" w:hanging="360"/>
+      </w:pPr>
+      <w:rPr>
+        <w:rFonts w:ascii="Courier New" w:hAnsi="Courier New" w:cs="Courier New" w:hint="default"/>
+      </w:rPr>
+    </w:lvl>
+    <w:lvl w:ilvl="2" w:tplc="0C090005" w:tentative="1">
+      <w:start w:val="1"/>
+      <w:numFmt w:val="bullet"/>
+      <w:lvlText w:val=""/>
+      <w:lvlJc w:val="left"/>
+      <w:pPr>
+        <w:ind w:left="2760" w:hanging="360"/>
+      </w:pPr>
+      <w:rPr>
+        <w:rFonts w:ascii="Wingdings" w:hAnsi="Wingdings" w:hint="default"/>
+      </w:rPr>
+    </w:lvl>
+    <w:lvl w:ilvl="3" w:tplc="0C090001" w:tentative="1">
+      <w:start w:val="1"/>
+      <w:numFmt w:val="bullet"/>
+      <w:lvlText w:val=""/>
+      <w:lvlJc w:val="left"/>
+      <w:pPr>
+        <w:ind w:left="3480" w:hanging="360"/>
+      </w:pPr>
+      <w:rPr>
+        <w:rFonts w:ascii="Symbol" w:hAnsi="Symbol" w:hint="default"/>
+      </w:rPr>
+    </w:lvl>
+    <w:lvl w:ilvl="4" w:tplc="0C090003" w:tentative="1">
+      <w:start w:val="1"/>
+      <w:numFmt w:val="bullet"/>
+      <w:lvlText w:val="o"/>
+      <w:lvlJc w:val="left"/>
+      <w:pPr>
+        <w:ind w:left="4200" w:hanging="360"/>
+      </w:pPr>
+      <w:rPr>
+        <w:rFonts w:ascii="Courier New" w:hAnsi="Courier New" w:cs="Courier New" w:hint="default"/>
+      </w:rPr>
+    </w:lvl>
+    <w:lvl w:ilvl="5" w:tplc="0C090005" w:tentative="1">
+      <w:start w:val="1"/>
+      <w:numFmt w:val="bullet"/>
+      <w:lvlText w:val=""/>
+      <w:lvlJc w:val="left"/>
+      <w:pPr>
+        <w:ind w:left="4920" w:hanging="360"/>
+      </w:pPr>
+      <w:rPr>
+        <w:rFonts w:ascii="Wingdings" w:hAnsi="Wingdings" w:hint="default"/>
+      </w:rPr>
+    </w:lvl>
+    <w:lvl w:ilvl="6" w:tplc="0C090001" w:tentative="1">
+      <w:start w:val="1"/>
+      <w:numFmt w:val="bullet"/>
+      <w:lvlText w:val=""/>
+      <w:lvlJc w:val="left"/>
+      <w:pPr>
+        <w:ind w:left="5640" w:hanging="360"/>
+      </w:pPr>
+      <w:rPr>
+        <w:rFonts w:ascii="Symbol" w:hAnsi="Symbol" w:hint="default"/>
+      </w:rPr>
+    </w:lvl>
+    <w:lvl w:ilvl="7" w:tplc="0C090003" w:tentative="1">
+      <w:start w:val="1"/>
+      <w:numFmt w:val="bullet"/>
+      <w:lvlText w:val="o"/>
+      <w:lvlJc w:val="left"/>
+      <w:pPr>
+        <w:ind w:left="6360" w:hanging="360"/>
+      </w:pPr>
+      <w:rPr>
+        <w:rFonts w:ascii="Courier New" w:hAnsi="Courier New" w:cs="Courier New" w:hint="default"/>
+      </w:rPr>
+    </w:lvl>
+    <w:lvl w:ilvl="8" w:tplc="0C090005" w:tentative="1">
+      <w:start w:val="1"/>
+      <w:numFmt w:val="bullet"/>
+      <w:lvlText w:val=""/>
+      <w:lvlJc w:val="left"/>
+      <w:pPr>
+        <w:ind w:left="7080" w:hanging="360"/>
+      </w:pPr>
+      <w:rPr>
+        <w:rFonts w:ascii="Wingdings" w:hAnsi="Wingdings" w:hint="default"/>
+      </w:rPr>
+    </w:lvl>
+  </w:abstractNum>
+  <w:abstractNum w:abstractNumId="11" w15:restartNumberingAfterBreak="0">
+    <w:nsid w:val="60893568"/>
+    <w:multiLevelType w:val="hybridMultilevel"/>
+    <w:tmpl w:val="99CA78F4"/>
+    <w:lvl w:ilvl="0" w:tplc="0C09000F">
+      <w:start w:val="1"/>
+      <w:numFmt w:val="decimal"/>
+      <w:lvlText w:val="%1."/>
+      <w:lvlJc w:val="left"/>
+      <w:pPr>
+        <w:ind w:left="720" w:hanging="360"/>
+      </w:pPr>
+      <w:rPr>
+        <w:rFonts w:hint="default"/>
+      </w:rPr>
+    </w:lvl>
+    <w:lvl w:ilvl="1" w:tplc="FFFFFFFF">
+      <w:start w:val="1"/>
+      <w:numFmt w:val="bullet"/>
+      <w:lvlText w:val="o"/>
+      <w:lvlJc w:val="left"/>
+      <w:pPr>
+        <w:ind w:left="1440" w:hanging="360"/>
+      </w:pPr>
+      <w:rPr>
+        <w:rFonts w:ascii="Courier New" w:hAnsi="Courier New" w:cs="Courier New" w:hint="default"/>
+      </w:rPr>
+    </w:lvl>
+    <w:lvl w:ilvl="2" w:tplc="FFFFFFFF" w:tentative="1">
+      <w:start w:val="1"/>
+      <w:numFmt w:val="bullet"/>
+      <w:lvlText w:val=""/>
+      <w:lvlJc w:val="left"/>
+      <w:pPr>
+        <w:ind w:left="2160" w:hanging="360"/>
+      </w:pPr>
+      <w:rPr>
+        <w:rFonts w:ascii="Wingdings" w:hAnsi="Wingdings" w:hint="default"/>
+      </w:rPr>
+    </w:lvl>
+    <w:lvl w:ilvl="3" w:tplc="FFFFFFFF" w:tentative="1">
+      <w:start w:val="1"/>
+      <w:numFmt w:val="bullet"/>
+      <w:lvlText w:val=""/>
+      <w:lvlJc w:val="left"/>
+      <w:pPr>
+        <w:ind w:left="2880" w:hanging="360"/>
+      </w:pPr>
+      <w:rPr>
+        <w:rFonts w:ascii="Symbol" w:hAnsi="Symbol" w:hint="default"/>
+      </w:rPr>
+    </w:lvl>
+    <w:lvl w:ilvl="4" w:tplc="FFFFFFFF" w:tentative="1">
+      <w:start w:val="1"/>
+      <w:numFmt w:val="bullet"/>
+      <w:lvlText w:val="o"/>
+      <w:lvlJc w:val="left"/>
+      <w:pPr>
+        <w:ind w:left="3600" w:hanging="360"/>
+      </w:pPr>
+      <w:rPr>
+        <w:rFonts w:ascii="Courier New" w:hAnsi="Courier New" w:cs="Courier New" w:hint="default"/>
+      </w:rPr>
+    </w:lvl>
+    <w:lvl w:ilvl="5" w:tplc="FFFFFFFF" w:tentative="1">
+      <w:start w:val="1"/>
+      <w:numFmt w:val="bullet"/>
+      <w:lvlText w:val=""/>
+      <w:lvlJc w:val="left"/>
+      <w:pPr>
+        <w:ind w:left="4320" w:hanging="360"/>
+      </w:pPr>
+      <w:rPr>
+        <w:rFonts w:ascii="Wingdings" w:hAnsi="Wingdings" w:hint="default"/>
+      </w:rPr>
+    </w:lvl>
+    <w:lvl w:ilvl="6" w:tplc="FFFFFFFF" w:tentative="1">
+      <w:start w:val="1"/>
+      <w:numFmt w:val="bullet"/>
+      <w:lvlText w:val=""/>
+      <w:lvlJc w:val="left"/>
+      <w:pPr>
+        <w:ind w:left="5040" w:hanging="360"/>
+      </w:pPr>
+      <w:rPr>
+        <w:rFonts w:ascii="Symbol" w:hAnsi="Symbol" w:hint="default"/>
+      </w:rPr>
+    </w:lvl>
+    <w:lvl w:ilvl="7" w:tplc="FFFFFFFF" w:tentative="1">
+      <w:start w:val="1"/>
+      <w:numFmt w:val="bullet"/>
+      <w:lvlText w:val="o"/>
+      <w:lvlJc w:val="left"/>
+      <w:pPr>
+        <w:ind w:left="5760" w:hanging="360"/>
+      </w:pPr>
+      <w:rPr>
+        <w:rFonts w:ascii="Courier New" w:hAnsi="Courier New" w:cs="Courier New" w:hint="default"/>
+      </w:rPr>
+    </w:lvl>
+    <w:lvl w:ilvl="8" w:tplc="FFFFFFFF" w:tentative="1">
+      <w:start w:val="1"/>
+      <w:numFmt w:val="bullet"/>
+      <w:lvlText w:val=""/>
+      <w:lvlJc w:val="left"/>
+      <w:pPr>
+        <w:ind w:left="6480" w:hanging="360"/>
+      </w:pPr>
+      <w:rPr>
+        <w:rFonts w:ascii="Wingdings" w:hAnsi="Wingdings" w:hint="default"/>
+      </w:rPr>
+    </w:lvl>
+  </w:abstractNum>
+  <w:abstractNum w:abstractNumId="12" w15:restartNumberingAfterBreak="0">
+    <w:nsid w:val="65291A6C"/>
+    <w:multiLevelType w:val="hybridMultilevel"/>
+    <w:tmpl w:val="B58ADE9E"/>
+    <w:lvl w:ilvl="0" w:tplc="EA0ED3EC">
+      <w:numFmt w:val="bullet"/>
+      <w:lvlText w:val="-"/>
+      <w:lvlJc w:val="left"/>
+      <w:pPr>
+        <w:ind w:left="1319" w:hanging="360"/>
+      </w:pPr>
+      <w:rPr>
+        <w:rFonts w:ascii="Calibri" w:eastAsiaTheme="minorHAnsi" w:hAnsi="Calibri" w:cs="Calibri" w:hint="default"/>
+      </w:rPr>
+    </w:lvl>
+    <w:lvl w:ilvl="1" w:tplc="0C090003" w:tentative="1">
+      <w:start w:val="1"/>
+      <w:numFmt w:val="bullet"/>
+      <w:lvlText w:val="o"/>
+      <w:lvlJc w:val="left"/>
+      <w:pPr>
+        <w:ind w:left="2039" w:hanging="360"/>
+      </w:pPr>
+      <w:rPr>
+        <w:rFonts w:ascii="Courier New" w:hAnsi="Courier New" w:cs="Courier New" w:hint="default"/>
+      </w:rPr>
+    </w:lvl>
+    <w:lvl w:ilvl="2" w:tplc="0C090005" w:tentative="1">
+      <w:start w:val="1"/>
+      <w:numFmt w:val="bullet"/>
+      <w:lvlText w:val=""/>
+      <w:lvlJc w:val="left"/>
+      <w:pPr>
+        <w:ind w:left="2759" w:hanging="360"/>
+      </w:pPr>
+      <w:rPr>
+        <w:rFonts w:ascii="Wingdings" w:hAnsi="Wingdings" w:hint="default"/>
+      </w:rPr>
+    </w:lvl>
+    <w:lvl w:ilvl="3" w:tplc="0C090001" w:tentative="1">
+      <w:start w:val="1"/>
+      <w:numFmt w:val="bullet"/>
+      <w:lvlText w:val=""/>
+      <w:lvlJc w:val="left"/>
+      <w:pPr>
+        <w:ind w:left="3479" w:hanging="360"/>
+      </w:pPr>
+      <w:rPr>
+        <w:rFonts w:ascii="Symbol" w:hAnsi="Symbol" w:hint="default"/>
+      </w:rPr>
+    </w:lvl>
+    <w:lvl w:ilvl="4" w:tplc="0C090003" w:tentative="1">
+      <w:start w:val="1"/>
+      <w:numFmt w:val="bullet"/>
+      <w:lvlText w:val="o"/>
+      <w:lvlJc w:val="left"/>
+      <w:pPr>
+        <w:ind w:left="4199" w:hanging="360"/>
+      </w:pPr>
+      <w:rPr>
+        <w:rFonts w:ascii="Courier New" w:hAnsi="Courier New" w:cs="Courier New" w:hint="default"/>
+      </w:rPr>
+    </w:lvl>
+    <w:lvl w:ilvl="5" w:tplc="0C090005" w:tentative="1">
+      <w:start w:val="1"/>
+      <w:numFmt w:val="bullet"/>
+      <w:lvlText w:val=""/>
+      <w:lvlJc w:val="left"/>
+      <w:pPr>
+        <w:ind w:left="4919" w:hanging="360"/>
+      </w:pPr>
+      <w:rPr>
+        <w:rFonts w:ascii="Wingdings" w:hAnsi="Wingdings" w:hint="default"/>
+      </w:rPr>
+    </w:lvl>
+    <w:lvl w:ilvl="6" w:tplc="0C090001" w:tentative="1">
+      <w:start w:val="1"/>
+      <w:numFmt w:val="bullet"/>
+      <w:lvlText w:val=""/>
+      <w:lvlJc w:val="left"/>
+      <w:pPr>
+        <w:ind w:left="5639" w:hanging="360"/>
+      </w:pPr>
+      <w:rPr>
+        <w:rFonts w:ascii="Symbol" w:hAnsi="Symbol" w:hint="default"/>
+      </w:rPr>
+    </w:lvl>
+    <w:lvl w:ilvl="7" w:tplc="0C090003" w:tentative="1">
+      <w:start w:val="1"/>
+      <w:numFmt w:val="bullet"/>
+      <w:lvlText w:val="o"/>
+      <w:lvlJc w:val="left"/>
+      <w:pPr>
+        <w:ind w:left="6359" w:hanging="360"/>
+      </w:pPr>
+      <w:rPr>
+        <w:rFonts w:ascii="Courier New" w:hAnsi="Courier New" w:cs="Courier New" w:hint="default"/>
+      </w:rPr>
+    </w:lvl>
+    <w:lvl w:ilvl="8" w:tplc="0C090005" w:tentative="1">
+      <w:start w:val="1"/>
+      <w:numFmt w:val="bullet"/>
+      <w:lvlText w:val=""/>
+      <w:lvlJc w:val="left"/>
+      <w:pPr>
+        <w:ind w:left="7079" w:hanging="360"/>
+      </w:pPr>
+      <w:rPr>
+        <w:rFonts w:ascii="Wingdings" w:hAnsi="Wingdings" w:hint="default"/>
+      </w:rPr>
+    </w:lvl>
+  </w:abstractNum>
+  <w:abstractNum w:abstractNumId="13" w15:restartNumberingAfterBreak="0">
     <w:nsid w:val="6A480DD7"/>
     <w:multiLevelType w:val="multilevel"/>
     <w:tmpl w:val="2D72CE3A"/>
@@ -2917,7 +5703,7 @@
       </w:rPr>
     </w:lvl>
   </w:abstractNum>
-  <w:abstractNum w:abstractNumId="3" w15:restartNumberingAfterBreak="0">
+  <w:abstractNum w:abstractNumId="14" w15:restartNumberingAfterBreak="0">
     <w:nsid w:val="750D4DA6"/>
     <w:multiLevelType w:val="hybridMultilevel"/>
     <w:tmpl w:val="5540D46C"/>
@@ -3006,7 +5792,7 @@
       </w:pPr>
     </w:lvl>
   </w:abstractNum>
-  <w:abstractNum w:abstractNumId="4" w15:restartNumberingAfterBreak="0">
+  <w:abstractNum w:abstractNumId="15" w15:restartNumberingAfterBreak="0">
     <w:nsid w:val="765D23A3"/>
     <w:multiLevelType w:val="multilevel"/>
     <w:tmpl w:val="D2A25216"/>
@@ -3119,7 +5905,7 @@
       </w:rPr>
     </w:lvl>
   </w:abstractNum>
-  <w:abstractNum w:abstractNumId="5" w15:restartNumberingAfterBreak="0">
+  <w:abstractNum w:abstractNumId="16" w15:restartNumberingAfterBreak="0">
     <w:nsid w:val="7A05604D"/>
     <w:multiLevelType w:val="hybridMultilevel"/>
     <w:tmpl w:val="5540D46C"/>
@@ -3209,22 +5995,55 @@
     </w:lvl>
   </w:abstractNum>
   <w:num w:numId="1" w16cid:durableId="325130116">
+    <w:abstractNumId w:val="5"/>
+  </w:num>
+  <w:num w:numId="2" w16cid:durableId="1776704778">
+    <w:abstractNumId w:val="15"/>
+  </w:num>
+  <w:num w:numId="3" w16cid:durableId="1961454273">
+    <w:abstractNumId w:val="13"/>
+  </w:num>
+  <w:num w:numId="4" w16cid:durableId="936838461">
     <w:abstractNumId w:val="1"/>
   </w:num>
-  <w:num w:numId="2" w16cid:durableId="1776704778">
-    <w:abstractNumId w:val="4"/>
+  <w:num w:numId="5" w16cid:durableId="83235525">
+    <w:abstractNumId w:val="16"/>
   </w:num>
-  <w:num w:numId="3" w16cid:durableId="1961454273">
+  <w:num w:numId="6" w16cid:durableId="1311058490">
+    <w:abstractNumId w:val="14"/>
+  </w:num>
+  <w:num w:numId="7" w16cid:durableId="1750927163">
+    <w:abstractNumId w:val="3"/>
+  </w:num>
+  <w:num w:numId="8" w16cid:durableId="339701408">
+    <w:abstractNumId w:val="11"/>
+  </w:num>
+  <w:num w:numId="9" w16cid:durableId="247540426">
+    <w:abstractNumId w:val="7"/>
+  </w:num>
+  <w:num w:numId="10" w16cid:durableId="1866484859">
+    <w:abstractNumId w:val="8"/>
+  </w:num>
+  <w:num w:numId="11" w16cid:durableId="353460611">
+    <w:abstractNumId w:val="6"/>
+  </w:num>
+  <w:num w:numId="12" w16cid:durableId="18169765">
+    <w:abstractNumId w:val="0"/>
+  </w:num>
+  <w:num w:numId="13" w16cid:durableId="1921403951">
+    <w:abstractNumId w:val="12"/>
+  </w:num>
+  <w:num w:numId="14" w16cid:durableId="294407857">
     <w:abstractNumId w:val="2"/>
   </w:num>
-  <w:num w:numId="4" w16cid:durableId="936838461">
-    <w:abstractNumId w:val="0"/>
+  <w:num w:numId="15" w16cid:durableId="345445785">
+    <w:abstractNumId w:val="9"/>
   </w:num>
-  <w:num w:numId="5" w16cid:durableId="83235525">
-    <w:abstractNumId w:val="5"/>
+  <w:num w:numId="16" w16cid:durableId="1141078075">
+    <w:abstractNumId w:val="10"/>
   </w:num>
-  <w:num w:numId="6" w16cid:durableId="1311058490">
-    <w:abstractNumId w:val="3"/>
+  <w:num w:numId="17" w16cid:durableId="1613705603">
+    <w:abstractNumId w:val="4"/>
   </w:num>
 </w:numbering>
 </file>
@@ -4394,6 +7213,25 @@
     <w:uiPriority w:val="99"/>
     <w:rsid w:val="00CF1A18"/>
   </w:style>
+  <w:style w:type="table" w:styleId="TableGrid">
+    <w:name w:val="Table Grid"/>
+    <w:basedOn w:val="TableNormal"/>
+    <w:uiPriority w:val="39"/>
+    <w:rsid w:val="00290585"/>
+    <w:pPr>
+      <w:spacing w:after="0" w:line="240" w:lineRule="auto"/>
+    </w:pPr>
+    <w:tblPr>
+      <w:tblBorders>
+        <w:top w:val="single" w:sz="4" w:space="0" w:color="auto"/>
+        <w:left w:val="single" w:sz="4" w:space="0" w:color="auto"/>
+        <w:bottom w:val="single" w:sz="4" w:space="0" w:color="auto"/>
+        <w:right w:val="single" w:sz="4" w:space="0" w:color="auto"/>
+        <w:insideH w:val="single" w:sz="4" w:space="0" w:color="auto"/>
+        <w:insideV w:val="single" w:sz="4" w:space="0" w:color="auto"/>
+      </w:tblBorders>
+    </w:tblPr>
+  </w:style>
 </w:styles>
 </file>
 

</xml_diff>

<commit_message>
update the code for structure of system
</commit_message>
<xml_diff>
--- a/Project Plan grop33.docx
+++ b/Project Plan grop33.docx
@@ -2586,47 +2586,10 @@
       <w:pPr>
         <w:spacing w:after="0" w:line="240" w:lineRule="auto"/>
         <w:ind w:left="567"/>
-      </w:pPr>
-      <w:r>
-        <w:rPr>
-          <w:noProof/>
-        </w:rPr>
-        <w:drawing>
-          <wp:inline distT="0" distB="0" distL="0" distR="0" wp14:anchorId="5610E57E" wp14:editId="1F460B38">
-            <wp:extent cx="4577192" cy="2538095"/>
-            <wp:effectExtent l="0" t="0" r="0" b="0"/>
-            <wp:docPr id="1571972142" name="Picture 1" descr="A diagram of a project&#10;&#10;Description automatically generated"/>
-            <wp:cNvGraphicFramePr>
-              <a:graphicFrameLocks xmlns:a="http://schemas.openxmlformats.org/drawingml/2006/main" noChangeAspect="1"/>
-            </wp:cNvGraphicFramePr>
-            <a:graphic xmlns:a="http://schemas.openxmlformats.org/drawingml/2006/main">
-              <a:graphicData uri="http://schemas.openxmlformats.org/drawingml/2006/picture">
-                <pic:pic xmlns:pic="http://schemas.openxmlformats.org/drawingml/2006/picture">
-                  <pic:nvPicPr>
-                    <pic:cNvPr id="1571972142" name="Picture 1" descr="A diagram of a project&#10;&#10;Description automatically generated"/>
-                    <pic:cNvPicPr/>
-                  </pic:nvPicPr>
-                  <pic:blipFill>
-                    <a:blip r:embed="rId8"/>
-                    <a:stretch>
-                      <a:fillRect/>
-                    </a:stretch>
-                  </pic:blipFill>
-                  <pic:spPr>
-                    <a:xfrm>
-                      <a:off x="0" y="0"/>
-                      <a:ext cx="4577192" cy="2538095"/>
-                    </a:xfrm>
-                    <a:prstGeom prst="rect">
-                      <a:avLst/>
-                    </a:prstGeom>
-                  </pic:spPr>
-                </pic:pic>
-              </a:graphicData>
-            </a:graphic>
-          </wp:inline>
-        </w:drawing>
-      </w:r>
+        <w:rPr>
+          <w:lang w:eastAsia="ko-KR"/>
+        </w:rPr>
+      </w:pPr>
     </w:p>
     <w:p>
       <w:pPr>
@@ -3785,7 +3748,7 @@
           <w:color w:val="FF0000"/>
         </w:rPr>
         <w:sectPr>
-          <w:footerReference w:type="default" r:id="rId9"/>
+          <w:footerReference w:type="default" r:id="rId8"/>
           <w:pgSz w:w="11906" w:h="16838"/>
           <w:pgMar w:top="1440" w:right="1440" w:bottom="1440" w:left="1440" w:header="708" w:footer="708" w:gutter="0"/>
           <w:cols w:space="708"/>
@@ -3860,7 +3823,7 @@
                     <pic:cNvPicPr/>
                   </pic:nvPicPr>
                   <pic:blipFill>
-                    <a:blip r:embed="rId10"/>
+                    <a:blip r:embed="rId9"/>
                     <a:stretch>
                       <a:fillRect/>
                     </a:stretch>

</xml_diff>